<commit_message>
rename el to useEl for clarity
</commit_message>
<xml_diff>
--- a/Documentation/Documentation.docx
+++ b/Documentation/Documentation.docx
@@ -428,7 +428,7 @@
         <w:tc>
           <w:tcPr>
             <w:tcW w:w="4324" w:type="dxa"/>
-            <w:tmTcPr id="1644708190" protected="0"/>
+            <w:tmTcPr id="1644782731" protected="0"/>
           </w:tcPr>
           <w:p>
             <w:pPr>
@@ -452,7 +452,7 @@
           <w:tcPr>
             <w:tcW w:w="4324" w:type="dxa"/>
             <w:shd w:val="solid" w:color="BFBFBF" tmshd="1259929952, 0, 16777215"/>
-            <w:tmTcPr id="1644708190" protected="0"/>
+            <w:tmTcPr id="1644782731" protected="0"/>
           </w:tcPr>
           <w:p>
             <w:pPr>
@@ -481,7 +481,7 @@
         <w:tc>
           <w:tcPr>
             <w:tcW w:w="4324" w:type="dxa"/>
-            <w:tmTcPr id="1644708190" protected="0"/>
+            <w:tmTcPr id="1644782731" protected="0"/>
           </w:tcPr>
           <w:p>
             <w:pPr>
@@ -505,7 +505,7 @@
           <w:tcPr>
             <w:tcW w:w="4324" w:type="dxa"/>
             <w:shd w:val="solid" w:color="BFBFBF" tmshd="1259929952, 0, 16777215"/>
-            <w:tmTcPr id="1644708190" protected="0"/>
+            <w:tmTcPr id="1644782731" protected="0"/>
           </w:tcPr>
           <w:p>
             <w:pPr>
@@ -534,7 +534,7 @@
         <w:tc>
           <w:tcPr>
             <w:tcW w:w="4324" w:type="dxa"/>
-            <w:tmTcPr id="1644708190" protected="0"/>
+            <w:tmTcPr id="1644782731" protected="0"/>
           </w:tcPr>
           <w:p>
             <w:pPr>
@@ -549,7 +549,7 @@
         <w:tc>
           <w:tcPr>
             <w:tcW w:w="4324" w:type="dxa"/>
-            <w:tmTcPr id="1644708190" protected="0"/>
+            <w:tmTcPr id="1644782731" protected="0"/>
           </w:tcPr>
           <w:p>
             <w:pPr/>
@@ -568,7 +568,7 @@
         <w:tc>
           <w:tcPr>
             <w:tcW w:w="4324" w:type="dxa"/>
-            <w:tmTcPr id="1644708190" protected="0"/>
+            <w:tmTcPr id="1644782731" protected="0"/>
           </w:tcPr>
           <w:p>
             <w:pPr>
@@ -583,7 +583,7 @@
         <w:tc>
           <w:tcPr>
             <w:tcW w:w="4324" w:type="dxa"/>
-            <w:tmTcPr id="1644708190" protected="0"/>
+            <w:tmTcPr id="1644782731" protected="0"/>
           </w:tcPr>
           <w:p>
             <w:pPr/>
@@ -602,7 +602,7 @@
         <w:tc>
           <w:tcPr>
             <w:tcW w:w="4324" w:type="dxa"/>
-            <w:tmTcPr id="1644708190" protected="0"/>
+            <w:tmTcPr id="1644782731" protected="0"/>
           </w:tcPr>
           <w:p>
             <w:pPr>
@@ -626,7 +626,7 @@
           <w:tcPr>
             <w:tcW w:w="4324" w:type="dxa"/>
             <w:shd w:val="solid" w:color="BFBFBF" tmshd="1259929952, 0, 16777215"/>
-            <w:tmTcPr id="1644708190" protected="0"/>
+            <w:tmTcPr id="1644782731" protected="0"/>
           </w:tcPr>
           <w:p>
             <w:pPr>
@@ -655,7 +655,7 @@
         <w:tc>
           <w:tcPr>
             <w:tcW w:w="4324" w:type="dxa"/>
-            <w:tmTcPr id="1644708190" protected="0"/>
+            <w:tmTcPr id="1644782731" protected="0"/>
           </w:tcPr>
           <w:p>
             <w:pPr>
@@ -670,7 +670,7 @@
         <w:tc>
           <w:tcPr>
             <w:tcW w:w="4324" w:type="dxa"/>
-            <w:tmTcPr id="1644708190" protected="0"/>
+            <w:tmTcPr id="1644782731" protected="0"/>
           </w:tcPr>
           <w:p>
             <w:pPr>
@@ -692,7 +692,7 @@
         <w:tc>
           <w:tcPr>
             <w:tcW w:w="4324" w:type="dxa"/>
-            <w:tmTcPr id="1644708190" protected="0"/>
+            <w:tmTcPr id="1644782731" protected="0"/>
           </w:tcPr>
           <w:p>
             <w:pPr>
@@ -707,7 +707,7 @@
         <w:tc>
           <w:tcPr>
             <w:tcW w:w="4324" w:type="dxa"/>
-            <w:tmTcPr id="1644708190" protected="0"/>
+            <w:tmTcPr id="1644782731" protected="0"/>
           </w:tcPr>
           <w:p>
             <w:pPr>
@@ -729,7 +729,7 @@
         <w:tc>
           <w:tcPr>
             <w:tcW w:w="4324" w:type="dxa"/>
-            <w:tmTcPr id="1644708190" protected="0"/>
+            <w:tmTcPr id="1644782731" protected="0"/>
           </w:tcPr>
           <w:p>
             <w:pPr>
@@ -744,7 +744,7 @@
         <w:tc>
           <w:tcPr>
             <w:tcW w:w="4324" w:type="dxa"/>
-            <w:tmTcPr id="1644708190" protected="0"/>
+            <w:tmTcPr id="1644782731" protected="0"/>
           </w:tcPr>
           <w:p>
             <w:pPr>
@@ -766,7 +766,7 @@
         <w:tc>
           <w:tcPr>
             <w:tcW w:w="4324" w:type="dxa"/>
-            <w:tmTcPr id="1644708190" protected="0"/>
+            <w:tmTcPr id="1644782731" protected="0"/>
           </w:tcPr>
           <w:p>
             <w:pPr>
@@ -781,7 +781,7 @@
         <w:tc>
           <w:tcPr>
             <w:tcW w:w="4324" w:type="dxa"/>
-            <w:tmTcPr id="1644708190" protected="0"/>
+            <w:tmTcPr id="1644782731" protected="0"/>
           </w:tcPr>
           <w:p>
             <w:pPr>
@@ -803,7 +803,7 @@
         <w:tc>
           <w:tcPr>
             <w:tcW w:w="4324" w:type="dxa"/>
-            <w:tmTcPr id="1644708190" protected="0"/>
+            <w:tmTcPr id="1644782731" protected="0"/>
           </w:tcPr>
           <w:p>
             <w:pPr>
@@ -818,7 +818,7 @@
         <w:tc>
           <w:tcPr>
             <w:tcW w:w="4324" w:type="dxa"/>
-            <w:tmTcPr id="1644708190" protected="0"/>
+            <w:tmTcPr id="1644782731" protected="0"/>
           </w:tcPr>
           <w:p>
             <w:pPr>
@@ -840,7 +840,7 @@
         <w:tc>
           <w:tcPr>
             <w:tcW w:w="4324" w:type="dxa"/>
-            <w:tmTcPr id="1644708190" protected="0"/>
+            <w:tmTcPr id="1644782731" protected="0"/>
           </w:tcPr>
           <w:p>
             <w:pPr>
@@ -855,7 +855,7 @@
         <w:tc>
           <w:tcPr>
             <w:tcW w:w="4324" w:type="dxa"/>
-            <w:tmTcPr id="1644708190" protected="0"/>
+            <w:tmTcPr id="1644782731" protected="0"/>
           </w:tcPr>
           <w:p>
             <w:pPr>
@@ -877,7 +877,7 @@
         <w:tc>
           <w:tcPr>
             <w:tcW w:w="4324" w:type="dxa"/>
-            <w:tmTcPr id="1644708190" protected="0"/>
+            <w:tmTcPr id="1644782731" protected="0"/>
           </w:tcPr>
           <w:p>
             <w:pPr>
@@ -892,7 +892,7 @@
         <w:tc>
           <w:tcPr>
             <w:tcW w:w="4324" w:type="dxa"/>
-            <w:tmTcPr id="1644708190" protected="0"/>
+            <w:tmTcPr id="1644782731" protected="0"/>
           </w:tcPr>
           <w:p>
             <w:pPr>
@@ -914,7 +914,7 @@
         <w:tc>
           <w:tcPr>
             <w:tcW w:w="4324" w:type="dxa"/>
-            <w:tmTcPr id="1644708190" protected="0"/>
+            <w:tmTcPr id="1644782731" protected="0"/>
           </w:tcPr>
           <w:p>
             <w:pPr>
@@ -929,7 +929,7 @@
         <w:tc>
           <w:tcPr>
             <w:tcW w:w="4324" w:type="dxa"/>
-            <w:tmTcPr id="1644708190" protected="0"/>
+            <w:tmTcPr id="1644782731" protected="0"/>
           </w:tcPr>
           <w:p>
             <w:pPr>
@@ -951,7 +951,7 @@
         <w:tc>
           <w:tcPr>
             <w:tcW w:w="4324" w:type="dxa"/>
-            <w:tmTcPr id="1644708190" protected="0"/>
+            <w:tmTcPr id="1644782731" protected="0"/>
           </w:tcPr>
           <w:p>
             <w:pPr>
@@ -966,7 +966,7 @@
         <w:tc>
           <w:tcPr>
             <w:tcW w:w="4324" w:type="dxa"/>
-            <w:tmTcPr id="1644708190" protected="0"/>
+            <w:tmTcPr id="1644782731" protected="0"/>
           </w:tcPr>
           <w:p>
             <w:pPr>
@@ -988,7 +988,7 @@
         <w:tc>
           <w:tcPr>
             <w:tcW w:w="4324" w:type="dxa"/>
-            <w:tmTcPr id="1644708190" protected="0"/>
+            <w:tmTcPr id="1644782731" protected="0"/>
           </w:tcPr>
           <w:p>
             <w:pPr>
@@ -1003,7 +1003,7 @@
         <w:tc>
           <w:tcPr>
             <w:tcW w:w="4324" w:type="dxa"/>
-            <w:tmTcPr id="1644708190" protected="0"/>
+            <w:tmTcPr id="1644782731" protected="0"/>
           </w:tcPr>
           <w:p>
             <w:pPr>
@@ -1025,7 +1025,7 @@
         <w:tc>
           <w:tcPr>
             <w:tcW w:w="4324" w:type="dxa"/>
-            <w:tmTcPr id="1644708190" protected="0"/>
+            <w:tmTcPr id="1644782731" protected="0"/>
           </w:tcPr>
           <w:p>
             <w:pPr>
@@ -1040,7 +1040,7 @@
         <w:tc>
           <w:tcPr>
             <w:tcW w:w="4324" w:type="dxa"/>
-            <w:tmTcPr id="1644708190" protected="0"/>
+            <w:tmTcPr id="1644782731" protected="0"/>
           </w:tcPr>
           <w:p>
             <w:pPr>
@@ -1062,7 +1062,7 @@
         <w:tc>
           <w:tcPr>
             <w:tcW w:w="4324" w:type="dxa"/>
-            <w:tmTcPr id="1644708190" protected="0"/>
+            <w:tmTcPr id="1644782731" protected="0"/>
           </w:tcPr>
           <w:p>
             <w:pPr>
@@ -1077,7 +1077,7 @@
         <w:tc>
           <w:tcPr>
             <w:tcW w:w="4324" w:type="dxa"/>
-            <w:tmTcPr id="1644708190" protected="0"/>
+            <w:tmTcPr id="1644782731" protected="0"/>
           </w:tcPr>
           <w:p>
             <w:pPr>
@@ -1099,7 +1099,7 @@
         <w:tc>
           <w:tcPr>
             <w:tcW w:w="4324" w:type="dxa"/>
-            <w:tmTcPr id="1644708190" protected="0"/>
+            <w:tmTcPr id="1644782731" protected="0"/>
           </w:tcPr>
           <w:p>
             <w:pPr>
@@ -1123,7 +1123,7 @@
           <w:tcPr>
             <w:tcW w:w="4324" w:type="dxa"/>
             <w:shd w:val="solid" w:color="BFBFBF" tmshd="1259929952, 0, 16777215"/>
-            <w:tmTcPr id="1644708190" protected="0"/>
+            <w:tmTcPr id="1644782731" protected="0"/>
           </w:tcPr>
           <w:p>
             <w:pPr>
@@ -1152,7 +1152,7 @@
         <w:tc>
           <w:tcPr>
             <w:tcW w:w="4324" w:type="dxa"/>
-            <w:tmTcPr id="1644708190" protected="0"/>
+            <w:tmTcPr id="1644782731" protected="0"/>
           </w:tcPr>
           <w:p>
             <w:pPr>
@@ -1167,7 +1167,7 @@
         <w:tc>
           <w:tcPr>
             <w:tcW w:w="4324" w:type="dxa"/>
-            <w:tmTcPr id="1644708190" protected="0"/>
+            <w:tmTcPr id="1644782731" protected="0"/>
           </w:tcPr>
           <w:p>
             <w:pPr>
@@ -1189,7 +1189,7 @@
         <w:tc>
           <w:tcPr>
             <w:tcW w:w="4324" w:type="dxa"/>
-            <w:tmTcPr id="1644708190" protected="0"/>
+            <w:tmTcPr id="1644782731" protected="0"/>
           </w:tcPr>
           <w:p>
             <w:pPr>
@@ -1204,7 +1204,7 @@
         <w:tc>
           <w:tcPr>
             <w:tcW w:w="4324" w:type="dxa"/>
-            <w:tmTcPr id="1644708190" protected="0"/>
+            <w:tmTcPr id="1644782731" protected="0"/>
           </w:tcPr>
           <w:p>
             <w:pPr/>
@@ -1223,7 +1223,7 @@
         <w:tc>
           <w:tcPr>
             <w:tcW w:w="4324" w:type="dxa"/>
-            <w:tmTcPr id="1644708190" protected="0"/>
+            <w:tmTcPr id="1644782731" protected="0"/>
           </w:tcPr>
           <w:p>
             <w:pPr>
@@ -1247,7 +1247,7 @@
           <w:tcPr>
             <w:tcW w:w="4324" w:type="dxa"/>
             <w:shd w:val="solid" w:color="BFBFBF" tmshd="1259929952, 0, 16777215"/>
-            <w:tmTcPr id="1644708190" protected="0"/>
+            <w:tmTcPr id="1644782731" protected="0"/>
           </w:tcPr>
           <w:p>
             <w:pPr>
@@ -1276,7 +1276,7 @@
         <w:tc>
           <w:tcPr>
             <w:tcW w:w="4324" w:type="dxa"/>
-            <w:tmTcPr id="1644708190" protected="0"/>
+            <w:tmTcPr id="1644782731" protected="0"/>
           </w:tcPr>
           <w:p>
             <w:pPr>
@@ -1291,7 +1291,7 @@
         <w:tc>
           <w:tcPr>
             <w:tcW w:w="4324" w:type="dxa"/>
-            <w:tmTcPr id="1644708190" protected="0"/>
+            <w:tmTcPr id="1644782731" protected="0"/>
           </w:tcPr>
           <w:p>
             <w:pPr>
@@ -1313,7 +1313,7 @@
         <w:tc>
           <w:tcPr>
             <w:tcW w:w="4324" w:type="dxa"/>
-            <w:tmTcPr id="1644708190" protected="0"/>
+            <w:tmTcPr id="1644782731" protected="0"/>
           </w:tcPr>
           <w:p>
             <w:pPr>
@@ -1328,7 +1328,7 @@
         <w:tc>
           <w:tcPr>
             <w:tcW w:w="4324" w:type="dxa"/>
-            <w:tmTcPr id="1644708190" protected="0"/>
+            <w:tmTcPr id="1644782731" protected="0"/>
           </w:tcPr>
           <w:p>
             <w:pPr>
@@ -1350,7 +1350,7 @@
         <w:tc>
           <w:tcPr>
             <w:tcW w:w="4324" w:type="dxa"/>
-            <w:tmTcPr id="1644708190" protected="0"/>
+            <w:tmTcPr id="1644782731" protected="0"/>
           </w:tcPr>
           <w:p>
             <w:pPr>
@@ -1365,7 +1365,7 @@
         <w:tc>
           <w:tcPr>
             <w:tcW w:w="4324" w:type="dxa"/>
-            <w:tmTcPr id="1644708190" protected="0"/>
+            <w:tmTcPr id="1644782731" protected="0"/>
           </w:tcPr>
           <w:p>
             <w:pPr>
@@ -1387,7 +1387,7 @@
         <w:tc>
           <w:tcPr>
             <w:tcW w:w="4324" w:type="dxa"/>
-            <w:tmTcPr id="1644708190" protected="0"/>
+            <w:tmTcPr id="1644782731" protected="0"/>
           </w:tcPr>
           <w:p>
             <w:pPr>
@@ -1402,7 +1402,7 @@
         <w:tc>
           <w:tcPr>
             <w:tcW w:w="4324" w:type="dxa"/>
-            <w:tmTcPr id="1644708190" protected="0"/>
+            <w:tmTcPr id="1644782731" protected="0"/>
           </w:tcPr>
           <w:p>
             <w:pPr>
@@ -1424,7 +1424,7 @@
         <w:tc>
           <w:tcPr>
             <w:tcW w:w="4324" w:type="dxa"/>
-            <w:tmTcPr id="1644708190" protected="0"/>
+            <w:tmTcPr id="1644782731" protected="0"/>
           </w:tcPr>
           <w:p>
             <w:pPr>
@@ -1439,7 +1439,7 @@
         <w:tc>
           <w:tcPr>
             <w:tcW w:w="4324" w:type="dxa"/>
-            <w:tmTcPr id="1644708190" protected="0"/>
+            <w:tmTcPr id="1644782731" protected="0"/>
           </w:tcPr>
           <w:p>
             <w:pPr>
@@ -1461,7 +1461,7 @@
         <w:tc>
           <w:tcPr>
             <w:tcW w:w="4324" w:type="dxa"/>
-            <w:tmTcPr id="1644708190" protected="0"/>
+            <w:tmTcPr id="1644782731" protected="0"/>
           </w:tcPr>
           <w:p>
             <w:pPr>
@@ -1476,7 +1476,7 @@
         <w:tc>
           <w:tcPr>
             <w:tcW w:w="4324" w:type="dxa"/>
-            <w:tmTcPr id="1644708190" protected="0"/>
+            <w:tmTcPr id="1644782731" protected="0"/>
           </w:tcPr>
           <w:p>
             <w:pPr>
@@ -1498,7 +1498,7 @@
         <w:tc>
           <w:tcPr>
             <w:tcW w:w="4324" w:type="dxa"/>
-            <w:tmTcPr id="1644708190" protected="0"/>
+            <w:tmTcPr id="1644782731" protected="0"/>
           </w:tcPr>
           <w:p>
             <w:pPr>
@@ -1513,7 +1513,7 @@
         <w:tc>
           <w:tcPr>
             <w:tcW w:w="4324" w:type="dxa"/>
-            <w:tmTcPr id="1644708190" protected="0"/>
+            <w:tmTcPr id="1644782731" protected="0"/>
           </w:tcPr>
           <w:p>
             <w:pPr/>
@@ -1532,7 +1532,7 @@
         <w:tc>
           <w:tcPr>
             <w:tcW w:w="4324" w:type="dxa"/>
-            <w:tmTcPr id="1644708190" protected="0"/>
+            <w:tmTcPr id="1644782731" protected="0"/>
           </w:tcPr>
           <w:p>
             <w:pPr>
@@ -1547,7 +1547,7 @@
         <w:tc>
           <w:tcPr>
             <w:tcW w:w="4324" w:type="dxa"/>
-            <w:tmTcPr id="1644708190" protected="0"/>
+            <w:tmTcPr id="1644782731" protected="0"/>
           </w:tcPr>
           <w:p>
             <w:pPr>
@@ -1569,7 +1569,7 @@
         <w:tc>
           <w:tcPr>
             <w:tcW w:w="4324" w:type="dxa"/>
-            <w:tmTcPr id="1644708190" protected="0"/>
+            <w:tmTcPr id="1644782731" protected="0"/>
           </w:tcPr>
           <w:p>
             <w:pPr>
@@ -1584,7 +1584,7 @@
         <w:tc>
           <w:tcPr>
             <w:tcW w:w="4324" w:type="dxa"/>
-            <w:tmTcPr id="1644708190" protected="0"/>
+            <w:tmTcPr id="1644782731" protected="0"/>
           </w:tcPr>
           <w:p>
             <w:pPr/>
@@ -1603,7 +1603,7 @@
         <w:tc>
           <w:tcPr>
             <w:tcW w:w="4324" w:type="dxa"/>
-            <w:tmTcPr id="1644708190" protected="0"/>
+            <w:tmTcPr id="1644782731" protected="0"/>
           </w:tcPr>
           <w:p>
             <w:pPr>
@@ -1618,7 +1618,7 @@
         <w:tc>
           <w:tcPr>
             <w:tcW w:w="4324" w:type="dxa"/>
-            <w:tmTcPr id="1644708190" protected="0"/>
+            <w:tmTcPr id="1644782731" protected="0"/>
           </w:tcPr>
           <w:p>
             <w:pPr/>
@@ -1637,7 +1637,7 @@
         <w:tc>
           <w:tcPr>
             <w:tcW w:w="4324" w:type="dxa"/>
-            <w:tmTcPr id="1644708190" protected="0"/>
+            <w:tmTcPr id="1644782731" protected="0"/>
           </w:tcPr>
           <w:p>
             <w:pPr>
@@ -1652,7 +1652,7 @@
         <w:tc>
           <w:tcPr>
             <w:tcW w:w="4324" w:type="dxa"/>
-            <w:tmTcPr id="1644708190" protected="0"/>
+            <w:tmTcPr id="1644782731" protected="0"/>
           </w:tcPr>
           <w:p>
             <w:pPr/>
@@ -1671,7 +1671,7 @@
         <w:tc>
           <w:tcPr>
             <w:tcW w:w="4324" w:type="dxa"/>
-            <w:tmTcPr id="1644708190" protected="0"/>
+            <w:tmTcPr id="1644782731" protected="0"/>
           </w:tcPr>
           <w:p>
             <w:pPr>
@@ -1686,7 +1686,7 @@
         <w:tc>
           <w:tcPr>
             <w:tcW w:w="4324" w:type="dxa"/>
-            <w:tmTcPr id="1644708190" protected="0"/>
+            <w:tmTcPr id="1644782731" protected="0"/>
           </w:tcPr>
           <w:p>
             <w:pPr/>
@@ -1705,7 +1705,7 @@
         <w:tc>
           <w:tcPr>
             <w:tcW w:w="4324" w:type="dxa"/>
-            <w:tmTcPr id="1644708190" protected="0"/>
+            <w:tmTcPr id="1644782731" protected="0"/>
           </w:tcPr>
           <w:p>
             <w:pPr>
@@ -1720,7 +1720,7 @@
         <w:tc>
           <w:tcPr>
             <w:tcW w:w="4324" w:type="dxa"/>
-            <w:tmTcPr id="1644708190" protected="0"/>
+            <w:tmTcPr id="1644782731" protected="0"/>
           </w:tcPr>
           <w:p>
             <w:pPr>
@@ -1742,7 +1742,7 @@
         <w:tc>
           <w:tcPr>
             <w:tcW w:w="4324" w:type="dxa"/>
-            <w:tmTcPr id="1644708190" protected="0"/>
+            <w:tmTcPr id="1644782731" protected="0"/>
           </w:tcPr>
           <w:p>
             <w:pPr>
@@ -1757,7 +1757,7 @@
         <w:tc>
           <w:tcPr>
             <w:tcW w:w="4324" w:type="dxa"/>
-            <w:tmTcPr id="1644708190" protected="0"/>
+            <w:tmTcPr id="1644782731" protected="0"/>
           </w:tcPr>
           <w:p>
             <w:pPr>
@@ -1779,7 +1779,7 @@
         <w:tc>
           <w:tcPr>
             <w:tcW w:w="4324" w:type="dxa"/>
-            <w:tmTcPr id="1644708190" protected="0"/>
+            <w:tmTcPr id="1644782731" protected="0"/>
           </w:tcPr>
           <w:p>
             <w:pPr>
@@ -1794,7 +1794,7 @@
         <w:tc>
           <w:tcPr>
             <w:tcW w:w="4324" w:type="dxa"/>
-            <w:tmTcPr id="1644708190" protected="0"/>
+            <w:tmTcPr id="1644782731" protected="0"/>
           </w:tcPr>
           <w:p>
             <w:pPr>
@@ -1816,7 +1816,7 @@
         <w:tc>
           <w:tcPr>
             <w:tcW w:w="4324" w:type="dxa"/>
-            <w:tmTcPr id="1644708190" protected="0"/>
+            <w:tmTcPr id="1644782731" protected="0"/>
           </w:tcPr>
           <w:p>
             <w:pPr>
@@ -1831,7 +1831,7 @@
         <w:tc>
           <w:tcPr>
             <w:tcW w:w="4324" w:type="dxa"/>
-            <w:tmTcPr id="1644708190" protected="0"/>
+            <w:tmTcPr id="1644782731" protected="0"/>
           </w:tcPr>
           <w:p>
             <w:pPr>
@@ -1853,7 +1853,7 @@
         <w:tc>
           <w:tcPr>
             <w:tcW w:w="4324" w:type="dxa"/>
-            <w:tmTcPr id="1644708190" protected="0"/>
+            <w:tmTcPr id="1644782731" protected="0"/>
           </w:tcPr>
           <w:p>
             <w:pPr>
@@ -1868,7 +1868,7 @@
         <w:tc>
           <w:tcPr>
             <w:tcW w:w="4324" w:type="dxa"/>
-            <w:tmTcPr id="1644708190" protected="0"/>
+            <w:tmTcPr id="1644782731" protected="0"/>
           </w:tcPr>
           <w:p>
             <w:pPr>
@@ -1890,7 +1890,7 @@
         <w:tc>
           <w:tcPr>
             <w:tcW w:w="4324" w:type="dxa"/>
-            <w:tmTcPr id="1644708190" protected="0"/>
+            <w:tmTcPr id="1644782731" protected="0"/>
           </w:tcPr>
           <w:p>
             <w:pPr>
@@ -1905,7 +1905,7 @@
         <w:tc>
           <w:tcPr>
             <w:tcW w:w="4324" w:type="dxa"/>
-            <w:tmTcPr id="1644708190" protected="0"/>
+            <w:tmTcPr id="1644782731" protected="0"/>
           </w:tcPr>
           <w:p>
             <w:pPr>
@@ -1927,7 +1927,7 @@
         <w:tc>
           <w:tcPr>
             <w:tcW w:w="4324" w:type="dxa"/>
-            <w:tmTcPr id="1644708190" protected="0"/>
+            <w:tmTcPr id="1644782731" protected="0"/>
           </w:tcPr>
           <w:p>
             <w:pPr>
@@ -1942,7 +1942,7 @@
         <w:tc>
           <w:tcPr>
             <w:tcW w:w="4324" w:type="dxa"/>
-            <w:tmTcPr id="1644708190" protected="0"/>
+            <w:tmTcPr id="1644782731" protected="0"/>
           </w:tcPr>
           <w:p>
             <w:pPr>
@@ -1964,7 +1964,7 @@
         <w:tc>
           <w:tcPr>
             <w:tcW w:w="4324" w:type="dxa"/>
-            <w:tmTcPr id="1644708190" protected="0"/>
+            <w:tmTcPr id="1644782731" protected="0"/>
           </w:tcPr>
           <w:p>
             <w:pPr>
@@ -1988,7 +1988,7 @@
           <w:tcPr>
             <w:tcW w:w="4324" w:type="dxa"/>
             <w:shd w:val="solid" w:color="BFBFBF" tmshd="1259929952, 0, 16777215"/>
-            <w:tmTcPr id="1644708190" protected="0"/>
+            <w:tmTcPr id="1644782731" protected="0"/>
           </w:tcPr>
           <w:p>
             <w:pPr>
@@ -2017,7 +2017,7 @@
         <w:tc>
           <w:tcPr>
             <w:tcW w:w="4324" w:type="dxa"/>
-            <w:tmTcPr id="1644708190" protected="0"/>
+            <w:tmTcPr id="1644782731" protected="0"/>
           </w:tcPr>
           <w:p>
             <w:pPr>
@@ -2032,7 +2032,7 @@
         <w:tc>
           <w:tcPr>
             <w:tcW w:w="4324" w:type="dxa"/>
-            <w:tmTcPr id="1644708190" protected="0"/>
+            <w:tmTcPr id="1644782731" protected="0"/>
           </w:tcPr>
           <w:p>
             <w:pPr>
@@ -2054,7 +2054,7 @@
         <w:tc>
           <w:tcPr>
             <w:tcW w:w="4324" w:type="dxa"/>
-            <w:tmTcPr id="1644708190" protected="0"/>
+            <w:tmTcPr id="1644782731" protected="0"/>
           </w:tcPr>
           <w:p>
             <w:pPr>
@@ -2069,7 +2069,7 @@
         <w:tc>
           <w:tcPr>
             <w:tcW w:w="4324" w:type="dxa"/>
-            <w:tmTcPr id="1644708190" protected="0"/>
+            <w:tmTcPr id="1644782731" protected="0"/>
           </w:tcPr>
           <w:p>
             <w:commentRangeStart w:id="0"/>
@@ -2096,7 +2096,7 @@
         <w:tc>
           <w:tcPr>
             <w:tcW w:w="4324" w:type="dxa"/>
-            <w:tmTcPr id="1644708190" protected="0"/>
+            <w:tmTcPr id="1644782731" protected="0"/>
           </w:tcPr>
           <w:p>
             <w:pPr>
@@ -2111,7 +2111,7 @@
         <w:tc>
           <w:tcPr>
             <w:tcW w:w="4324" w:type="dxa"/>
-            <w:tmTcPr id="1644708190" protected="0"/>
+            <w:tmTcPr id="1644782731" protected="0"/>
           </w:tcPr>
           <w:p>
             <w:pPr>
@@ -2133,7 +2133,7 @@
         <w:tc>
           <w:tcPr>
             <w:tcW w:w="4324" w:type="dxa"/>
-            <w:tmTcPr id="1644708190" protected="0"/>
+            <w:tmTcPr id="1644782731" protected="0"/>
           </w:tcPr>
           <w:p>
             <w:pPr>
@@ -2148,7 +2148,7 @@
         <w:tc>
           <w:tcPr>
             <w:tcW w:w="4324" w:type="dxa"/>
-            <w:tmTcPr id="1644708190" protected="0"/>
+            <w:tmTcPr id="1644782731" protected="0"/>
           </w:tcPr>
           <w:p>
             <w:pPr>
@@ -2170,7 +2170,7 @@
         <w:tc>
           <w:tcPr>
             <w:tcW w:w="4324" w:type="dxa"/>
-            <w:tmTcPr id="1644708190" protected="0"/>
+            <w:tmTcPr id="1644782731" protected="0"/>
           </w:tcPr>
           <w:p>
             <w:pPr>
@@ -2194,7 +2194,7 @@
           <w:tcPr>
             <w:tcW w:w="4324" w:type="dxa"/>
             <w:shd w:val="solid" w:color="BFBFBF" tmshd="1259929952, 0, 16777215"/>
-            <w:tmTcPr id="1644708190" protected="0"/>
+            <w:tmTcPr id="1644782731" protected="0"/>
           </w:tcPr>
           <w:p>
             <w:pPr>
@@ -2447,9 +2447,9 @@
         </w:trPr>
         <w:tc>
           <w:tcPr>
-            <w:tcW w:w="1250" w:type="pct"/>
-            <w:shd w:val="solid" w:color="BFBFBF" tmshd="1679360464, 0, 16777215"/>
-            <w:tmTcPr id="1644708190" protected="0"/>
+            <w:tcW w:w="3365" w:type="dxa"/>
+            <w:shd w:val="solid" w:color="BFBFBF" tmshd="1259929952, 0, 16777215"/>
+            <w:tmTcPr id="1644782731" protected="0"/>
           </w:tcPr>
           <w:p>
             <w:pPr>
@@ -2469,9 +2469,9 @@
         </w:tc>
         <w:tc>
           <w:tcPr>
-            <w:tcW w:w="1250" w:type="pct"/>
-            <w:shd w:val="solid" w:color="BFBFBF" tmshd="1679360464, 0, 16777215"/>
-            <w:tmTcPr id="1644708190" protected="0"/>
+            <w:tcW w:w="3365" w:type="dxa"/>
+            <w:shd w:val="solid" w:color="BFBFBF" tmshd="1259929952, 0, 16777215"/>
+            <w:tmTcPr id="1644782731" protected="0"/>
           </w:tcPr>
           <w:p>
             <w:pPr>
@@ -2486,15 +2486,15 @@
                 <w:b/>
                 <w:bCs/>
               </w:rPr>
-              <w:t>Widget IS useEl</w:t>
-            </w:r>
-          </w:p>
-        </w:tc>
-        <w:tc>
-          <w:tcPr>
-            <w:tcW w:w="1250" w:type="pct"/>
-            <w:shd w:val="solid" w:color="BFBFBF" tmshd="1679360464, 0, 16777215"/>
-            <w:tmTcPr id="1644708190" protected="0"/>
+              <w:t>Widget IS THE useEl</w:t>
+            </w:r>
+          </w:p>
+        </w:tc>
+        <w:tc>
+          <w:tcPr>
+            <w:tcW w:w="3365" w:type="dxa"/>
+            <w:shd w:val="solid" w:color="BFBFBF" tmshd="1259929952, 0, 16777215"/>
+            <w:tmTcPr id="1644782731" protected="0"/>
           </w:tcPr>
           <w:p>
             <w:pPr>
@@ -2509,15 +2509,15 @@
                 <w:b/>
                 <w:bCs/>
               </w:rPr>
-              <w:t>Widget EXTENDS useEl</w:t>
-            </w:r>
-          </w:p>
-        </w:tc>
-        <w:tc>
-          <w:tcPr>
-            <w:tcW w:w="1250" w:type="pct"/>
-            <w:shd w:val="solid" w:color="BFBFBF" tmshd="1679360464, 0, 16777215"/>
-            <w:tmTcPr id="1644708190" protected="0"/>
+              <w:t>Widget IS A KIND OF useEl</w:t>
+            </w:r>
+          </w:p>
+        </w:tc>
+        <w:tc>
+          <w:tcPr>
+            <w:tcW w:w="3365" w:type="dxa"/>
+            <w:shd w:val="solid" w:color="BFBFBF" tmshd="1259929952, 0, 16777215"/>
+            <w:tmTcPr id="1644782731" protected="0"/>
           </w:tcPr>
           <w:p>
             <w:pPr>
@@ -2532,7 +2532,7 @@
                 <w:b/>
                 <w:bCs/>
               </w:rPr>
-              <w:t>Widget HAS useEl</w:t>
+              <w:t>Widget HAS A useEl</w:t>
             </w:r>
           </w:p>
         </w:tc>
@@ -2545,8 +2545,8 @@
         </w:trPr>
         <w:tc>
           <w:tcPr>
-            <w:tcW w:w="1250" w:type="pct"/>
-            <w:tmTcPr id="1644708190" protected="0"/>
+            <w:tcW w:w="3365" w:type="dxa"/>
+            <w:tmTcPr id="1644782731" protected="0"/>
           </w:tcPr>
           <w:p>
             <w:pPr>
@@ -2559,8 +2559,8 @@
         </w:tc>
         <w:tc>
           <w:tcPr>
-            <w:tcW w:w="1250" w:type="pct"/>
-            <w:tmTcPr id="1644708190" protected="0"/>
+            <w:tcW w:w="3365" w:type="dxa"/>
+            <w:tmTcPr id="1644782731" protected="0"/>
           </w:tcPr>
           <w:p>
             <w:pPr>
@@ -2573,8 +2573,8 @@
         </w:tc>
         <w:tc>
           <w:tcPr>
-            <w:tcW w:w="1250" w:type="pct"/>
-            <w:tmTcPr id="1644708190" protected="0"/>
+            <w:tcW w:w="3365" w:type="dxa"/>
+            <w:tmTcPr id="1644782731" protected="0"/>
           </w:tcPr>
           <w:p>
             <w:pPr>
@@ -2587,8 +2587,8 @@
         </w:tc>
         <w:tc>
           <w:tcPr>
-            <w:tcW w:w="1250" w:type="pct"/>
-            <w:tmTcPr id="1644708190" protected="0"/>
+            <w:tcW w:w="3365" w:type="dxa"/>
+            <w:tmTcPr id="1644782731" protected="0"/>
           </w:tcPr>
           <w:p>
             <w:pPr>
@@ -2608,8 +2608,8 @@
         </w:trPr>
         <w:tc>
           <w:tcPr>
-            <w:tcW w:w="1250" w:type="pct"/>
-            <w:tmTcPr id="1644708190" protected="0"/>
+            <w:tcW w:w="3365" w:type="dxa"/>
+            <w:tmTcPr id="1644782731" protected="0"/>
           </w:tcPr>
           <w:p>
             <w:pPr>
@@ -2622,8 +2622,8 @@
         </w:tc>
         <w:tc>
           <w:tcPr>
-            <w:tcW w:w="1250" w:type="pct"/>
-            <w:tmTcPr id="1644708190" protected="0"/>
+            <w:tcW w:w="3365" w:type="dxa"/>
+            <w:tmTcPr id="1644782731" protected="0"/>
           </w:tcPr>
           <w:p>
             <w:pPr>
@@ -2636,8 +2636,8 @@
         </w:tc>
         <w:tc>
           <w:tcPr>
-            <w:tcW w:w="1250" w:type="pct"/>
-            <w:tmTcPr id="1644708190" protected="0"/>
+            <w:tcW w:w="3365" w:type="dxa"/>
+            <w:tmTcPr id="1644782731" protected="0"/>
           </w:tcPr>
           <w:p>
             <w:pPr>
@@ -2650,8 +2650,8 @@
         </w:tc>
         <w:tc>
           <w:tcPr>
-            <w:tcW w:w="1250" w:type="pct"/>
-            <w:tmTcPr id="1644708190" protected="0"/>
+            <w:tcW w:w="3365" w:type="dxa"/>
+            <w:tmTcPr id="1644782731" protected="0"/>
           </w:tcPr>
           <w:p>
             <w:pPr>
@@ -2671,8 +2671,8 @@
         </w:trPr>
         <w:tc>
           <w:tcPr>
-            <w:tcW w:w="1250" w:type="pct"/>
-            <w:tmTcPr id="1644708190" protected="0"/>
+            <w:tcW w:w="3365" w:type="dxa"/>
+            <w:tmTcPr id="1644782731" protected="0"/>
           </w:tcPr>
           <w:p>
             <w:pPr>
@@ -2685,8 +2685,8 @@
         </w:tc>
         <w:tc>
           <w:tcPr>
-            <w:tcW w:w="1250" w:type="pct"/>
-            <w:tmTcPr id="1644708190" protected="0"/>
+            <w:tcW w:w="3365" w:type="dxa"/>
+            <w:tmTcPr id="1644782731" protected="0"/>
           </w:tcPr>
           <w:p>
             <w:pPr>
@@ -2699,8 +2699,8 @@
         </w:tc>
         <w:tc>
           <w:tcPr>
-            <w:tcW w:w="1250" w:type="pct"/>
-            <w:tmTcPr id="1644708190" protected="0"/>
+            <w:tcW w:w="3365" w:type="dxa"/>
+            <w:tmTcPr id="1644782731" protected="0"/>
           </w:tcPr>
           <w:p>
             <w:pPr>
@@ -2713,8 +2713,8 @@
         </w:tc>
         <w:tc>
           <w:tcPr>
-            <w:tcW w:w="1250" w:type="pct"/>
-            <w:tmTcPr id="1644708190" protected="0"/>
+            <w:tcW w:w="3365" w:type="dxa"/>
+            <w:tmTcPr id="1644782731" protected="0"/>
           </w:tcPr>
           <w:p>
             <w:pPr>
@@ -2734,50 +2734,58 @@
         </w:trPr>
         <w:tc>
           <w:tcPr>
-            <w:tcW w:w="1250" w:type="pct"/>
-            <w:tmTcPr id="1644708190" protected="0"/>
+            <w:tcW w:w="3365" w:type="dxa"/>
+            <w:tmTcPr id="1644782731" protected="0"/>
           </w:tcPr>
           <w:p>
             <w:pPr>
               <w:pStyle w:val="para14"/>
             </w:pPr>
-            <w:r/>
-          </w:p>
-        </w:tc>
-        <w:tc>
-          <w:tcPr>
-            <w:tcW w:w="1250" w:type="pct"/>
-            <w:tmTcPr id="1644708190" protected="0"/>
+            <w:r>
+              <w:t>Modifies Fitbit element object?</w:t>
+            </w:r>
+          </w:p>
+        </w:tc>
+        <w:tc>
+          <w:tcPr>
+            <w:tcW w:w="3365" w:type="dxa"/>
+            <w:tmTcPr id="1644782731" protected="0"/>
           </w:tcPr>
           <w:p>
             <w:pPr>
               <w:pStyle w:val="para14"/>
             </w:pPr>
-            <w:r/>
-          </w:p>
-        </w:tc>
-        <w:tc>
-          <w:tcPr>
-            <w:tcW w:w="1250" w:type="pct"/>
-            <w:tmTcPr id="1644708190" protected="0"/>
+            <w:r>
+              <w:t>Yes</w:t>
+            </w:r>
+          </w:p>
+        </w:tc>
+        <w:tc>
+          <w:tcPr>
+            <w:tcW w:w="3365" w:type="dxa"/>
+            <w:tmTcPr id="1644782731" protected="0"/>
           </w:tcPr>
           <w:p>
             <w:pPr>
               <w:pStyle w:val="para14"/>
             </w:pPr>
-            <w:r/>
-          </w:p>
-        </w:tc>
-        <w:tc>
-          <w:tcPr>
-            <w:tcW w:w="1250" w:type="pct"/>
-            <w:tmTcPr id="1644708190" protected="0"/>
+            <w:r>
+              <w:t>No</w:t>
+            </w:r>
+          </w:p>
+        </w:tc>
+        <w:tc>
+          <w:tcPr>
+            <w:tcW w:w="3365" w:type="dxa"/>
+            <w:tmTcPr id="1644782731" protected="0"/>
           </w:tcPr>
           <w:p>
             <w:pPr>
               <w:pStyle w:val="para14"/>
             </w:pPr>
-            <w:r/>
+            <w:r>
+              <w:t>No</w:t>
+            </w:r>
           </w:p>
         </w:tc>
       </w:tr>
@@ -2789,31 +2797,59 @@
         </w:trPr>
         <w:tc>
           <w:tcPr>
-            <w:tcW w:w="1250" w:type="pct"/>
-            <w:tmTcPr id="1644708190" protected="0"/>
-          </w:tcPr>
-          <w:p/>
-        </w:tc>
-        <w:tc>
-          <w:tcPr>
-            <w:tcW w:w="1250" w:type="pct"/>
-            <w:tmTcPr id="1644708190" protected="0"/>
-          </w:tcPr>
-          <w:p/>
-        </w:tc>
-        <w:tc>
-          <w:tcPr>
-            <w:tcW w:w="1250" w:type="pct"/>
-            <w:tmTcPr id="1644708190" protected="0"/>
-          </w:tcPr>
-          <w:p/>
-        </w:tc>
-        <w:tc>
-          <w:tcPr>
-            <w:tcW w:w="1250" w:type="pct"/>
-            <w:tmTcPr id="1644708190" protected="0"/>
-          </w:tcPr>
-          <w:p/>
+            <w:tcW w:w="3365" w:type="dxa"/>
+            <w:tmTcPr id="1644782731" protected="0"/>
+          </w:tcPr>
+          <w:p>
+            <w:pPr>
+              <w:pStyle w:val="para14"/>
+            </w:pPr>
+            <w:r>
+              <w:t>widget needs to implement pass-through code for every Fitbit API member it supports</w:t>
+            </w:r>
+          </w:p>
+        </w:tc>
+        <w:tc>
+          <w:tcPr>
+            <w:tcW w:w="3365" w:type="dxa"/>
+            <w:tmTcPr id="1644782731" protected="0"/>
+          </w:tcPr>
+          <w:p>
+            <w:pPr>
+              <w:pStyle w:val="para14"/>
+            </w:pPr>
+            <w:r>
+              <w:t>No</w:t>
+            </w:r>
+          </w:p>
+        </w:tc>
+        <w:tc>
+          <w:tcPr>
+            <w:tcW w:w="3365" w:type="dxa"/>
+            <w:tmTcPr id="1644782731" protected="0"/>
+          </w:tcPr>
+          <w:p>
+            <w:pPr>
+              <w:pStyle w:val="para14"/>
+            </w:pPr>
+            <w:r>
+              <w:t>No</w:t>
+            </w:r>
+          </w:p>
+        </w:tc>
+        <w:tc>
+          <w:tcPr>
+            <w:tcW w:w="3365" w:type="dxa"/>
+            <w:tmTcPr id="1644782731" protected="0"/>
+          </w:tcPr>
+          <w:p>
+            <w:pPr>
+              <w:pStyle w:val="para14"/>
+            </w:pPr>
+            <w:r>
+              <w:t>Yes</w:t>
+            </w:r>
+          </w:p>
         </w:tc>
       </w:tr>
       <w:tr>
@@ -2824,58 +2860,52 @@
         </w:trPr>
         <w:tc>
           <w:tcPr>
-            <w:tcW w:w="1250" w:type="pct"/>
-            <w:tmTcPr id="1644708190" protected="0"/>
+            <w:tcW w:w="3365" w:type="dxa"/>
+            <w:tmTcPr id="1644782731" protected="0"/>
           </w:tcPr>
           <w:p>
             <w:pPr>
               <w:pStyle w:val="para14"/>
             </w:pPr>
             <w:r>
-              <w:t>Modifies Fitbit element object?</w:t>
-            </w:r>
-          </w:p>
-        </w:tc>
-        <w:tc>
-          <w:tcPr>
-            <w:tcW w:w="1250" w:type="pct"/>
-            <w:tmTcPr id="1644708190" protected="0"/>
+              <w:t>Support for private properties and methods</w:t>
+            </w:r>
+          </w:p>
+        </w:tc>
+        <w:tc>
+          <w:tcPr>
+            <w:tcW w:w="3365" w:type="dxa"/>
+            <w:tmTcPr id="1644782731" protected="0"/>
           </w:tcPr>
           <w:p>
             <w:pPr>
               <w:pStyle w:val="para14"/>
             </w:pPr>
-            <w:r>
-              <w:t>Yes</w:t>
-            </w:r>
-          </w:p>
-        </w:tc>
-        <w:tc>
-          <w:tcPr>
-            <w:tcW w:w="1250" w:type="pct"/>
-            <w:tmTcPr id="1644708190" protected="0"/>
+            <w:r/>
+          </w:p>
+        </w:tc>
+        <w:tc>
+          <w:tcPr>
+            <w:tcW w:w="3365" w:type="dxa"/>
+            <w:tmTcPr id="1644782731" protected="0"/>
           </w:tcPr>
           <w:p>
             <w:pPr>
               <w:pStyle w:val="para14"/>
             </w:pPr>
-            <w:r>
-              <w:t>No</w:t>
-            </w:r>
-          </w:p>
-        </w:tc>
-        <w:tc>
-          <w:tcPr>
-            <w:tcW w:w="1250" w:type="pct"/>
-            <w:tmTcPr id="1644708190" protected="0"/>
+            <w:r/>
+          </w:p>
+        </w:tc>
+        <w:tc>
+          <w:tcPr>
+            <w:tcW w:w="3365" w:type="dxa"/>
+            <w:tmTcPr id="1644782731" protected="0"/>
           </w:tcPr>
           <w:p>
             <w:pPr>
               <w:pStyle w:val="para14"/>
             </w:pPr>
-            <w:r>
-              <w:t>No</w:t>
-            </w:r>
+            <w:r/>
           </w:p>
         </w:tc>
       </w:tr>
@@ -2887,170 +2917,50 @@
         </w:trPr>
         <w:tc>
           <w:tcPr>
-            <w:tcW w:w="1250" w:type="pct"/>
-            <w:tmTcPr id="1644708190" protected="0"/>
+            <w:tcW w:w="3365" w:type="dxa"/>
+            <w:tmTcPr id="1644782731" protected="0"/>
           </w:tcPr>
           <w:p>
             <w:pPr>
               <w:pStyle w:val="para14"/>
             </w:pPr>
             <w:r>
-              <w:t>widget needs to implement pass-through code for every Fitbit API member it supports</w:t>
-            </w:r>
-          </w:p>
-        </w:tc>
-        <w:tc>
-          <w:tcPr>
-            <w:tcW w:w="1250" w:type="pct"/>
-            <w:tmTcPr id="1644708190" protected="0"/>
+              <w:t>Can access useEl members if overridden in widget?</w:t>
+            </w:r>
+          </w:p>
+        </w:tc>
+        <w:tc>
+          <w:tcPr>
+            <w:tcW w:w="3365" w:type="dxa"/>
+            <w:tmTcPr id="1644782731" protected="0"/>
           </w:tcPr>
           <w:p>
             <w:pPr>
               <w:pStyle w:val="para14"/>
             </w:pPr>
             <w:r>
-              <w:t>No</w:t>
-            </w:r>
-          </w:p>
-        </w:tc>
-        <w:tc>
-          <w:tcPr>
-            <w:tcW w:w="1250" w:type="pct"/>
-            <w:tmTcPr id="1644708190" protected="0"/>
+              <w:t>No (Fitbit API calls can only be made on useEl, not a prototype)</w:t>
+            </w:r>
+          </w:p>
+        </w:tc>
+        <w:tc>
+          <w:tcPr>
+            <w:tcW w:w="3365" w:type="dxa"/>
+            <w:tmTcPr id="1644782731" protected="0"/>
           </w:tcPr>
           <w:p>
             <w:pPr>
               <w:pStyle w:val="para14"/>
             </w:pPr>
             <w:r>
-              <w:t>No</w:t>
-            </w:r>
-          </w:p>
-        </w:tc>
-        <w:tc>
-          <w:tcPr>
-            <w:tcW w:w="1250" w:type="pct"/>
-            <w:tmTcPr id="1644708190" protected="0"/>
-          </w:tcPr>
-          <w:p>
-            <w:pPr>
-              <w:pStyle w:val="para14"/>
-            </w:pPr>
-            <w:r>
-              <w:t>Yes</w:t>
-            </w:r>
-          </w:p>
-        </w:tc>
-      </w:tr>
-      <w:tr>
-        <w:trPr>
-          <w:tblHeader w:val="0"/>
-          <w:cantSplit w:val="0"/>
-          <w:trHeight w:val="0" w:hRule="auto"/>
-        </w:trPr>
-        <w:tc>
-          <w:tcPr>
-            <w:tcW w:w="1250" w:type="pct"/>
-            <w:tmTcPr id="1644708190" protected="0"/>
-          </w:tcPr>
-          <w:p>
-            <w:pPr>
-              <w:pStyle w:val="para14"/>
-            </w:pPr>
-            <w:r>
-              <w:t>Support for private properties and methods</w:t>
-            </w:r>
-          </w:p>
-        </w:tc>
-        <w:tc>
-          <w:tcPr>
-            <w:tcW w:w="1250" w:type="pct"/>
-            <w:tmTcPr id="1644708190" protected="0"/>
-          </w:tcPr>
-          <w:p>
-            <w:pPr>
-              <w:pStyle w:val="para14"/>
-            </w:pPr>
-            <w:r/>
-          </w:p>
-        </w:tc>
-        <w:tc>
-          <w:tcPr>
-            <w:tcW w:w="1250" w:type="pct"/>
-            <w:tmTcPr id="1644708190" protected="0"/>
-          </w:tcPr>
-          <w:p>
-            <w:pPr>
-              <w:pStyle w:val="para14"/>
-            </w:pPr>
-            <w:r/>
-          </w:p>
-        </w:tc>
-        <w:tc>
-          <w:tcPr>
-            <w:tcW w:w="1250" w:type="pct"/>
-            <w:tmTcPr id="1644708190" protected="0"/>
-          </w:tcPr>
-          <w:p>
-            <w:pPr>
-              <w:pStyle w:val="para14"/>
-            </w:pPr>
-            <w:r/>
-          </w:p>
-        </w:tc>
-      </w:tr>
-      <w:tr>
-        <w:trPr>
-          <w:tblHeader w:val="0"/>
-          <w:cantSplit w:val="0"/>
-          <w:trHeight w:val="0" w:hRule="auto"/>
-        </w:trPr>
-        <w:tc>
-          <w:tcPr>
-            <w:tcW w:w="1250" w:type="pct"/>
-            <w:tmTcPr id="1644708190" protected="0"/>
-          </w:tcPr>
-          <w:p>
-            <w:pPr>
-              <w:pStyle w:val="para14"/>
-            </w:pPr>
-            <w:r>
-              <w:t>Can access useEl members if overridden in widget?</w:t>
-            </w:r>
-          </w:p>
-        </w:tc>
-        <w:tc>
-          <w:tcPr>
-            <w:tcW w:w="1250" w:type="pct"/>
-            <w:tmTcPr id="1644708190" protected="0"/>
-          </w:tcPr>
-          <w:p>
-            <w:pPr>
-              <w:pStyle w:val="para14"/>
-            </w:pPr>
-            <w:r>
-              <w:t>No (Fitbit API calls can only be made on useEl, not a prototype)</w:t>
-            </w:r>
-          </w:p>
-        </w:tc>
-        <w:tc>
-          <w:tcPr>
-            <w:tcW w:w="1250" w:type="pct"/>
-            <w:tmTcPr id="1644708190" protected="0"/>
-          </w:tcPr>
-          <w:p>
-            <w:pPr>
-              <w:pStyle w:val="para14"/>
-            </w:pPr>
-            <w:r>
               <w:t>Yes (in theory; untested)</w:t>
             </w:r>
           </w:p>
         </w:tc>
         <w:tc>
           <w:tcPr>
-            <w:tcW w:w="1250" w:type="pct"/>
-            <w:tmTcPr id="1644708190" protected="0"/>
+            <w:tcW w:w="3365" w:type="dxa"/>
+            <w:tmTcPr id="1644782731" protected="0"/>
           </w:tcPr>
           <w:p>
             <w:pPr>

</xml_diff>

<commit_message>
widget has useEl as prototype
</commit_message>
<xml_diff>
--- a/Documentation/Documentation.docx
+++ b/Documentation/Documentation.docx
@@ -428,7 +428,7 @@
         <w:tc>
           <w:tcPr>
             <w:tcW w:w="4324" w:type="dxa"/>
-            <w:tmTcPr id="1644782731" protected="0"/>
+            <w:tmTcPr id="1644808389" protected="0"/>
           </w:tcPr>
           <w:p>
             <w:pPr>
@@ -452,7 +452,7 @@
           <w:tcPr>
             <w:tcW w:w="4324" w:type="dxa"/>
             <w:shd w:val="solid" w:color="BFBFBF" tmshd="1259929952, 0, 16777215"/>
-            <w:tmTcPr id="1644782731" protected="0"/>
+            <w:tmTcPr id="1644808389" protected="0"/>
           </w:tcPr>
           <w:p>
             <w:pPr>
@@ -481,7 +481,7 @@
         <w:tc>
           <w:tcPr>
             <w:tcW w:w="4324" w:type="dxa"/>
-            <w:tmTcPr id="1644782731" protected="0"/>
+            <w:tmTcPr id="1644808389" protected="0"/>
           </w:tcPr>
           <w:p>
             <w:pPr>
@@ -505,7 +505,7 @@
           <w:tcPr>
             <w:tcW w:w="4324" w:type="dxa"/>
             <w:shd w:val="solid" w:color="BFBFBF" tmshd="1259929952, 0, 16777215"/>
-            <w:tmTcPr id="1644782731" protected="0"/>
+            <w:tmTcPr id="1644808389" protected="0"/>
           </w:tcPr>
           <w:p>
             <w:pPr>
@@ -534,7 +534,7 @@
         <w:tc>
           <w:tcPr>
             <w:tcW w:w="4324" w:type="dxa"/>
-            <w:tmTcPr id="1644782731" protected="0"/>
+            <w:tmTcPr id="1644808389" protected="0"/>
           </w:tcPr>
           <w:p>
             <w:pPr>
@@ -549,7 +549,7 @@
         <w:tc>
           <w:tcPr>
             <w:tcW w:w="4324" w:type="dxa"/>
-            <w:tmTcPr id="1644782731" protected="0"/>
+            <w:tmTcPr id="1644808389" protected="0"/>
           </w:tcPr>
           <w:p>
             <w:pPr/>
@@ -568,7 +568,7 @@
         <w:tc>
           <w:tcPr>
             <w:tcW w:w="4324" w:type="dxa"/>
-            <w:tmTcPr id="1644782731" protected="0"/>
+            <w:tmTcPr id="1644808389" protected="0"/>
           </w:tcPr>
           <w:p>
             <w:pPr>
@@ -583,7 +583,7 @@
         <w:tc>
           <w:tcPr>
             <w:tcW w:w="4324" w:type="dxa"/>
-            <w:tmTcPr id="1644782731" protected="0"/>
+            <w:tmTcPr id="1644808389" protected="0"/>
           </w:tcPr>
           <w:p>
             <w:pPr/>
@@ -602,7 +602,7 @@
         <w:tc>
           <w:tcPr>
             <w:tcW w:w="4324" w:type="dxa"/>
-            <w:tmTcPr id="1644782731" protected="0"/>
+            <w:tmTcPr id="1644808389" protected="0"/>
           </w:tcPr>
           <w:p>
             <w:pPr>
@@ -626,7 +626,7 @@
           <w:tcPr>
             <w:tcW w:w="4324" w:type="dxa"/>
             <w:shd w:val="solid" w:color="BFBFBF" tmshd="1259929952, 0, 16777215"/>
-            <w:tmTcPr id="1644782731" protected="0"/>
+            <w:tmTcPr id="1644808389" protected="0"/>
           </w:tcPr>
           <w:p>
             <w:pPr>
@@ -655,7 +655,7 @@
         <w:tc>
           <w:tcPr>
             <w:tcW w:w="4324" w:type="dxa"/>
-            <w:tmTcPr id="1644782731" protected="0"/>
+            <w:tmTcPr id="1644808389" protected="0"/>
           </w:tcPr>
           <w:p>
             <w:pPr>
@@ -670,7 +670,7 @@
         <w:tc>
           <w:tcPr>
             <w:tcW w:w="4324" w:type="dxa"/>
-            <w:tmTcPr id="1644782731" protected="0"/>
+            <w:tmTcPr id="1644808389" protected="0"/>
           </w:tcPr>
           <w:p>
             <w:pPr>
@@ -692,7 +692,7 @@
         <w:tc>
           <w:tcPr>
             <w:tcW w:w="4324" w:type="dxa"/>
-            <w:tmTcPr id="1644782731" protected="0"/>
+            <w:tmTcPr id="1644808389" protected="0"/>
           </w:tcPr>
           <w:p>
             <w:pPr>
@@ -707,7 +707,7 @@
         <w:tc>
           <w:tcPr>
             <w:tcW w:w="4324" w:type="dxa"/>
-            <w:tmTcPr id="1644782731" protected="0"/>
+            <w:tmTcPr id="1644808389" protected="0"/>
           </w:tcPr>
           <w:p>
             <w:pPr>
@@ -729,7 +729,7 @@
         <w:tc>
           <w:tcPr>
             <w:tcW w:w="4324" w:type="dxa"/>
-            <w:tmTcPr id="1644782731" protected="0"/>
+            <w:tmTcPr id="1644808389" protected="0"/>
           </w:tcPr>
           <w:p>
             <w:pPr>
@@ -744,7 +744,7 @@
         <w:tc>
           <w:tcPr>
             <w:tcW w:w="4324" w:type="dxa"/>
-            <w:tmTcPr id="1644782731" protected="0"/>
+            <w:tmTcPr id="1644808389" protected="0"/>
           </w:tcPr>
           <w:p>
             <w:pPr>
@@ -766,7 +766,7 @@
         <w:tc>
           <w:tcPr>
             <w:tcW w:w="4324" w:type="dxa"/>
-            <w:tmTcPr id="1644782731" protected="0"/>
+            <w:tmTcPr id="1644808389" protected="0"/>
           </w:tcPr>
           <w:p>
             <w:pPr>
@@ -781,7 +781,7 @@
         <w:tc>
           <w:tcPr>
             <w:tcW w:w="4324" w:type="dxa"/>
-            <w:tmTcPr id="1644782731" protected="0"/>
+            <w:tmTcPr id="1644808389" protected="0"/>
           </w:tcPr>
           <w:p>
             <w:pPr>
@@ -803,7 +803,7 @@
         <w:tc>
           <w:tcPr>
             <w:tcW w:w="4324" w:type="dxa"/>
-            <w:tmTcPr id="1644782731" protected="0"/>
+            <w:tmTcPr id="1644808389" protected="0"/>
           </w:tcPr>
           <w:p>
             <w:pPr>
@@ -818,7 +818,7 @@
         <w:tc>
           <w:tcPr>
             <w:tcW w:w="4324" w:type="dxa"/>
-            <w:tmTcPr id="1644782731" protected="0"/>
+            <w:tmTcPr id="1644808389" protected="0"/>
           </w:tcPr>
           <w:p>
             <w:pPr>
@@ -840,7 +840,7 @@
         <w:tc>
           <w:tcPr>
             <w:tcW w:w="4324" w:type="dxa"/>
-            <w:tmTcPr id="1644782731" protected="0"/>
+            <w:tmTcPr id="1644808389" protected="0"/>
           </w:tcPr>
           <w:p>
             <w:pPr>
@@ -855,7 +855,7 @@
         <w:tc>
           <w:tcPr>
             <w:tcW w:w="4324" w:type="dxa"/>
-            <w:tmTcPr id="1644782731" protected="0"/>
+            <w:tmTcPr id="1644808389" protected="0"/>
           </w:tcPr>
           <w:p>
             <w:pPr>
@@ -877,7 +877,7 @@
         <w:tc>
           <w:tcPr>
             <w:tcW w:w="4324" w:type="dxa"/>
-            <w:tmTcPr id="1644782731" protected="0"/>
+            <w:tmTcPr id="1644808389" protected="0"/>
           </w:tcPr>
           <w:p>
             <w:pPr>
@@ -892,7 +892,7 @@
         <w:tc>
           <w:tcPr>
             <w:tcW w:w="4324" w:type="dxa"/>
-            <w:tmTcPr id="1644782731" protected="0"/>
+            <w:tmTcPr id="1644808389" protected="0"/>
           </w:tcPr>
           <w:p>
             <w:pPr>
@@ -914,7 +914,7 @@
         <w:tc>
           <w:tcPr>
             <w:tcW w:w="4324" w:type="dxa"/>
-            <w:tmTcPr id="1644782731" protected="0"/>
+            <w:tmTcPr id="1644808389" protected="0"/>
           </w:tcPr>
           <w:p>
             <w:pPr>
@@ -929,7 +929,7 @@
         <w:tc>
           <w:tcPr>
             <w:tcW w:w="4324" w:type="dxa"/>
-            <w:tmTcPr id="1644782731" protected="0"/>
+            <w:tmTcPr id="1644808389" protected="0"/>
           </w:tcPr>
           <w:p>
             <w:pPr>
@@ -951,7 +951,7 @@
         <w:tc>
           <w:tcPr>
             <w:tcW w:w="4324" w:type="dxa"/>
-            <w:tmTcPr id="1644782731" protected="0"/>
+            <w:tmTcPr id="1644808389" protected="0"/>
           </w:tcPr>
           <w:p>
             <w:pPr>
@@ -966,7 +966,7 @@
         <w:tc>
           <w:tcPr>
             <w:tcW w:w="4324" w:type="dxa"/>
-            <w:tmTcPr id="1644782731" protected="0"/>
+            <w:tmTcPr id="1644808389" protected="0"/>
           </w:tcPr>
           <w:p>
             <w:pPr>
@@ -988,7 +988,7 @@
         <w:tc>
           <w:tcPr>
             <w:tcW w:w="4324" w:type="dxa"/>
-            <w:tmTcPr id="1644782731" protected="0"/>
+            <w:tmTcPr id="1644808389" protected="0"/>
           </w:tcPr>
           <w:p>
             <w:pPr>
@@ -1003,7 +1003,7 @@
         <w:tc>
           <w:tcPr>
             <w:tcW w:w="4324" w:type="dxa"/>
-            <w:tmTcPr id="1644782731" protected="0"/>
+            <w:tmTcPr id="1644808389" protected="0"/>
           </w:tcPr>
           <w:p>
             <w:pPr>
@@ -1025,7 +1025,7 @@
         <w:tc>
           <w:tcPr>
             <w:tcW w:w="4324" w:type="dxa"/>
-            <w:tmTcPr id="1644782731" protected="0"/>
+            <w:tmTcPr id="1644808389" protected="0"/>
           </w:tcPr>
           <w:p>
             <w:pPr>
@@ -1040,7 +1040,7 @@
         <w:tc>
           <w:tcPr>
             <w:tcW w:w="4324" w:type="dxa"/>
-            <w:tmTcPr id="1644782731" protected="0"/>
+            <w:tmTcPr id="1644808389" protected="0"/>
           </w:tcPr>
           <w:p>
             <w:pPr>
@@ -1062,7 +1062,7 @@
         <w:tc>
           <w:tcPr>
             <w:tcW w:w="4324" w:type="dxa"/>
-            <w:tmTcPr id="1644782731" protected="0"/>
+            <w:tmTcPr id="1644808389" protected="0"/>
           </w:tcPr>
           <w:p>
             <w:pPr>
@@ -1077,7 +1077,7 @@
         <w:tc>
           <w:tcPr>
             <w:tcW w:w="4324" w:type="dxa"/>
-            <w:tmTcPr id="1644782731" protected="0"/>
+            <w:tmTcPr id="1644808389" protected="0"/>
           </w:tcPr>
           <w:p>
             <w:pPr>
@@ -1099,7 +1099,7 @@
         <w:tc>
           <w:tcPr>
             <w:tcW w:w="4324" w:type="dxa"/>
-            <w:tmTcPr id="1644782731" protected="0"/>
+            <w:tmTcPr id="1644808389" protected="0"/>
           </w:tcPr>
           <w:p>
             <w:pPr>
@@ -1123,7 +1123,7 @@
           <w:tcPr>
             <w:tcW w:w="4324" w:type="dxa"/>
             <w:shd w:val="solid" w:color="BFBFBF" tmshd="1259929952, 0, 16777215"/>
-            <w:tmTcPr id="1644782731" protected="0"/>
+            <w:tmTcPr id="1644808389" protected="0"/>
           </w:tcPr>
           <w:p>
             <w:pPr>
@@ -1152,7 +1152,7 @@
         <w:tc>
           <w:tcPr>
             <w:tcW w:w="4324" w:type="dxa"/>
-            <w:tmTcPr id="1644782731" protected="0"/>
+            <w:tmTcPr id="1644808389" protected="0"/>
           </w:tcPr>
           <w:p>
             <w:pPr>
@@ -1167,7 +1167,7 @@
         <w:tc>
           <w:tcPr>
             <w:tcW w:w="4324" w:type="dxa"/>
-            <w:tmTcPr id="1644782731" protected="0"/>
+            <w:tmTcPr id="1644808389" protected="0"/>
           </w:tcPr>
           <w:p>
             <w:pPr>
@@ -1189,7 +1189,7 @@
         <w:tc>
           <w:tcPr>
             <w:tcW w:w="4324" w:type="dxa"/>
-            <w:tmTcPr id="1644782731" protected="0"/>
+            <w:tmTcPr id="1644808389" protected="0"/>
           </w:tcPr>
           <w:p>
             <w:pPr>
@@ -1204,7 +1204,7 @@
         <w:tc>
           <w:tcPr>
             <w:tcW w:w="4324" w:type="dxa"/>
-            <w:tmTcPr id="1644782731" protected="0"/>
+            <w:tmTcPr id="1644808389" protected="0"/>
           </w:tcPr>
           <w:p>
             <w:pPr/>
@@ -1223,7 +1223,7 @@
         <w:tc>
           <w:tcPr>
             <w:tcW w:w="4324" w:type="dxa"/>
-            <w:tmTcPr id="1644782731" protected="0"/>
+            <w:tmTcPr id="1644808389" protected="0"/>
           </w:tcPr>
           <w:p>
             <w:pPr>
@@ -1247,7 +1247,7 @@
           <w:tcPr>
             <w:tcW w:w="4324" w:type="dxa"/>
             <w:shd w:val="solid" w:color="BFBFBF" tmshd="1259929952, 0, 16777215"/>
-            <w:tmTcPr id="1644782731" protected="0"/>
+            <w:tmTcPr id="1644808389" protected="0"/>
           </w:tcPr>
           <w:p>
             <w:pPr>
@@ -1276,7 +1276,7 @@
         <w:tc>
           <w:tcPr>
             <w:tcW w:w="4324" w:type="dxa"/>
-            <w:tmTcPr id="1644782731" protected="0"/>
+            <w:tmTcPr id="1644808389" protected="0"/>
           </w:tcPr>
           <w:p>
             <w:pPr>
@@ -1291,7 +1291,7 @@
         <w:tc>
           <w:tcPr>
             <w:tcW w:w="4324" w:type="dxa"/>
-            <w:tmTcPr id="1644782731" protected="0"/>
+            <w:tmTcPr id="1644808389" protected="0"/>
           </w:tcPr>
           <w:p>
             <w:pPr>
@@ -1313,7 +1313,7 @@
         <w:tc>
           <w:tcPr>
             <w:tcW w:w="4324" w:type="dxa"/>
-            <w:tmTcPr id="1644782731" protected="0"/>
+            <w:tmTcPr id="1644808389" protected="0"/>
           </w:tcPr>
           <w:p>
             <w:pPr>
@@ -1328,7 +1328,7 @@
         <w:tc>
           <w:tcPr>
             <w:tcW w:w="4324" w:type="dxa"/>
-            <w:tmTcPr id="1644782731" protected="0"/>
+            <w:tmTcPr id="1644808389" protected="0"/>
           </w:tcPr>
           <w:p>
             <w:pPr>
@@ -1350,7 +1350,7 @@
         <w:tc>
           <w:tcPr>
             <w:tcW w:w="4324" w:type="dxa"/>
-            <w:tmTcPr id="1644782731" protected="0"/>
+            <w:tmTcPr id="1644808389" protected="0"/>
           </w:tcPr>
           <w:p>
             <w:pPr>
@@ -1365,7 +1365,7 @@
         <w:tc>
           <w:tcPr>
             <w:tcW w:w="4324" w:type="dxa"/>
-            <w:tmTcPr id="1644782731" protected="0"/>
+            <w:tmTcPr id="1644808389" protected="0"/>
           </w:tcPr>
           <w:p>
             <w:pPr>
@@ -1387,7 +1387,7 @@
         <w:tc>
           <w:tcPr>
             <w:tcW w:w="4324" w:type="dxa"/>
-            <w:tmTcPr id="1644782731" protected="0"/>
+            <w:tmTcPr id="1644808389" protected="0"/>
           </w:tcPr>
           <w:p>
             <w:pPr>
@@ -1402,7 +1402,7 @@
         <w:tc>
           <w:tcPr>
             <w:tcW w:w="4324" w:type="dxa"/>
-            <w:tmTcPr id="1644782731" protected="0"/>
+            <w:tmTcPr id="1644808389" protected="0"/>
           </w:tcPr>
           <w:p>
             <w:pPr>
@@ -1424,7 +1424,7 @@
         <w:tc>
           <w:tcPr>
             <w:tcW w:w="4324" w:type="dxa"/>
-            <w:tmTcPr id="1644782731" protected="0"/>
+            <w:tmTcPr id="1644808389" protected="0"/>
           </w:tcPr>
           <w:p>
             <w:pPr>
@@ -1439,7 +1439,7 @@
         <w:tc>
           <w:tcPr>
             <w:tcW w:w="4324" w:type="dxa"/>
-            <w:tmTcPr id="1644782731" protected="0"/>
+            <w:tmTcPr id="1644808389" protected="0"/>
           </w:tcPr>
           <w:p>
             <w:pPr>
@@ -1461,7 +1461,7 @@
         <w:tc>
           <w:tcPr>
             <w:tcW w:w="4324" w:type="dxa"/>
-            <w:tmTcPr id="1644782731" protected="0"/>
+            <w:tmTcPr id="1644808389" protected="0"/>
           </w:tcPr>
           <w:p>
             <w:pPr>
@@ -1476,7 +1476,7 @@
         <w:tc>
           <w:tcPr>
             <w:tcW w:w="4324" w:type="dxa"/>
-            <w:tmTcPr id="1644782731" protected="0"/>
+            <w:tmTcPr id="1644808389" protected="0"/>
           </w:tcPr>
           <w:p>
             <w:pPr>
@@ -1498,7 +1498,7 @@
         <w:tc>
           <w:tcPr>
             <w:tcW w:w="4324" w:type="dxa"/>
-            <w:tmTcPr id="1644782731" protected="0"/>
+            <w:tmTcPr id="1644808389" protected="0"/>
           </w:tcPr>
           <w:p>
             <w:pPr>
@@ -1513,7 +1513,7 @@
         <w:tc>
           <w:tcPr>
             <w:tcW w:w="4324" w:type="dxa"/>
-            <w:tmTcPr id="1644782731" protected="0"/>
+            <w:tmTcPr id="1644808389" protected="0"/>
           </w:tcPr>
           <w:p>
             <w:pPr/>
@@ -1532,7 +1532,7 @@
         <w:tc>
           <w:tcPr>
             <w:tcW w:w="4324" w:type="dxa"/>
-            <w:tmTcPr id="1644782731" protected="0"/>
+            <w:tmTcPr id="1644808389" protected="0"/>
           </w:tcPr>
           <w:p>
             <w:pPr>
@@ -1547,7 +1547,7 @@
         <w:tc>
           <w:tcPr>
             <w:tcW w:w="4324" w:type="dxa"/>
-            <w:tmTcPr id="1644782731" protected="0"/>
+            <w:tmTcPr id="1644808389" protected="0"/>
           </w:tcPr>
           <w:p>
             <w:pPr>
@@ -1569,7 +1569,7 @@
         <w:tc>
           <w:tcPr>
             <w:tcW w:w="4324" w:type="dxa"/>
-            <w:tmTcPr id="1644782731" protected="0"/>
+            <w:tmTcPr id="1644808389" protected="0"/>
           </w:tcPr>
           <w:p>
             <w:pPr>
@@ -1584,7 +1584,7 @@
         <w:tc>
           <w:tcPr>
             <w:tcW w:w="4324" w:type="dxa"/>
-            <w:tmTcPr id="1644782731" protected="0"/>
+            <w:tmTcPr id="1644808389" protected="0"/>
           </w:tcPr>
           <w:p>
             <w:pPr/>
@@ -1603,7 +1603,7 @@
         <w:tc>
           <w:tcPr>
             <w:tcW w:w="4324" w:type="dxa"/>
-            <w:tmTcPr id="1644782731" protected="0"/>
+            <w:tmTcPr id="1644808389" protected="0"/>
           </w:tcPr>
           <w:p>
             <w:pPr>
@@ -1618,7 +1618,7 @@
         <w:tc>
           <w:tcPr>
             <w:tcW w:w="4324" w:type="dxa"/>
-            <w:tmTcPr id="1644782731" protected="0"/>
+            <w:tmTcPr id="1644808389" protected="0"/>
           </w:tcPr>
           <w:p>
             <w:pPr/>
@@ -1637,7 +1637,7 @@
         <w:tc>
           <w:tcPr>
             <w:tcW w:w="4324" w:type="dxa"/>
-            <w:tmTcPr id="1644782731" protected="0"/>
+            <w:tmTcPr id="1644808389" protected="0"/>
           </w:tcPr>
           <w:p>
             <w:pPr>
@@ -1652,7 +1652,7 @@
         <w:tc>
           <w:tcPr>
             <w:tcW w:w="4324" w:type="dxa"/>
-            <w:tmTcPr id="1644782731" protected="0"/>
+            <w:tmTcPr id="1644808389" protected="0"/>
           </w:tcPr>
           <w:p>
             <w:pPr/>
@@ -1671,7 +1671,7 @@
         <w:tc>
           <w:tcPr>
             <w:tcW w:w="4324" w:type="dxa"/>
-            <w:tmTcPr id="1644782731" protected="0"/>
+            <w:tmTcPr id="1644808389" protected="0"/>
           </w:tcPr>
           <w:p>
             <w:pPr>
@@ -1686,7 +1686,7 @@
         <w:tc>
           <w:tcPr>
             <w:tcW w:w="4324" w:type="dxa"/>
-            <w:tmTcPr id="1644782731" protected="0"/>
+            <w:tmTcPr id="1644808389" protected="0"/>
           </w:tcPr>
           <w:p>
             <w:pPr/>
@@ -1705,7 +1705,7 @@
         <w:tc>
           <w:tcPr>
             <w:tcW w:w="4324" w:type="dxa"/>
-            <w:tmTcPr id="1644782731" protected="0"/>
+            <w:tmTcPr id="1644808389" protected="0"/>
           </w:tcPr>
           <w:p>
             <w:pPr>
@@ -1720,7 +1720,7 @@
         <w:tc>
           <w:tcPr>
             <w:tcW w:w="4324" w:type="dxa"/>
-            <w:tmTcPr id="1644782731" protected="0"/>
+            <w:tmTcPr id="1644808389" protected="0"/>
           </w:tcPr>
           <w:p>
             <w:pPr>
@@ -1742,7 +1742,7 @@
         <w:tc>
           <w:tcPr>
             <w:tcW w:w="4324" w:type="dxa"/>
-            <w:tmTcPr id="1644782731" protected="0"/>
+            <w:tmTcPr id="1644808389" protected="0"/>
           </w:tcPr>
           <w:p>
             <w:pPr>
@@ -1757,7 +1757,7 @@
         <w:tc>
           <w:tcPr>
             <w:tcW w:w="4324" w:type="dxa"/>
-            <w:tmTcPr id="1644782731" protected="0"/>
+            <w:tmTcPr id="1644808389" protected="0"/>
           </w:tcPr>
           <w:p>
             <w:pPr>
@@ -1779,7 +1779,7 @@
         <w:tc>
           <w:tcPr>
             <w:tcW w:w="4324" w:type="dxa"/>
-            <w:tmTcPr id="1644782731" protected="0"/>
+            <w:tmTcPr id="1644808389" protected="0"/>
           </w:tcPr>
           <w:p>
             <w:pPr>
@@ -1794,7 +1794,7 @@
         <w:tc>
           <w:tcPr>
             <w:tcW w:w="4324" w:type="dxa"/>
-            <w:tmTcPr id="1644782731" protected="0"/>
+            <w:tmTcPr id="1644808389" protected="0"/>
           </w:tcPr>
           <w:p>
             <w:pPr>
@@ -1816,7 +1816,7 @@
         <w:tc>
           <w:tcPr>
             <w:tcW w:w="4324" w:type="dxa"/>
-            <w:tmTcPr id="1644782731" protected="0"/>
+            <w:tmTcPr id="1644808389" protected="0"/>
           </w:tcPr>
           <w:p>
             <w:pPr>
@@ -1831,7 +1831,7 @@
         <w:tc>
           <w:tcPr>
             <w:tcW w:w="4324" w:type="dxa"/>
-            <w:tmTcPr id="1644782731" protected="0"/>
+            <w:tmTcPr id="1644808389" protected="0"/>
           </w:tcPr>
           <w:p>
             <w:pPr>
@@ -1853,7 +1853,7 @@
         <w:tc>
           <w:tcPr>
             <w:tcW w:w="4324" w:type="dxa"/>
-            <w:tmTcPr id="1644782731" protected="0"/>
+            <w:tmTcPr id="1644808389" protected="0"/>
           </w:tcPr>
           <w:p>
             <w:pPr>
@@ -1868,7 +1868,7 @@
         <w:tc>
           <w:tcPr>
             <w:tcW w:w="4324" w:type="dxa"/>
-            <w:tmTcPr id="1644782731" protected="0"/>
+            <w:tmTcPr id="1644808389" protected="0"/>
           </w:tcPr>
           <w:p>
             <w:pPr>
@@ -1890,7 +1890,7 @@
         <w:tc>
           <w:tcPr>
             <w:tcW w:w="4324" w:type="dxa"/>
-            <w:tmTcPr id="1644782731" protected="0"/>
+            <w:tmTcPr id="1644808389" protected="0"/>
           </w:tcPr>
           <w:p>
             <w:pPr>
@@ -1905,7 +1905,7 @@
         <w:tc>
           <w:tcPr>
             <w:tcW w:w="4324" w:type="dxa"/>
-            <w:tmTcPr id="1644782731" protected="0"/>
+            <w:tmTcPr id="1644808389" protected="0"/>
           </w:tcPr>
           <w:p>
             <w:pPr>
@@ -1927,7 +1927,7 @@
         <w:tc>
           <w:tcPr>
             <w:tcW w:w="4324" w:type="dxa"/>
-            <w:tmTcPr id="1644782731" protected="0"/>
+            <w:tmTcPr id="1644808389" protected="0"/>
           </w:tcPr>
           <w:p>
             <w:pPr>
@@ -1942,7 +1942,7 @@
         <w:tc>
           <w:tcPr>
             <w:tcW w:w="4324" w:type="dxa"/>
-            <w:tmTcPr id="1644782731" protected="0"/>
+            <w:tmTcPr id="1644808389" protected="0"/>
           </w:tcPr>
           <w:p>
             <w:pPr>
@@ -1964,7 +1964,7 @@
         <w:tc>
           <w:tcPr>
             <w:tcW w:w="4324" w:type="dxa"/>
-            <w:tmTcPr id="1644782731" protected="0"/>
+            <w:tmTcPr id="1644808389" protected="0"/>
           </w:tcPr>
           <w:p>
             <w:pPr>
@@ -1988,7 +1988,7 @@
           <w:tcPr>
             <w:tcW w:w="4324" w:type="dxa"/>
             <w:shd w:val="solid" w:color="BFBFBF" tmshd="1259929952, 0, 16777215"/>
-            <w:tmTcPr id="1644782731" protected="0"/>
+            <w:tmTcPr id="1644808389" protected="0"/>
           </w:tcPr>
           <w:p>
             <w:pPr>
@@ -2017,7 +2017,7 @@
         <w:tc>
           <w:tcPr>
             <w:tcW w:w="4324" w:type="dxa"/>
-            <w:tmTcPr id="1644782731" protected="0"/>
+            <w:tmTcPr id="1644808389" protected="0"/>
           </w:tcPr>
           <w:p>
             <w:pPr>
@@ -2032,7 +2032,7 @@
         <w:tc>
           <w:tcPr>
             <w:tcW w:w="4324" w:type="dxa"/>
-            <w:tmTcPr id="1644782731" protected="0"/>
+            <w:tmTcPr id="1644808389" protected="0"/>
           </w:tcPr>
           <w:p>
             <w:pPr>
@@ -2054,7 +2054,7 @@
         <w:tc>
           <w:tcPr>
             <w:tcW w:w="4324" w:type="dxa"/>
-            <w:tmTcPr id="1644782731" protected="0"/>
+            <w:tmTcPr id="1644808389" protected="0"/>
           </w:tcPr>
           <w:p>
             <w:pPr>
@@ -2069,7 +2069,7 @@
         <w:tc>
           <w:tcPr>
             <w:tcW w:w="4324" w:type="dxa"/>
-            <w:tmTcPr id="1644782731" protected="0"/>
+            <w:tmTcPr id="1644808389" protected="0"/>
           </w:tcPr>
           <w:p>
             <w:commentRangeStart w:id="0"/>
@@ -2096,7 +2096,7 @@
         <w:tc>
           <w:tcPr>
             <w:tcW w:w="4324" w:type="dxa"/>
-            <w:tmTcPr id="1644782731" protected="0"/>
+            <w:tmTcPr id="1644808389" protected="0"/>
           </w:tcPr>
           <w:p>
             <w:pPr>
@@ -2111,7 +2111,7 @@
         <w:tc>
           <w:tcPr>
             <w:tcW w:w="4324" w:type="dxa"/>
-            <w:tmTcPr id="1644782731" protected="0"/>
+            <w:tmTcPr id="1644808389" protected="0"/>
           </w:tcPr>
           <w:p>
             <w:pPr>
@@ -2133,7 +2133,7 @@
         <w:tc>
           <w:tcPr>
             <w:tcW w:w="4324" w:type="dxa"/>
-            <w:tmTcPr id="1644782731" protected="0"/>
+            <w:tmTcPr id="1644808389" protected="0"/>
           </w:tcPr>
           <w:p>
             <w:pPr>
@@ -2148,7 +2148,7 @@
         <w:tc>
           <w:tcPr>
             <w:tcW w:w="4324" w:type="dxa"/>
-            <w:tmTcPr id="1644782731" protected="0"/>
+            <w:tmTcPr id="1644808389" protected="0"/>
           </w:tcPr>
           <w:p>
             <w:pPr>
@@ -2170,7 +2170,7 @@
         <w:tc>
           <w:tcPr>
             <w:tcW w:w="4324" w:type="dxa"/>
-            <w:tmTcPr id="1644782731" protected="0"/>
+            <w:tmTcPr id="1644808389" protected="0"/>
           </w:tcPr>
           <w:p>
             <w:pPr>
@@ -2194,7 +2194,7 @@
           <w:tcPr>
             <w:tcW w:w="4324" w:type="dxa"/>
             <w:shd w:val="solid" w:color="BFBFBF" tmshd="1259929952, 0, 16777215"/>
-            <w:tmTcPr id="1644782731" protected="0"/>
+            <w:tmTcPr id="1644808389" protected="0"/>
           </w:tcPr>
           <w:p>
             <w:pPr>
@@ -2449,7 +2449,7 @@
           <w:tcPr>
             <w:tcW w:w="3365" w:type="dxa"/>
             <w:shd w:val="solid" w:color="BFBFBF" tmshd="1259929952, 0, 16777215"/>
-            <w:tmTcPr id="1644782731" protected="0"/>
+            <w:tmTcPr id="1644808389" protected="0"/>
           </w:tcPr>
           <w:p>
             <w:pPr>
@@ -2471,7 +2471,7 @@
           <w:tcPr>
             <w:tcW w:w="3365" w:type="dxa"/>
             <w:shd w:val="solid" w:color="BFBFBF" tmshd="1259929952, 0, 16777215"/>
-            <w:tmTcPr id="1644782731" protected="0"/>
+            <w:tmTcPr id="1644808389" protected="0"/>
           </w:tcPr>
           <w:p>
             <w:pPr>
@@ -2494,7 +2494,7 @@
           <w:tcPr>
             <w:tcW w:w="3365" w:type="dxa"/>
             <w:shd w:val="solid" w:color="BFBFBF" tmshd="1259929952, 0, 16777215"/>
-            <w:tmTcPr id="1644782731" protected="0"/>
+            <w:tmTcPr id="1644808389" protected="0"/>
           </w:tcPr>
           <w:p>
             <w:pPr>
@@ -2517,7 +2517,7 @@
           <w:tcPr>
             <w:tcW w:w="3365" w:type="dxa"/>
             <w:shd w:val="solid" w:color="BFBFBF" tmshd="1259929952, 0, 16777215"/>
-            <w:tmTcPr id="1644782731" protected="0"/>
+            <w:tmTcPr id="1644808389" protected="0"/>
           </w:tcPr>
           <w:p>
             <w:pPr>
@@ -2546,7 +2546,7 @@
         <w:tc>
           <w:tcPr>
             <w:tcW w:w="3365" w:type="dxa"/>
-            <w:tmTcPr id="1644782731" protected="0"/>
+            <w:tmTcPr id="1644808389" protected="0"/>
           </w:tcPr>
           <w:p>
             <w:pPr>
@@ -2560,7 +2560,7 @@
         <w:tc>
           <w:tcPr>
             <w:tcW w:w="3365" w:type="dxa"/>
-            <w:tmTcPr id="1644782731" protected="0"/>
+            <w:tmTcPr id="1644808389" protected="0"/>
           </w:tcPr>
           <w:p>
             <w:pPr>
@@ -2574,7 +2574,7 @@
         <w:tc>
           <w:tcPr>
             <w:tcW w:w="3365" w:type="dxa"/>
-            <w:tmTcPr id="1644782731" protected="0"/>
+            <w:tmTcPr id="1644808389" protected="0"/>
           </w:tcPr>
           <w:p>
             <w:pPr>
@@ -2588,7 +2588,7 @@
         <w:tc>
           <w:tcPr>
             <w:tcW w:w="3365" w:type="dxa"/>
-            <w:tmTcPr id="1644782731" protected="0"/>
+            <w:tmTcPr id="1644808389" protected="0"/>
           </w:tcPr>
           <w:p>
             <w:pPr>
@@ -2609,7 +2609,7 @@
         <w:tc>
           <w:tcPr>
             <w:tcW w:w="3365" w:type="dxa"/>
-            <w:tmTcPr id="1644782731" protected="0"/>
+            <w:tmTcPr id="1644808389" protected="0"/>
           </w:tcPr>
           <w:p>
             <w:pPr>
@@ -2623,7 +2623,7 @@
         <w:tc>
           <w:tcPr>
             <w:tcW w:w="3365" w:type="dxa"/>
-            <w:tmTcPr id="1644782731" protected="0"/>
+            <w:tmTcPr id="1644808389" protected="0"/>
           </w:tcPr>
           <w:p>
             <w:pPr>
@@ -2637,7 +2637,7 @@
         <w:tc>
           <w:tcPr>
             <w:tcW w:w="3365" w:type="dxa"/>
-            <w:tmTcPr id="1644782731" protected="0"/>
+            <w:tmTcPr id="1644808389" protected="0"/>
           </w:tcPr>
           <w:p>
             <w:pPr>
@@ -2651,7 +2651,7 @@
         <w:tc>
           <w:tcPr>
             <w:tcW w:w="3365" w:type="dxa"/>
-            <w:tmTcPr id="1644782731" protected="0"/>
+            <w:tmTcPr id="1644808389" protected="0"/>
           </w:tcPr>
           <w:p>
             <w:pPr>
@@ -2672,56 +2672,59 @@
         <w:tc>
           <w:tcPr>
             <w:tcW w:w="3365" w:type="dxa"/>
-            <w:tmTcPr id="1644782731" protected="0"/>
+            <w:tmTcPr id="1644808389" protected="0"/>
           </w:tcPr>
           <w:p>
             <w:pPr>
               <w:pStyle w:val="para14"/>
             </w:pPr>
             <w:r>
-              <w:t>Can call Fitbit API on object returned by getElementById?</w:t>
+              <w:t>Modifies Fitbit element object (useEl)?</w:t>
             </w:r>
           </w:p>
         </w:tc>
         <w:tc>
           <w:tcPr>
             <w:tcW w:w="3365" w:type="dxa"/>
-            <w:tmTcPr id="1644782731" protected="0"/>
+            <w:shd w:val="solid" w:color="FF9E9E" tmshd="1042678132, 255, 16777215"/>
+            <w:tmTcPr id="1644808389" protected="0"/>
           </w:tcPr>
           <w:p>
             <w:pPr>
               <w:pStyle w:val="para14"/>
             </w:pPr>
             <w:r>
-              <w:t>Yes (unless explicitly overridden in widget)</w:t>
+              <w:t>Yes</w:t>
             </w:r>
           </w:p>
         </w:tc>
         <w:tc>
           <w:tcPr>
             <w:tcW w:w="3365" w:type="dxa"/>
-            <w:tmTcPr id="1644782731" protected="0"/>
+            <w:shd w:val="solid" w:color="FFFF9E" tmshd="1042678132, 65535, 16777215"/>
+            <w:tmTcPr id="1644808389" protected="0"/>
           </w:tcPr>
           <w:p>
             <w:pPr>
               <w:pStyle w:val="para14"/>
             </w:pPr>
             <w:r>
+              <w:t>No (except for getWidget()?)</w:t>
+            </w:r>
+          </w:p>
+        </w:tc>
+        <w:tc>
+          <w:tcPr>
+            <w:tcW w:w="3365" w:type="dxa"/>
+            <w:shd w:val="solid" w:color="5CFF5C" tmshd="608174452, 65280, 16777215"/>
+            <w:tmTcPr id="1644808389" protected="0"/>
+          </w:tcPr>
+          <w:p>
+            <w:pPr>
+              <w:pStyle w:val="para14"/>
+            </w:pPr>
+            <w:r>
               <w:t>No</w:t>
-            </w:r>
-          </w:p>
-        </w:tc>
-        <w:tc>
-          <w:tcPr>
-            <w:tcW w:w="3365" w:type="dxa"/>
-            <w:tmTcPr id="1644782731" protected="0"/>
-          </w:tcPr>
-          <w:p>
-            <w:pPr>
-              <w:pStyle w:val="para14"/>
-            </w:pPr>
-            <w:r>
-              <w:t>No (unless explicitly implemented in widget)</w:t>
             </w:r>
           </w:p>
         </w:tc>
@@ -2735,21 +2738,22 @@
         <w:tc>
           <w:tcPr>
             <w:tcW w:w="3365" w:type="dxa"/>
-            <w:tmTcPr id="1644782731" protected="0"/>
+            <w:tmTcPr id="1644808389" protected="0"/>
           </w:tcPr>
           <w:p>
             <w:pPr>
               <w:pStyle w:val="para14"/>
             </w:pPr>
             <w:r>
-              <w:t>Modifies Fitbit element object?</w:t>
+              <w:t>Can call widget API on object returned by getElementById?</w:t>
             </w:r>
           </w:p>
         </w:tc>
         <w:tc>
           <w:tcPr>
             <w:tcW w:w="3365" w:type="dxa"/>
-            <w:tmTcPr id="1644782731" protected="0"/>
+            <w:shd w:val="solid" w:color="5CFF5C" tmshd="608174452, 65280, 16777215"/>
+            <w:tmTcPr id="1644808389" protected="0"/>
           </w:tcPr>
           <w:p>
             <w:pPr>
@@ -2763,28 +2767,30 @@
         <w:tc>
           <w:tcPr>
             <w:tcW w:w="3365" w:type="dxa"/>
-            <w:tmTcPr id="1644782731" protected="0"/>
+            <w:shd w:val="solid" w:color="FF9E9E" tmshd="1042678132, 255, 16777215"/>
+            <w:tmTcPr id="1644808389" protected="0"/>
           </w:tcPr>
           <w:p>
             <w:pPr>
               <w:pStyle w:val="para14"/>
             </w:pPr>
             <w:r>
-              <w:t>No</w:t>
+              <w:t>No (except via getElement())</w:t>
             </w:r>
           </w:p>
         </w:tc>
         <w:tc>
           <w:tcPr>
             <w:tcW w:w="3365" w:type="dxa"/>
-            <w:tmTcPr id="1644782731" protected="0"/>
+            <w:shd w:val="solid" w:color="FF9E9E" tmshd="1042678132, 255, 16777215"/>
+            <w:tmTcPr id="1644808389" protected="0"/>
           </w:tcPr>
           <w:p>
             <w:pPr>
               <w:pStyle w:val="para14"/>
             </w:pPr>
             <w:r>
-              <w:t>No</w:t>
+              <w:t>No (except via getElement() or root)</w:t>
             </w:r>
           </w:p>
         </w:tc>
@@ -2798,56 +2804,59 @@
         <w:tc>
           <w:tcPr>
             <w:tcW w:w="3365" w:type="dxa"/>
-            <w:tmTcPr id="1644782731" protected="0"/>
+            <w:tmTcPr id="1644808389" protected="0"/>
           </w:tcPr>
           <w:p>
             <w:pPr>
               <w:pStyle w:val="para14"/>
             </w:pPr>
             <w:r>
-              <w:t>widget needs to implement pass-through code for every Fitbit API member it supports</w:t>
+              <w:t>Can call Fitbit (useEl) API on object returned by getElementById?</w:t>
             </w:r>
           </w:p>
         </w:tc>
         <w:tc>
           <w:tcPr>
             <w:tcW w:w="3365" w:type="dxa"/>
-            <w:tmTcPr id="1644782731" protected="0"/>
+            <w:shd w:val="solid" w:color="FFFF9E" tmshd="1042678132, 65535, 16777215"/>
+            <w:tmTcPr id="1644808389" protected="0"/>
           </w:tcPr>
           <w:p>
             <w:pPr>
               <w:pStyle w:val="para14"/>
             </w:pPr>
             <w:r>
-              <w:t>No</w:t>
+              <w:t>Yes (unless overridden in widget)</w:t>
             </w:r>
           </w:p>
         </w:tc>
         <w:tc>
           <w:tcPr>
             <w:tcW w:w="3365" w:type="dxa"/>
-            <w:tmTcPr id="1644782731" protected="0"/>
+            <w:shd w:val="solid" w:color="5CFF5C" tmshd="608174452, 65280, 16777215"/>
+            <w:tmTcPr id="1644808389" protected="0"/>
           </w:tcPr>
           <w:p>
             <w:pPr>
               <w:pStyle w:val="para14"/>
             </w:pPr>
             <w:r>
-              <w:t>No</w:t>
+              <w:t>Yes</w:t>
             </w:r>
           </w:p>
         </w:tc>
         <w:tc>
           <w:tcPr>
             <w:tcW w:w="3365" w:type="dxa"/>
-            <w:tmTcPr id="1644782731" protected="0"/>
+            <w:shd w:val="solid" w:color="FF9E9E" tmshd="1042678132, 255, 16777215"/>
+            <w:tmTcPr id="1644808389" protected="0"/>
           </w:tcPr>
           <w:p>
             <w:pPr>
               <w:pStyle w:val="para14"/>
             </w:pPr>
             <w:r>
-              <w:t>Yes</w:t>
+              <w:t>No (unless passed through by widget)</w:t>
             </w:r>
           </w:p>
         </w:tc>
@@ -2861,51 +2870,60 @@
         <w:tc>
           <w:tcPr>
             <w:tcW w:w="3365" w:type="dxa"/>
-            <w:tmTcPr id="1644782731" protected="0"/>
+            <w:tmTcPr id="1644808389" protected="0"/>
           </w:tcPr>
           <w:p>
             <w:pPr>
               <w:pStyle w:val="para14"/>
             </w:pPr>
             <w:r>
-              <w:t>Support for private properties and methods</w:t>
+              <w:t>Widget can access useEl members if also implemented in widget?</w:t>
             </w:r>
           </w:p>
         </w:tc>
         <w:tc>
           <w:tcPr>
             <w:tcW w:w="3365" w:type="dxa"/>
-            <w:tmTcPr id="1644782731" protected="0"/>
+            <w:shd w:val="solid" w:color="FF9E9E" tmshd="1042678132, 255, 16777215"/>
+            <w:tmTcPr id="1644808389" protected="0"/>
           </w:tcPr>
           <w:p>
             <w:pPr>
               <w:pStyle w:val="para14"/>
             </w:pPr>
-            <w:r/>
+            <w:r>
+              <w:t>No (Fitbit API calls can only be made on useEl, not a prototype)</w:t>
+            </w:r>
           </w:p>
         </w:tc>
         <w:tc>
           <w:tcPr>
             <w:tcW w:w="3365" w:type="dxa"/>
-            <w:tmTcPr id="1644782731" protected="0"/>
+            <w:shd w:val="solid" w:color="5CFF5C" tmshd="608174452, 65280, 16777215"/>
+            <w:tmTcPr id="1644808389" protected="0"/>
           </w:tcPr>
           <w:p>
             <w:pPr>
               <w:pStyle w:val="para14"/>
             </w:pPr>
-            <w:r/>
+            <w:r>
+              <w:t>Yes</w:t>
+            </w:r>
           </w:p>
         </w:tc>
         <w:tc>
           <w:tcPr>
             <w:tcW w:w="3365" w:type="dxa"/>
-            <w:tmTcPr id="1644782731" protected="0"/>
+            <w:shd w:val="solid" w:color="5CFF5C" tmshd="608174452, 65280, 16777215"/>
+            <w:tmTcPr id="1644808389" protected="0"/>
           </w:tcPr>
           <w:p>
             <w:pPr>
               <w:pStyle w:val="para14"/>
             </w:pPr>
-            <w:r/>
+            <w:r>
+              <w:t>Yes</w:t>
+            </w:r>
           </w:p>
         </w:tc>
       </w:tr>
@@ -2918,56 +2936,125 @@
         <w:tc>
           <w:tcPr>
             <w:tcW w:w="3365" w:type="dxa"/>
-            <w:tmTcPr id="1644782731" protected="0"/>
+            <w:tmTcPr id="1644808389" protected="0"/>
           </w:tcPr>
           <w:p>
             <w:pPr>
               <w:pStyle w:val="para14"/>
             </w:pPr>
             <w:r>
-              <w:t>Can access useEl members if overridden in widget?</w:t>
+              <w:t>Widget needs to implement pass-through code for every Fitbit (useEl) API member it supports?</w:t>
             </w:r>
           </w:p>
         </w:tc>
         <w:tc>
           <w:tcPr>
             <w:tcW w:w="3365" w:type="dxa"/>
-            <w:tmTcPr id="1644782731" protected="0"/>
+            <w:shd w:val="solid" w:color="5CFF5C" tmshd="608174452, 65280, 16777215"/>
+            <w:tmTcPr id="1644808389" protected="0"/>
           </w:tcPr>
           <w:p>
             <w:pPr>
               <w:pStyle w:val="para14"/>
             </w:pPr>
             <w:r>
-              <w:t>No (Fitbit API calls can only be made on useEl, not a prototype)</w:t>
+              <w:t>No</w:t>
             </w:r>
           </w:p>
         </w:tc>
         <w:tc>
           <w:tcPr>
             <w:tcW w:w="3365" w:type="dxa"/>
-            <w:tmTcPr id="1644782731" protected="0"/>
+            <w:shd w:val="solid" w:color="FF9E9E" tmshd="1042678132, 255, 16777215"/>
+            <w:tmTcPr id="1644808389" protected="0"/>
           </w:tcPr>
           <w:p>
             <w:pPr>
               <w:pStyle w:val="para14"/>
             </w:pPr>
             <w:r>
-              <w:t>Yes (in theory; untested)</w:t>
+              <w:t>Yes (unless calls are made on useEl)</w:t>
             </w:r>
           </w:p>
         </w:tc>
         <w:tc>
           <w:tcPr>
             <w:tcW w:w="3365" w:type="dxa"/>
-            <w:tmTcPr id="1644782731" protected="0"/>
+            <w:shd w:val="solid" w:color="FF9E9E" tmshd="1042678132, 255, 16777215"/>
+            <w:tmTcPr id="1644808389" protected="0"/>
           </w:tcPr>
           <w:p>
             <w:pPr>
               <w:pStyle w:val="para14"/>
             </w:pPr>
             <w:r>
+              <w:t>Yes (unless calls are made on root)</w:t>
+            </w:r>
+          </w:p>
+        </w:tc>
+      </w:tr>
+      <w:tr>
+        <w:trPr>
+          <w:tblHeader w:val="0"/>
+          <w:cantSplit w:val="0"/>
+          <w:trHeight w:val="0" w:hRule="auto"/>
+        </w:trPr>
+        <w:tc>
+          <w:tcPr>
+            <w:tcW w:w="3365" w:type="dxa"/>
+            <w:tmTcPr id="1644808389" protected="0"/>
+          </w:tcPr>
+          <w:p>
+            <w:pPr>
+              <w:pStyle w:val="para14"/>
+            </w:pPr>
+            <w:r>
+              <w:t>Can have private properties and methods?</w:t>
+            </w:r>
+          </w:p>
+        </w:tc>
+        <w:tc>
+          <w:tcPr>
+            <w:tcW w:w="3365" w:type="dxa"/>
+            <w:shd w:val="solid" w:color="5CFF5C" tmshd="608174452, 65280, 16777215"/>
+            <w:tmTcPr id="1644808389" protected="0"/>
+          </w:tcPr>
+          <w:p>
+            <w:pPr>
+              <w:pStyle w:val="para14"/>
+            </w:pPr>
+            <w:r>
               <w:t>Yes</w:t>
+            </w:r>
+          </w:p>
+        </w:tc>
+        <w:tc>
+          <w:tcPr>
+            <w:tcW w:w="3365" w:type="dxa"/>
+            <w:shd w:val="solid" w:color="5CFF5C" tmshd="608174452, 65280, 16777215"/>
+            <w:tmTcPr id="1644808389" protected="0"/>
+          </w:tcPr>
+          <w:p>
+            <w:pPr>
+              <w:pStyle w:val="para14"/>
+            </w:pPr>
+            <w:r>
+              <w:t>Yes</w:t>
+            </w:r>
+          </w:p>
+        </w:tc>
+        <w:tc>
+          <w:tcPr>
+            <w:tcW w:w="3365" w:type="dxa"/>
+            <w:shd w:val="solid" w:color="5CFF5C" tmshd="608174452, 65280, 16777215"/>
+            <w:tmTcPr id="1644808389" protected="0"/>
+          </w:tcPr>
+          <w:p>
+            <w:pPr>
+              <w:pStyle w:val="para14"/>
+            </w:pPr>
+            <w:r>
+              <w:t>Probably (FitFont doesn’t)</w:t>
             </w:r>
           </w:p>
         </w:tc>

</xml_diff>

<commit_message>
dump props of a symbol and a use
</commit_message>
<xml_diff>
--- a/Documentation/Documentation.docx
+++ b/Documentation/Documentation.docx
@@ -428,7 +428,7 @@
         <w:tc>
           <w:tcPr>
             <w:tcW w:w="4324" w:type="dxa"/>
-            <w:tmTcPr id="1644808389" protected="0"/>
+            <w:tmTcPr id="1644876169" protected="0"/>
           </w:tcPr>
           <w:p>
             <w:pPr>
@@ -452,7 +452,7 @@
           <w:tcPr>
             <w:tcW w:w="4324" w:type="dxa"/>
             <w:shd w:val="solid" w:color="BFBFBF" tmshd="1259929952, 0, 16777215"/>
-            <w:tmTcPr id="1644808389" protected="0"/>
+            <w:tmTcPr id="1644876169" protected="0"/>
           </w:tcPr>
           <w:p>
             <w:pPr>
@@ -481,7 +481,7 @@
         <w:tc>
           <w:tcPr>
             <w:tcW w:w="4324" w:type="dxa"/>
-            <w:tmTcPr id="1644808389" protected="0"/>
+            <w:tmTcPr id="1644876169" protected="0"/>
           </w:tcPr>
           <w:p>
             <w:pPr>
@@ -505,7 +505,7 @@
           <w:tcPr>
             <w:tcW w:w="4324" w:type="dxa"/>
             <w:shd w:val="solid" w:color="BFBFBF" tmshd="1259929952, 0, 16777215"/>
-            <w:tmTcPr id="1644808389" protected="0"/>
+            <w:tmTcPr id="1644876169" protected="0"/>
           </w:tcPr>
           <w:p>
             <w:pPr>
@@ -534,7 +534,7 @@
         <w:tc>
           <w:tcPr>
             <w:tcW w:w="4324" w:type="dxa"/>
-            <w:tmTcPr id="1644808389" protected="0"/>
+            <w:tmTcPr id="1644876169" protected="0"/>
           </w:tcPr>
           <w:p>
             <w:pPr>
@@ -549,7 +549,7 @@
         <w:tc>
           <w:tcPr>
             <w:tcW w:w="4324" w:type="dxa"/>
-            <w:tmTcPr id="1644808389" protected="0"/>
+            <w:tmTcPr id="1644876169" protected="0"/>
           </w:tcPr>
           <w:p>
             <w:pPr/>
@@ -568,7 +568,7 @@
         <w:tc>
           <w:tcPr>
             <w:tcW w:w="4324" w:type="dxa"/>
-            <w:tmTcPr id="1644808389" protected="0"/>
+            <w:tmTcPr id="1644876169" protected="0"/>
           </w:tcPr>
           <w:p>
             <w:pPr>
@@ -583,7 +583,7 @@
         <w:tc>
           <w:tcPr>
             <w:tcW w:w="4324" w:type="dxa"/>
-            <w:tmTcPr id="1644808389" protected="0"/>
+            <w:tmTcPr id="1644876169" protected="0"/>
           </w:tcPr>
           <w:p>
             <w:pPr/>
@@ -602,7 +602,7 @@
         <w:tc>
           <w:tcPr>
             <w:tcW w:w="4324" w:type="dxa"/>
-            <w:tmTcPr id="1644808389" protected="0"/>
+            <w:tmTcPr id="1644876169" protected="0"/>
           </w:tcPr>
           <w:p>
             <w:pPr>
@@ -626,7 +626,7 @@
           <w:tcPr>
             <w:tcW w:w="4324" w:type="dxa"/>
             <w:shd w:val="solid" w:color="BFBFBF" tmshd="1259929952, 0, 16777215"/>
-            <w:tmTcPr id="1644808389" protected="0"/>
+            <w:tmTcPr id="1644876169" protected="0"/>
           </w:tcPr>
           <w:p>
             <w:pPr>
@@ -655,7 +655,7 @@
         <w:tc>
           <w:tcPr>
             <w:tcW w:w="4324" w:type="dxa"/>
-            <w:tmTcPr id="1644808389" protected="0"/>
+            <w:tmTcPr id="1644876169" protected="0"/>
           </w:tcPr>
           <w:p>
             <w:pPr>
@@ -670,7 +670,7 @@
         <w:tc>
           <w:tcPr>
             <w:tcW w:w="4324" w:type="dxa"/>
-            <w:tmTcPr id="1644808389" protected="0"/>
+            <w:tmTcPr id="1644876169" protected="0"/>
           </w:tcPr>
           <w:p>
             <w:pPr>
@@ -692,7 +692,7 @@
         <w:tc>
           <w:tcPr>
             <w:tcW w:w="4324" w:type="dxa"/>
-            <w:tmTcPr id="1644808389" protected="0"/>
+            <w:tmTcPr id="1644876169" protected="0"/>
           </w:tcPr>
           <w:p>
             <w:pPr>
@@ -707,7 +707,7 @@
         <w:tc>
           <w:tcPr>
             <w:tcW w:w="4324" w:type="dxa"/>
-            <w:tmTcPr id="1644808389" protected="0"/>
+            <w:tmTcPr id="1644876169" protected="0"/>
           </w:tcPr>
           <w:p>
             <w:pPr>
@@ -729,7 +729,7 @@
         <w:tc>
           <w:tcPr>
             <w:tcW w:w="4324" w:type="dxa"/>
-            <w:tmTcPr id="1644808389" protected="0"/>
+            <w:tmTcPr id="1644876169" protected="0"/>
           </w:tcPr>
           <w:p>
             <w:pPr>
@@ -744,7 +744,7 @@
         <w:tc>
           <w:tcPr>
             <w:tcW w:w="4324" w:type="dxa"/>
-            <w:tmTcPr id="1644808389" protected="0"/>
+            <w:tmTcPr id="1644876169" protected="0"/>
           </w:tcPr>
           <w:p>
             <w:pPr>
@@ -766,7 +766,7 @@
         <w:tc>
           <w:tcPr>
             <w:tcW w:w="4324" w:type="dxa"/>
-            <w:tmTcPr id="1644808389" protected="0"/>
+            <w:tmTcPr id="1644876169" protected="0"/>
           </w:tcPr>
           <w:p>
             <w:pPr>
@@ -781,7 +781,7 @@
         <w:tc>
           <w:tcPr>
             <w:tcW w:w="4324" w:type="dxa"/>
-            <w:tmTcPr id="1644808389" protected="0"/>
+            <w:tmTcPr id="1644876169" protected="0"/>
           </w:tcPr>
           <w:p>
             <w:pPr>
@@ -803,7 +803,7 @@
         <w:tc>
           <w:tcPr>
             <w:tcW w:w="4324" w:type="dxa"/>
-            <w:tmTcPr id="1644808389" protected="0"/>
+            <w:tmTcPr id="1644876169" protected="0"/>
           </w:tcPr>
           <w:p>
             <w:pPr>
@@ -818,7 +818,7 @@
         <w:tc>
           <w:tcPr>
             <w:tcW w:w="4324" w:type="dxa"/>
-            <w:tmTcPr id="1644808389" protected="0"/>
+            <w:tmTcPr id="1644876169" protected="0"/>
           </w:tcPr>
           <w:p>
             <w:pPr>
@@ -840,7 +840,7 @@
         <w:tc>
           <w:tcPr>
             <w:tcW w:w="4324" w:type="dxa"/>
-            <w:tmTcPr id="1644808389" protected="0"/>
+            <w:tmTcPr id="1644876169" protected="0"/>
           </w:tcPr>
           <w:p>
             <w:pPr>
@@ -855,7 +855,7 @@
         <w:tc>
           <w:tcPr>
             <w:tcW w:w="4324" w:type="dxa"/>
-            <w:tmTcPr id="1644808389" protected="0"/>
+            <w:tmTcPr id="1644876169" protected="0"/>
           </w:tcPr>
           <w:p>
             <w:pPr>
@@ -877,7 +877,7 @@
         <w:tc>
           <w:tcPr>
             <w:tcW w:w="4324" w:type="dxa"/>
-            <w:tmTcPr id="1644808389" protected="0"/>
+            <w:tmTcPr id="1644876169" protected="0"/>
           </w:tcPr>
           <w:p>
             <w:pPr>
@@ -892,7 +892,7 @@
         <w:tc>
           <w:tcPr>
             <w:tcW w:w="4324" w:type="dxa"/>
-            <w:tmTcPr id="1644808389" protected="0"/>
+            <w:tmTcPr id="1644876169" protected="0"/>
           </w:tcPr>
           <w:p>
             <w:pPr>
@@ -914,7 +914,7 @@
         <w:tc>
           <w:tcPr>
             <w:tcW w:w="4324" w:type="dxa"/>
-            <w:tmTcPr id="1644808389" protected="0"/>
+            <w:tmTcPr id="1644876169" protected="0"/>
           </w:tcPr>
           <w:p>
             <w:pPr>
@@ -929,7 +929,7 @@
         <w:tc>
           <w:tcPr>
             <w:tcW w:w="4324" w:type="dxa"/>
-            <w:tmTcPr id="1644808389" protected="0"/>
+            <w:tmTcPr id="1644876169" protected="0"/>
           </w:tcPr>
           <w:p>
             <w:pPr>
@@ -951,7 +951,7 @@
         <w:tc>
           <w:tcPr>
             <w:tcW w:w="4324" w:type="dxa"/>
-            <w:tmTcPr id="1644808389" protected="0"/>
+            <w:tmTcPr id="1644876169" protected="0"/>
           </w:tcPr>
           <w:p>
             <w:pPr>
@@ -966,7 +966,7 @@
         <w:tc>
           <w:tcPr>
             <w:tcW w:w="4324" w:type="dxa"/>
-            <w:tmTcPr id="1644808389" protected="0"/>
+            <w:tmTcPr id="1644876169" protected="0"/>
           </w:tcPr>
           <w:p>
             <w:pPr>
@@ -988,7 +988,7 @@
         <w:tc>
           <w:tcPr>
             <w:tcW w:w="4324" w:type="dxa"/>
-            <w:tmTcPr id="1644808389" protected="0"/>
+            <w:tmTcPr id="1644876169" protected="0"/>
           </w:tcPr>
           <w:p>
             <w:pPr>
@@ -1003,7 +1003,7 @@
         <w:tc>
           <w:tcPr>
             <w:tcW w:w="4324" w:type="dxa"/>
-            <w:tmTcPr id="1644808389" protected="0"/>
+            <w:tmTcPr id="1644876169" protected="0"/>
           </w:tcPr>
           <w:p>
             <w:pPr>
@@ -1025,7 +1025,7 @@
         <w:tc>
           <w:tcPr>
             <w:tcW w:w="4324" w:type="dxa"/>
-            <w:tmTcPr id="1644808389" protected="0"/>
+            <w:tmTcPr id="1644876169" protected="0"/>
           </w:tcPr>
           <w:p>
             <w:pPr>
@@ -1040,7 +1040,7 @@
         <w:tc>
           <w:tcPr>
             <w:tcW w:w="4324" w:type="dxa"/>
-            <w:tmTcPr id="1644808389" protected="0"/>
+            <w:tmTcPr id="1644876169" protected="0"/>
           </w:tcPr>
           <w:p>
             <w:pPr>
@@ -1062,7 +1062,7 @@
         <w:tc>
           <w:tcPr>
             <w:tcW w:w="4324" w:type="dxa"/>
-            <w:tmTcPr id="1644808389" protected="0"/>
+            <w:tmTcPr id="1644876169" protected="0"/>
           </w:tcPr>
           <w:p>
             <w:pPr>
@@ -1077,7 +1077,7 @@
         <w:tc>
           <w:tcPr>
             <w:tcW w:w="4324" w:type="dxa"/>
-            <w:tmTcPr id="1644808389" protected="0"/>
+            <w:tmTcPr id="1644876169" protected="0"/>
           </w:tcPr>
           <w:p>
             <w:pPr>
@@ -1099,7 +1099,7 @@
         <w:tc>
           <w:tcPr>
             <w:tcW w:w="4324" w:type="dxa"/>
-            <w:tmTcPr id="1644808389" protected="0"/>
+            <w:tmTcPr id="1644876169" protected="0"/>
           </w:tcPr>
           <w:p>
             <w:pPr>
@@ -1123,7 +1123,7 @@
           <w:tcPr>
             <w:tcW w:w="4324" w:type="dxa"/>
             <w:shd w:val="solid" w:color="BFBFBF" tmshd="1259929952, 0, 16777215"/>
-            <w:tmTcPr id="1644808389" protected="0"/>
+            <w:tmTcPr id="1644876169" protected="0"/>
           </w:tcPr>
           <w:p>
             <w:pPr>
@@ -1152,7 +1152,7 @@
         <w:tc>
           <w:tcPr>
             <w:tcW w:w="4324" w:type="dxa"/>
-            <w:tmTcPr id="1644808389" protected="0"/>
+            <w:tmTcPr id="1644876169" protected="0"/>
           </w:tcPr>
           <w:p>
             <w:pPr>
@@ -1167,7 +1167,7 @@
         <w:tc>
           <w:tcPr>
             <w:tcW w:w="4324" w:type="dxa"/>
-            <w:tmTcPr id="1644808389" protected="0"/>
+            <w:tmTcPr id="1644876169" protected="0"/>
           </w:tcPr>
           <w:p>
             <w:pPr>
@@ -1189,7 +1189,7 @@
         <w:tc>
           <w:tcPr>
             <w:tcW w:w="4324" w:type="dxa"/>
-            <w:tmTcPr id="1644808389" protected="0"/>
+            <w:tmTcPr id="1644876169" protected="0"/>
           </w:tcPr>
           <w:p>
             <w:pPr>
@@ -1204,7 +1204,7 @@
         <w:tc>
           <w:tcPr>
             <w:tcW w:w="4324" w:type="dxa"/>
-            <w:tmTcPr id="1644808389" protected="0"/>
+            <w:tmTcPr id="1644876169" protected="0"/>
           </w:tcPr>
           <w:p>
             <w:pPr/>
@@ -1223,7 +1223,7 @@
         <w:tc>
           <w:tcPr>
             <w:tcW w:w="4324" w:type="dxa"/>
-            <w:tmTcPr id="1644808389" protected="0"/>
+            <w:tmTcPr id="1644876169" protected="0"/>
           </w:tcPr>
           <w:p>
             <w:pPr>
@@ -1247,7 +1247,7 @@
           <w:tcPr>
             <w:tcW w:w="4324" w:type="dxa"/>
             <w:shd w:val="solid" w:color="BFBFBF" tmshd="1259929952, 0, 16777215"/>
-            <w:tmTcPr id="1644808389" protected="0"/>
+            <w:tmTcPr id="1644876169" protected="0"/>
           </w:tcPr>
           <w:p>
             <w:pPr>
@@ -1276,7 +1276,7 @@
         <w:tc>
           <w:tcPr>
             <w:tcW w:w="4324" w:type="dxa"/>
-            <w:tmTcPr id="1644808389" protected="0"/>
+            <w:tmTcPr id="1644876169" protected="0"/>
           </w:tcPr>
           <w:p>
             <w:pPr>
@@ -1291,7 +1291,7 @@
         <w:tc>
           <w:tcPr>
             <w:tcW w:w="4324" w:type="dxa"/>
-            <w:tmTcPr id="1644808389" protected="0"/>
+            <w:tmTcPr id="1644876169" protected="0"/>
           </w:tcPr>
           <w:p>
             <w:pPr>
@@ -1313,7 +1313,7 @@
         <w:tc>
           <w:tcPr>
             <w:tcW w:w="4324" w:type="dxa"/>
-            <w:tmTcPr id="1644808389" protected="0"/>
+            <w:tmTcPr id="1644876169" protected="0"/>
           </w:tcPr>
           <w:p>
             <w:pPr>
@@ -1328,7 +1328,7 @@
         <w:tc>
           <w:tcPr>
             <w:tcW w:w="4324" w:type="dxa"/>
-            <w:tmTcPr id="1644808389" protected="0"/>
+            <w:tmTcPr id="1644876169" protected="0"/>
           </w:tcPr>
           <w:p>
             <w:pPr>
@@ -1350,7 +1350,7 @@
         <w:tc>
           <w:tcPr>
             <w:tcW w:w="4324" w:type="dxa"/>
-            <w:tmTcPr id="1644808389" protected="0"/>
+            <w:tmTcPr id="1644876169" protected="0"/>
           </w:tcPr>
           <w:p>
             <w:pPr>
@@ -1365,7 +1365,7 @@
         <w:tc>
           <w:tcPr>
             <w:tcW w:w="4324" w:type="dxa"/>
-            <w:tmTcPr id="1644808389" protected="0"/>
+            <w:tmTcPr id="1644876169" protected="0"/>
           </w:tcPr>
           <w:p>
             <w:pPr>
@@ -1387,7 +1387,7 @@
         <w:tc>
           <w:tcPr>
             <w:tcW w:w="4324" w:type="dxa"/>
-            <w:tmTcPr id="1644808389" protected="0"/>
+            <w:tmTcPr id="1644876169" protected="0"/>
           </w:tcPr>
           <w:p>
             <w:pPr>
@@ -1402,7 +1402,7 @@
         <w:tc>
           <w:tcPr>
             <w:tcW w:w="4324" w:type="dxa"/>
-            <w:tmTcPr id="1644808389" protected="0"/>
+            <w:tmTcPr id="1644876169" protected="0"/>
           </w:tcPr>
           <w:p>
             <w:pPr>
@@ -1424,7 +1424,7 @@
         <w:tc>
           <w:tcPr>
             <w:tcW w:w="4324" w:type="dxa"/>
-            <w:tmTcPr id="1644808389" protected="0"/>
+            <w:tmTcPr id="1644876169" protected="0"/>
           </w:tcPr>
           <w:p>
             <w:pPr>
@@ -1439,7 +1439,7 @@
         <w:tc>
           <w:tcPr>
             <w:tcW w:w="4324" w:type="dxa"/>
-            <w:tmTcPr id="1644808389" protected="0"/>
+            <w:tmTcPr id="1644876169" protected="0"/>
           </w:tcPr>
           <w:p>
             <w:pPr>
@@ -1461,7 +1461,7 @@
         <w:tc>
           <w:tcPr>
             <w:tcW w:w="4324" w:type="dxa"/>
-            <w:tmTcPr id="1644808389" protected="0"/>
+            <w:tmTcPr id="1644876169" protected="0"/>
           </w:tcPr>
           <w:p>
             <w:pPr>
@@ -1476,7 +1476,7 @@
         <w:tc>
           <w:tcPr>
             <w:tcW w:w="4324" w:type="dxa"/>
-            <w:tmTcPr id="1644808389" protected="0"/>
+            <w:tmTcPr id="1644876169" protected="0"/>
           </w:tcPr>
           <w:p>
             <w:pPr>
@@ -1498,7 +1498,7 @@
         <w:tc>
           <w:tcPr>
             <w:tcW w:w="4324" w:type="dxa"/>
-            <w:tmTcPr id="1644808389" protected="0"/>
+            <w:tmTcPr id="1644876169" protected="0"/>
           </w:tcPr>
           <w:p>
             <w:pPr>
@@ -1513,7 +1513,7 @@
         <w:tc>
           <w:tcPr>
             <w:tcW w:w="4324" w:type="dxa"/>
-            <w:tmTcPr id="1644808389" protected="0"/>
+            <w:tmTcPr id="1644876169" protected="0"/>
           </w:tcPr>
           <w:p>
             <w:pPr/>
@@ -1532,7 +1532,7 @@
         <w:tc>
           <w:tcPr>
             <w:tcW w:w="4324" w:type="dxa"/>
-            <w:tmTcPr id="1644808389" protected="0"/>
+            <w:tmTcPr id="1644876169" protected="0"/>
           </w:tcPr>
           <w:p>
             <w:pPr>
@@ -1547,7 +1547,7 @@
         <w:tc>
           <w:tcPr>
             <w:tcW w:w="4324" w:type="dxa"/>
-            <w:tmTcPr id="1644808389" protected="0"/>
+            <w:tmTcPr id="1644876169" protected="0"/>
           </w:tcPr>
           <w:p>
             <w:pPr>
@@ -1569,7 +1569,7 @@
         <w:tc>
           <w:tcPr>
             <w:tcW w:w="4324" w:type="dxa"/>
-            <w:tmTcPr id="1644808389" protected="0"/>
+            <w:tmTcPr id="1644876169" protected="0"/>
           </w:tcPr>
           <w:p>
             <w:pPr>
@@ -1584,7 +1584,7 @@
         <w:tc>
           <w:tcPr>
             <w:tcW w:w="4324" w:type="dxa"/>
-            <w:tmTcPr id="1644808389" protected="0"/>
+            <w:tmTcPr id="1644876169" protected="0"/>
           </w:tcPr>
           <w:p>
             <w:pPr/>
@@ -1603,7 +1603,7 @@
         <w:tc>
           <w:tcPr>
             <w:tcW w:w="4324" w:type="dxa"/>
-            <w:tmTcPr id="1644808389" protected="0"/>
+            <w:tmTcPr id="1644876169" protected="0"/>
           </w:tcPr>
           <w:p>
             <w:pPr>
@@ -1618,7 +1618,7 @@
         <w:tc>
           <w:tcPr>
             <w:tcW w:w="4324" w:type="dxa"/>
-            <w:tmTcPr id="1644808389" protected="0"/>
+            <w:tmTcPr id="1644876169" protected="0"/>
           </w:tcPr>
           <w:p>
             <w:pPr/>
@@ -1637,7 +1637,7 @@
         <w:tc>
           <w:tcPr>
             <w:tcW w:w="4324" w:type="dxa"/>
-            <w:tmTcPr id="1644808389" protected="0"/>
+            <w:tmTcPr id="1644876169" protected="0"/>
           </w:tcPr>
           <w:p>
             <w:pPr>
@@ -1652,7 +1652,7 @@
         <w:tc>
           <w:tcPr>
             <w:tcW w:w="4324" w:type="dxa"/>
-            <w:tmTcPr id="1644808389" protected="0"/>
+            <w:tmTcPr id="1644876169" protected="0"/>
           </w:tcPr>
           <w:p>
             <w:pPr/>
@@ -1671,7 +1671,7 @@
         <w:tc>
           <w:tcPr>
             <w:tcW w:w="4324" w:type="dxa"/>
-            <w:tmTcPr id="1644808389" protected="0"/>
+            <w:tmTcPr id="1644876169" protected="0"/>
           </w:tcPr>
           <w:p>
             <w:pPr>
@@ -1686,7 +1686,7 @@
         <w:tc>
           <w:tcPr>
             <w:tcW w:w="4324" w:type="dxa"/>
-            <w:tmTcPr id="1644808389" protected="0"/>
+            <w:tmTcPr id="1644876169" protected="0"/>
           </w:tcPr>
           <w:p>
             <w:pPr/>
@@ -1705,7 +1705,7 @@
         <w:tc>
           <w:tcPr>
             <w:tcW w:w="4324" w:type="dxa"/>
-            <w:tmTcPr id="1644808389" protected="0"/>
+            <w:tmTcPr id="1644876169" protected="0"/>
           </w:tcPr>
           <w:p>
             <w:pPr>
@@ -1720,7 +1720,7 @@
         <w:tc>
           <w:tcPr>
             <w:tcW w:w="4324" w:type="dxa"/>
-            <w:tmTcPr id="1644808389" protected="0"/>
+            <w:tmTcPr id="1644876169" protected="0"/>
           </w:tcPr>
           <w:p>
             <w:pPr>
@@ -1742,7 +1742,7 @@
         <w:tc>
           <w:tcPr>
             <w:tcW w:w="4324" w:type="dxa"/>
-            <w:tmTcPr id="1644808389" protected="0"/>
+            <w:tmTcPr id="1644876169" protected="0"/>
           </w:tcPr>
           <w:p>
             <w:pPr>
@@ -1757,7 +1757,7 @@
         <w:tc>
           <w:tcPr>
             <w:tcW w:w="4324" w:type="dxa"/>
-            <w:tmTcPr id="1644808389" protected="0"/>
+            <w:tmTcPr id="1644876169" protected="0"/>
           </w:tcPr>
           <w:p>
             <w:pPr>
@@ -1779,7 +1779,7 @@
         <w:tc>
           <w:tcPr>
             <w:tcW w:w="4324" w:type="dxa"/>
-            <w:tmTcPr id="1644808389" protected="0"/>
+            <w:tmTcPr id="1644876169" protected="0"/>
           </w:tcPr>
           <w:p>
             <w:pPr>
@@ -1794,7 +1794,7 @@
         <w:tc>
           <w:tcPr>
             <w:tcW w:w="4324" w:type="dxa"/>
-            <w:tmTcPr id="1644808389" protected="0"/>
+            <w:tmTcPr id="1644876169" protected="0"/>
           </w:tcPr>
           <w:p>
             <w:pPr>
@@ -1816,7 +1816,7 @@
         <w:tc>
           <w:tcPr>
             <w:tcW w:w="4324" w:type="dxa"/>
-            <w:tmTcPr id="1644808389" protected="0"/>
+            <w:tmTcPr id="1644876169" protected="0"/>
           </w:tcPr>
           <w:p>
             <w:pPr>
@@ -1831,7 +1831,7 @@
         <w:tc>
           <w:tcPr>
             <w:tcW w:w="4324" w:type="dxa"/>
-            <w:tmTcPr id="1644808389" protected="0"/>
+            <w:tmTcPr id="1644876169" protected="0"/>
           </w:tcPr>
           <w:p>
             <w:pPr>
@@ -1853,7 +1853,7 @@
         <w:tc>
           <w:tcPr>
             <w:tcW w:w="4324" w:type="dxa"/>
-            <w:tmTcPr id="1644808389" protected="0"/>
+            <w:tmTcPr id="1644876169" protected="0"/>
           </w:tcPr>
           <w:p>
             <w:pPr>
@@ -1868,7 +1868,7 @@
         <w:tc>
           <w:tcPr>
             <w:tcW w:w="4324" w:type="dxa"/>
-            <w:tmTcPr id="1644808389" protected="0"/>
+            <w:tmTcPr id="1644876169" protected="0"/>
           </w:tcPr>
           <w:p>
             <w:pPr>
@@ -1890,7 +1890,7 @@
         <w:tc>
           <w:tcPr>
             <w:tcW w:w="4324" w:type="dxa"/>
-            <w:tmTcPr id="1644808389" protected="0"/>
+            <w:tmTcPr id="1644876169" protected="0"/>
           </w:tcPr>
           <w:p>
             <w:pPr>
@@ -1905,7 +1905,7 @@
         <w:tc>
           <w:tcPr>
             <w:tcW w:w="4324" w:type="dxa"/>
-            <w:tmTcPr id="1644808389" protected="0"/>
+            <w:tmTcPr id="1644876169" protected="0"/>
           </w:tcPr>
           <w:p>
             <w:pPr>
@@ -1927,7 +1927,7 @@
         <w:tc>
           <w:tcPr>
             <w:tcW w:w="4324" w:type="dxa"/>
-            <w:tmTcPr id="1644808389" protected="0"/>
+            <w:tmTcPr id="1644876169" protected="0"/>
           </w:tcPr>
           <w:p>
             <w:pPr>
@@ -1942,7 +1942,7 @@
         <w:tc>
           <w:tcPr>
             <w:tcW w:w="4324" w:type="dxa"/>
-            <w:tmTcPr id="1644808389" protected="0"/>
+            <w:tmTcPr id="1644876169" protected="0"/>
           </w:tcPr>
           <w:p>
             <w:pPr>
@@ -1964,7 +1964,7 @@
         <w:tc>
           <w:tcPr>
             <w:tcW w:w="4324" w:type="dxa"/>
-            <w:tmTcPr id="1644808389" protected="0"/>
+            <w:tmTcPr id="1644876169" protected="0"/>
           </w:tcPr>
           <w:p>
             <w:pPr>
@@ -1988,7 +1988,7 @@
           <w:tcPr>
             <w:tcW w:w="4324" w:type="dxa"/>
             <w:shd w:val="solid" w:color="BFBFBF" tmshd="1259929952, 0, 16777215"/>
-            <w:tmTcPr id="1644808389" protected="0"/>
+            <w:tmTcPr id="1644876169" protected="0"/>
           </w:tcPr>
           <w:p>
             <w:pPr>
@@ -2017,7 +2017,7 @@
         <w:tc>
           <w:tcPr>
             <w:tcW w:w="4324" w:type="dxa"/>
-            <w:tmTcPr id="1644808389" protected="0"/>
+            <w:tmTcPr id="1644876169" protected="0"/>
           </w:tcPr>
           <w:p>
             <w:pPr>
@@ -2032,7 +2032,7 @@
         <w:tc>
           <w:tcPr>
             <w:tcW w:w="4324" w:type="dxa"/>
-            <w:tmTcPr id="1644808389" protected="0"/>
+            <w:tmTcPr id="1644876169" protected="0"/>
           </w:tcPr>
           <w:p>
             <w:pPr>
@@ -2054,7 +2054,7 @@
         <w:tc>
           <w:tcPr>
             <w:tcW w:w="4324" w:type="dxa"/>
-            <w:tmTcPr id="1644808389" protected="0"/>
+            <w:tmTcPr id="1644876169" protected="0"/>
           </w:tcPr>
           <w:p>
             <w:pPr>
@@ -2069,7 +2069,7 @@
         <w:tc>
           <w:tcPr>
             <w:tcW w:w="4324" w:type="dxa"/>
-            <w:tmTcPr id="1644808389" protected="0"/>
+            <w:tmTcPr id="1644876169" protected="0"/>
           </w:tcPr>
           <w:p>
             <w:commentRangeStart w:id="0"/>
@@ -2096,7 +2096,7 @@
         <w:tc>
           <w:tcPr>
             <w:tcW w:w="4324" w:type="dxa"/>
-            <w:tmTcPr id="1644808389" protected="0"/>
+            <w:tmTcPr id="1644876169" protected="0"/>
           </w:tcPr>
           <w:p>
             <w:pPr>
@@ -2111,7 +2111,7 @@
         <w:tc>
           <w:tcPr>
             <w:tcW w:w="4324" w:type="dxa"/>
-            <w:tmTcPr id="1644808389" protected="0"/>
+            <w:tmTcPr id="1644876169" protected="0"/>
           </w:tcPr>
           <w:p>
             <w:pPr>
@@ -2133,7 +2133,7 @@
         <w:tc>
           <w:tcPr>
             <w:tcW w:w="4324" w:type="dxa"/>
-            <w:tmTcPr id="1644808389" protected="0"/>
+            <w:tmTcPr id="1644876169" protected="0"/>
           </w:tcPr>
           <w:p>
             <w:pPr>
@@ -2148,7 +2148,7 @@
         <w:tc>
           <w:tcPr>
             <w:tcW w:w="4324" w:type="dxa"/>
-            <w:tmTcPr id="1644808389" protected="0"/>
+            <w:tmTcPr id="1644876169" protected="0"/>
           </w:tcPr>
           <w:p>
             <w:pPr>
@@ -2170,7 +2170,7 @@
         <w:tc>
           <w:tcPr>
             <w:tcW w:w="4324" w:type="dxa"/>
-            <w:tmTcPr id="1644808389" protected="0"/>
+            <w:tmTcPr id="1644876169" protected="0"/>
           </w:tcPr>
           <w:p>
             <w:pPr>
@@ -2194,7 +2194,7 @@
           <w:tcPr>
             <w:tcW w:w="4324" w:type="dxa"/>
             <w:shd w:val="solid" w:color="BFBFBF" tmshd="1259929952, 0, 16777215"/>
-            <w:tmTcPr id="1644808389" protected="0"/>
+            <w:tmTcPr id="1644876169" protected="0"/>
           </w:tcPr>
           <w:p>
             <w:pPr>
@@ -2449,7 +2449,7 @@
           <w:tcPr>
             <w:tcW w:w="3365" w:type="dxa"/>
             <w:shd w:val="solid" w:color="BFBFBF" tmshd="1259929952, 0, 16777215"/>
-            <w:tmTcPr id="1644808389" protected="0"/>
+            <w:tmTcPr id="1644876169" protected="0"/>
           </w:tcPr>
           <w:p>
             <w:pPr>
@@ -2471,7 +2471,7 @@
           <w:tcPr>
             <w:tcW w:w="3365" w:type="dxa"/>
             <w:shd w:val="solid" w:color="BFBFBF" tmshd="1259929952, 0, 16777215"/>
-            <w:tmTcPr id="1644808389" protected="0"/>
+            <w:tmTcPr id="1644876169" protected="0"/>
           </w:tcPr>
           <w:p>
             <w:pPr>
@@ -2494,7 +2494,7 @@
           <w:tcPr>
             <w:tcW w:w="3365" w:type="dxa"/>
             <w:shd w:val="solid" w:color="BFBFBF" tmshd="1259929952, 0, 16777215"/>
-            <w:tmTcPr id="1644808389" protected="0"/>
+            <w:tmTcPr id="1644876169" protected="0"/>
           </w:tcPr>
           <w:p>
             <w:pPr>
@@ -2517,7 +2517,7 @@
           <w:tcPr>
             <w:tcW w:w="3365" w:type="dxa"/>
             <w:shd w:val="solid" w:color="BFBFBF" tmshd="1259929952, 0, 16777215"/>
-            <w:tmTcPr id="1644808389" protected="0"/>
+            <w:tmTcPr id="1644876169" protected="0"/>
           </w:tcPr>
           <w:p>
             <w:pPr>
@@ -2546,7 +2546,7 @@
         <w:tc>
           <w:tcPr>
             <w:tcW w:w="3365" w:type="dxa"/>
-            <w:tmTcPr id="1644808389" protected="0"/>
+            <w:tmTcPr id="1644876169" protected="0"/>
           </w:tcPr>
           <w:p>
             <w:pPr>
@@ -2560,7 +2560,7 @@
         <w:tc>
           <w:tcPr>
             <w:tcW w:w="3365" w:type="dxa"/>
-            <w:tmTcPr id="1644808389" protected="0"/>
+            <w:tmTcPr id="1644876169" protected="0"/>
           </w:tcPr>
           <w:p>
             <w:pPr>
@@ -2574,7 +2574,7 @@
         <w:tc>
           <w:tcPr>
             <w:tcW w:w="3365" w:type="dxa"/>
-            <w:tmTcPr id="1644808389" protected="0"/>
+            <w:tmTcPr id="1644876169" protected="0"/>
           </w:tcPr>
           <w:p>
             <w:pPr>
@@ -2588,7 +2588,7 @@
         <w:tc>
           <w:tcPr>
             <w:tcW w:w="3365" w:type="dxa"/>
-            <w:tmTcPr id="1644808389" protected="0"/>
+            <w:tmTcPr id="1644876169" protected="0"/>
           </w:tcPr>
           <w:p>
             <w:pPr>
@@ -2609,7 +2609,7 @@
         <w:tc>
           <w:tcPr>
             <w:tcW w:w="3365" w:type="dxa"/>
-            <w:tmTcPr id="1644808389" protected="0"/>
+            <w:tmTcPr id="1644876169" protected="0"/>
           </w:tcPr>
           <w:p>
             <w:pPr>
@@ -2623,7 +2623,7 @@
         <w:tc>
           <w:tcPr>
             <w:tcW w:w="3365" w:type="dxa"/>
-            <w:tmTcPr id="1644808389" protected="0"/>
+            <w:tmTcPr id="1644876169" protected="0"/>
           </w:tcPr>
           <w:p>
             <w:pPr>
@@ -2637,7 +2637,7 @@
         <w:tc>
           <w:tcPr>
             <w:tcW w:w="3365" w:type="dxa"/>
-            <w:tmTcPr id="1644808389" protected="0"/>
+            <w:tmTcPr id="1644876169" protected="0"/>
           </w:tcPr>
           <w:p>
             <w:pPr>
@@ -2651,7 +2651,7 @@
         <w:tc>
           <w:tcPr>
             <w:tcW w:w="3365" w:type="dxa"/>
-            <w:tmTcPr id="1644808389" protected="0"/>
+            <w:tmTcPr id="1644876169" protected="0"/>
           </w:tcPr>
           <w:p>
             <w:pPr>
@@ -2672,7 +2672,7 @@
         <w:tc>
           <w:tcPr>
             <w:tcW w:w="3365" w:type="dxa"/>
-            <w:tmTcPr id="1644808389" protected="0"/>
+            <w:tmTcPr id="1644876169" protected="0"/>
           </w:tcPr>
           <w:p>
             <w:pPr>
@@ -2687,7 +2687,7 @@
           <w:tcPr>
             <w:tcW w:w="3365" w:type="dxa"/>
             <w:shd w:val="solid" w:color="FF9E9E" tmshd="1042678132, 255, 16777215"/>
-            <w:tmTcPr id="1644808389" protected="0"/>
+            <w:tmTcPr id="1644876169" protected="0"/>
           </w:tcPr>
           <w:p>
             <w:pPr>
@@ -2702,7 +2702,7 @@
           <w:tcPr>
             <w:tcW w:w="3365" w:type="dxa"/>
             <w:shd w:val="solid" w:color="FFFF9E" tmshd="1042678132, 65535, 16777215"/>
-            <w:tmTcPr id="1644808389" protected="0"/>
+            <w:tmTcPr id="1644876169" protected="0"/>
           </w:tcPr>
           <w:p>
             <w:pPr>
@@ -2717,7 +2717,7 @@
           <w:tcPr>
             <w:tcW w:w="3365" w:type="dxa"/>
             <w:shd w:val="solid" w:color="5CFF5C" tmshd="608174452, 65280, 16777215"/>
-            <w:tmTcPr id="1644808389" protected="0"/>
+            <w:tmTcPr id="1644876169" protected="0"/>
           </w:tcPr>
           <w:p>
             <w:pPr>
@@ -2738,7 +2738,7 @@
         <w:tc>
           <w:tcPr>
             <w:tcW w:w="3365" w:type="dxa"/>
-            <w:tmTcPr id="1644808389" protected="0"/>
+            <w:tmTcPr id="1644876169" protected="0"/>
           </w:tcPr>
           <w:p>
             <w:pPr>
@@ -2753,7 +2753,7 @@
           <w:tcPr>
             <w:tcW w:w="3365" w:type="dxa"/>
             <w:shd w:val="solid" w:color="5CFF5C" tmshd="608174452, 65280, 16777215"/>
-            <w:tmTcPr id="1644808389" protected="0"/>
+            <w:tmTcPr id="1644876169" protected="0"/>
           </w:tcPr>
           <w:p>
             <w:pPr>
@@ -2768,7 +2768,7 @@
           <w:tcPr>
             <w:tcW w:w="3365" w:type="dxa"/>
             <w:shd w:val="solid" w:color="FF9E9E" tmshd="1042678132, 255, 16777215"/>
-            <w:tmTcPr id="1644808389" protected="0"/>
+            <w:tmTcPr id="1644876169" protected="0"/>
           </w:tcPr>
           <w:p>
             <w:pPr>
@@ -2783,7 +2783,7 @@
           <w:tcPr>
             <w:tcW w:w="3365" w:type="dxa"/>
             <w:shd w:val="solid" w:color="FF9E9E" tmshd="1042678132, 255, 16777215"/>
-            <w:tmTcPr id="1644808389" protected="0"/>
+            <w:tmTcPr id="1644876169" protected="0"/>
           </w:tcPr>
           <w:p>
             <w:pPr>
@@ -2804,7 +2804,7 @@
         <w:tc>
           <w:tcPr>
             <w:tcW w:w="3365" w:type="dxa"/>
-            <w:tmTcPr id="1644808389" protected="0"/>
+            <w:tmTcPr id="1644876169" protected="0"/>
           </w:tcPr>
           <w:p>
             <w:pPr>
@@ -2819,7 +2819,7 @@
           <w:tcPr>
             <w:tcW w:w="3365" w:type="dxa"/>
             <w:shd w:val="solid" w:color="FFFF9E" tmshd="1042678132, 65535, 16777215"/>
-            <w:tmTcPr id="1644808389" protected="0"/>
+            <w:tmTcPr id="1644876169" protected="0"/>
           </w:tcPr>
           <w:p>
             <w:pPr>
@@ -2834,7 +2834,7 @@
           <w:tcPr>
             <w:tcW w:w="3365" w:type="dxa"/>
             <w:shd w:val="solid" w:color="5CFF5C" tmshd="608174452, 65280, 16777215"/>
-            <w:tmTcPr id="1644808389" protected="0"/>
+            <w:tmTcPr id="1644876169" protected="0"/>
           </w:tcPr>
           <w:p>
             <w:pPr>
@@ -2849,7 +2849,7 @@
           <w:tcPr>
             <w:tcW w:w="3365" w:type="dxa"/>
             <w:shd w:val="solid" w:color="FF9E9E" tmshd="1042678132, 255, 16777215"/>
-            <w:tmTcPr id="1644808389" protected="0"/>
+            <w:tmTcPr id="1644876169" protected="0"/>
           </w:tcPr>
           <w:p>
             <w:pPr>
@@ -2870,7 +2870,7 @@
         <w:tc>
           <w:tcPr>
             <w:tcW w:w="3365" w:type="dxa"/>
-            <w:tmTcPr id="1644808389" protected="0"/>
+            <w:tmTcPr id="1644876169" protected="0"/>
           </w:tcPr>
           <w:p>
             <w:pPr>
@@ -2885,7 +2885,7 @@
           <w:tcPr>
             <w:tcW w:w="3365" w:type="dxa"/>
             <w:shd w:val="solid" w:color="FF9E9E" tmshd="1042678132, 255, 16777215"/>
-            <w:tmTcPr id="1644808389" protected="0"/>
+            <w:tmTcPr id="1644876169" protected="0"/>
           </w:tcPr>
           <w:p>
             <w:pPr>
@@ -2900,7 +2900,7 @@
           <w:tcPr>
             <w:tcW w:w="3365" w:type="dxa"/>
             <w:shd w:val="solid" w:color="5CFF5C" tmshd="608174452, 65280, 16777215"/>
-            <w:tmTcPr id="1644808389" protected="0"/>
+            <w:tmTcPr id="1644876169" protected="0"/>
           </w:tcPr>
           <w:p>
             <w:pPr>
@@ -2915,7 +2915,7 @@
           <w:tcPr>
             <w:tcW w:w="3365" w:type="dxa"/>
             <w:shd w:val="solid" w:color="5CFF5C" tmshd="608174452, 65280, 16777215"/>
-            <w:tmTcPr id="1644808389" protected="0"/>
+            <w:tmTcPr id="1644876169" protected="0"/>
           </w:tcPr>
           <w:p>
             <w:pPr>
@@ -2936,7 +2936,7 @@
         <w:tc>
           <w:tcPr>
             <w:tcW w:w="3365" w:type="dxa"/>
-            <w:tmTcPr id="1644808389" protected="0"/>
+            <w:tmTcPr id="1644876169" protected="0"/>
           </w:tcPr>
           <w:p>
             <w:pPr>
@@ -2951,7 +2951,7 @@
           <w:tcPr>
             <w:tcW w:w="3365" w:type="dxa"/>
             <w:shd w:val="solid" w:color="5CFF5C" tmshd="608174452, 65280, 16777215"/>
-            <w:tmTcPr id="1644808389" protected="0"/>
+            <w:tmTcPr id="1644876169" protected="0"/>
           </w:tcPr>
           <w:p>
             <w:pPr>
@@ -2966,7 +2966,7 @@
           <w:tcPr>
             <w:tcW w:w="3365" w:type="dxa"/>
             <w:shd w:val="solid" w:color="FF9E9E" tmshd="1042678132, 255, 16777215"/>
-            <w:tmTcPr id="1644808389" protected="0"/>
+            <w:tmTcPr id="1644876169" protected="0"/>
           </w:tcPr>
           <w:p>
             <w:pPr>
@@ -2981,7 +2981,7 @@
           <w:tcPr>
             <w:tcW w:w="3365" w:type="dxa"/>
             <w:shd w:val="solid" w:color="FF9E9E" tmshd="1042678132, 255, 16777215"/>
-            <w:tmTcPr id="1644808389" protected="0"/>
+            <w:tmTcPr id="1644876169" protected="0"/>
           </w:tcPr>
           <w:p>
             <w:pPr>
@@ -3002,7 +3002,7 @@
         <w:tc>
           <w:tcPr>
             <w:tcW w:w="3365" w:type="dxa"/>
-            <w:tmTcPr id="1644808389" protected="0"/>
+            <w:tmTcPr id="1644876169" protected="0"/>
           </w:tcPr>
           <w:p>
             <w:pPr>
@@ -3017,7 +3017,7 @@
           <w:tcPr>
             <w:tcW w:w="3365" w:type="dxa"/>
             <w:shd w:val="solid" w:color="5CFF5C" tmshd="608174452, 65280, 16777215"/>
-            <w:tmTcPr id="1644808389" protected="0"/>
+            <w:tmTcPr id="1644876169" protected="0"/>
           </w:tcPr>
           <w:p>
             <w:pPr>
@@ -3032,7 +3032,7 @@
           <w:tcPr>
             <w:tcW w:w="3365" w:type="dxa"/>
             <w:shd w:val="solid" w:color="5CFF5C" tmshd="608174452, 65280, 16777215"/>
-            <w:tmTcPr id="1644808389" protected="0"/>
+            <w:tmTcPr id="1644876169" protected="0"/>
           </w:tcPr>
           <w:p>
             <w:pPr>
@@ -3047,7 +3047,7 @@
           <w:tcPr>
             <w:tcW w:w="3365" w:type="dxa"/>
             <w:shd w:val="solid" w:color="5CFF5C" tmshd="608174452, 65280, 16777215"/>
-            <w:tmTcPr id="1644808389" protected="0"/>
+            <w:tmTcPr id="1644876169" protected="0"/>
           </w:tcPr>
           <w:p>
             <w:pPr>
@@ -3077,6 +3077,38 @@
       </w:pPr>
       <w:r>
         <w:t>To Do</w:t>
+      </w:r>
+    </w:p>
+    <w:p>
+      <w:pPr>
+        <w:pStyle w:val="para2"/>
+      </w:pPr>
+      <w:r>
+        <w:t>dumpProperties(&lt;symbol&gt;) cf. &lt;use&gt;</w:t>
+      </w:r>
+    </w:p>
+    <w:p>
+      <w:pPr>
+        <w:pStyle w:val="para2"/>
+      </w:pPr>
+      <w:r>
+        <w:t>Defer widget construction (setTimeout) in case &lt;use&gt; is slow to load</w:t>
+      </w:r>
+    </w:p>
+    <w:p>
+      <w:pPr>
+        <w:pStyle w:val="para2"/>
+      </w:pPr>
+      <w:r>
+        <w:t>Try to create problem when removing class=class. (Could look in c-t git history for introduction of that line, and discord chat about the problem.)</w:t>
+      </w:r>
+    </w:p>
+    <w:p>
+      <w:pPr>
+        <w:pStyle w:val="para2"/>
+      </w:pPr>
+      <w:r>
+        <w:t>.md</w:t>
       </w:r>
     </w:p>
     <w:p>

</xml_diff>

<commit_message>
Documentation on <use> vs <symbol> properties
</commit_message>
<xml_diff>
--- a/Documentation/Documentation.docx
+++ b/Documentation/Documentation.docx
@@ -394,6 +394,16 @@
     </w:p>
     <w:p>
       <w:pPr>
+        <w:numPr>
+          <w:ilvl w:val="0"/>
+          <w:numId w:val="0"/>
+        </w:numPr>
+        <w:ind w:left="0"/>
+      </w:pPr>
+      <w:r/>
+    </w:p>
+    <w:p>
+      <w:pPr>
         <w:pStyle w:val="para4"/>
         <w:numPr>
           <w:ilvl w:val="2"/>
@@ -402,7 +412,10 @@
         <w:ind w:left="0" w:firstLine="0"/>
       </w:pPr>
       <w:r>
-        <w:t>&lt;use&gt; Structure</w:t>
+        <w:br w:type="page"/>
+      </w:r>
+      <w:r>
+        <w:t>&lt;Symbol&gt; and &lt;use&gt; Structure</w:t>
       </w:r>
     </w:p>
     <w:tbl>
@@ -412,12 +425,14 @@
         <w:tabOrder w:val="0"/>
         <w:jc w:val="left"/>
         <w:tblInd w:w="0" w:type="dxa"/>
-        <w:tblW w:w="8648" w:type="dxa"/>
+        <w:tblW w:w="12586" w:type="dxa"/>
         <w:tblLook w:val="04A0" w:firstRow="1" w:lastRow="0" w:firstColumn="1" w:lastColumn="0" w:noHBand="0" w:noVBand="1"/>
       </w:tblPr>
       <w:tblGrid>
         <w:gridCol w:w="4324"/>
         <w:gridCol w:w="4324"/>
+        <w:gridCol w:w="1969"/>
+        <w:gridCol w:w="1969"/>
       </w:tblGrid>
       <w:tr>
         <w:trPr>
@@ -428,12 +443,14 @@
         <w:tc>
           <w:tcPr>
             <w:tcW w:w="4324" w:type="dxa"/>
-            <w:tmTcPr id="1644876169" protected="0"/>
-          </w:tcPr>
-          <w:p>
-            <w:pPr>
-              <w:pStyle w:val="para25"/>
-              <w:spacing w:before="0" w:after="0"/>
+            <w:shd w:val="solid" w:color="E0FFFF" tmshd="1477181792, 16776960, 16777215"/>
+            <w:tmTcPr id="1644890918" protected="0"/>
+          </w:tcPr>
+          <w:p>
+            <w:pPr>
+              <w:pStyle w:val="para25"/>
+              <w:spacing w:before="0" w:after="0"/>
+              <w:keepNext/>
               <w:rPr>
                 <w:b/>
                 <w:bCs/>
@@ -444,20 +461,21 @@
                 <w:b/>
                 <w:bCs/>
               </w:rPr>
-              <w:t>Level 0:</w:t>
-            </w:r>
-          </w:p>
-        </w:tc>
-        <w:tc>
-          <w:tcPr>
-            <w:tcW w:w="4324" w:type="dxa"/>
-            <w:shd w:val="solid" w:color="BFBFBF" tmshd="1259929952, 0, 16777215"/>
-            <w:tmTcPr id="1644876169" protected="0"/>
-          </w:tcPr>
-          <w:p>
-            <w:pPr>
-              <w:pStyle w:val="para25"/>
-              <w:spacing w:before="0" w:after="0"/>
+              <w:t>Property</w:t>
+            </w:r>
+          </w:p>
+        </w:tc>
+        <w:tc>
+          <w:tcPr>
+            <w:tcW w:w="4324" w:type="dxa"/>
+            <w:shd w:val="solid" w:color="E0FFFF" tmshd="1477181792, 16776960, 16777215"/>
+            <w:tmTcPr id="1644890918" protected="0"/>
+          </w:tcPr>
+          <w:p>
+            <w:pPr>
+              <w:pStyle w:val="para25"/>
+              <w:spacing w:before="0" w:after="0"/>
+              <w:keepNext/>
               <w:rPr>
                 <w:b/>
                 <w:bCs/>
@@ -468,6 +486,59 @@
                 <w:b/>
                 <w:bCs/>
               </w:rPr>
+              <w:t>Interface</w:t>
+            </w:r>
+          </w:p>
+        </w:tc>
+        <w:tc>
+          <w:tcPr>
+            <w:tcW w:w="1969" w:type="dxa"/>
+            <w:shd w:val="solid" w:color="E0FFFF" tmshd="1477181792, 16776960, 16777215"/>
+            <w:tmTcPr id="1644890918" protected="0"/>
+          </w:tcPr>
+          <w:p>
+            <w:pPr>
+              <w:pStyle w:val="para25"/>
+              <w:spacing w:before="0" w:after="0"/>
+              <w:jc w:val="center"/>
+              <w:keepNext/>
+              <w:rPr>
+                <w:b/>
+                <w:bCs/>
+              </w:rPr>
+            </w:pPr>
+            <w:r>
+              <w:rPr>
+                <w:b/>
+                <w:bCs/>
+              </w:rPr>
+              <w:t>In &lt;symbol&gt;?</w:t>
+            </w:r>
+          </w:p>
+        </w:tc>
+        <w:tc>
+          <w:tcPr>
+            <w:tcW w:w="1969" w:type="dxa"/>
+            <w:shd w:val="solid" w:color="E0FFFF" tmshd="1477181792, 16776960, 16777215"/>
+            <w:tmTcPr id="1644890918" protected="0"/>
+          </w:tcPr>
+          <w:p>
+            <w:pPr>
+              <w:pStyle w:val="para25"/>
+              <w:spacing w:before="0" w:after="0"/>
+              <w:jc w:val="center"/>
+              <w:keepNext/>
+              <w:rPr>
+                <w:b/>
+                <w:bCs/>
+              </w:rPr>
+            </w:pPr>
+            <w:r>
+              <w:rPr>
+                <w:b/>
+                <w:bCs/>
+              </w:rPr>
+              <w:t>In &lt;use&gt;?</w:t>
             </w:r>
           </w:p>
         </w:tc>
@@ -481,12 +552,13 @@
         <w:tc>
           <w:tcPr>
             <w:tcW w:w="4324" w:type="dxa"/>
-            <w:tmTcPr id="1644876169" protected="0"/>
-          </w:tcPr>
-          <w:p>
-            <w:pPr>
-              <w:pStyle w:val="para25"/>
-              <w:spacing w:before="0" w:after="0"/>
+            <w:tmTcPr id="1644890918" protected="0"/>
+          </w:tcPr>
+          <w:p>
+            <w:pPr>
+              <w:pStyle w:val="para25"/>
+              <w:spacing w:before="0" w:after="0"/>
+              <w:keepNext/>
               <w:rPr>
                 <w:b/>
                 <w:bCs/>
@@ -497,7 +569,7 @@
                 <w:b/>
                 <w:bCs/>
               </w:rPr>
-              <w:t>Level 1:</w:t>
+              <w:t>Level 0:</w:t>
             </w:r>
           </w:p>
         </w:tc>
@@ -505,12 +577,63 @@
           <w:tcPr>
             <w:tcW w:w="4324" w:type="dxa"/>
             <w:shd w:val="solid" w:color="BFBFBF" tmshd="1259929952, 0, 16777215"/>
-            <w:tmTcPr id="1644876169" protected="0"/>
-          </w:tcPr>
-          <w:p>
-            <w:pPr>
-              <w:pStyle w:val="para25"/>
-              <w:spacing w:before="0" w:after="0"/>
+            <w:tmTcPr id="1644890918" protected="0"/>
+          </w:tcPr>
+          <w:p>
+            <w:pPr>
+              <w:pStyle w:val="para25"/>
+              <w:spacing w:before="0" w:after="0"/>
+              <w:keepNext/>
+              <w:rPr>
+                <w:b/>
+                <w:bCs/>
+              </w:rPr>
+            </w:pPr>
+            <w:r>
+              <w:rPr>
+                <w:b/>
+                <w:bCs/>
+              </w:rPr>
+            </w:r>
+          </w:p>
+        </w:tc>
+        <w:tc>
+          <w:tcPr>
+            <w:tcW w:w="1969" w:type="dxa"/>
+            <w:shd w:val="solid" w:color="BFBFBF" tmshd="1259929952, 0, 16777215"/>
+            <w:tmTcPr id="1644890918" protected="0"/>
+          </w:tcPr>
+          <w:p>
+            <w:pPr>
+              <w:pStyle w:val="para25"/>
+              <w:spacing w:before="0" w:after="0"/>
+              <w:jc w:val="center"/>
+              <w:keepNext/>
+              <w:rPr>
+                <w:b/>
+                <w:bCs/>
+              </w:rPr>
+            </w:pPr>
+            <w:r>
+              <w:rPr>
+                <w:b/>
+                <w:bCs/>
+              </w:rPr>
+            </w:r>
+          </w:p>
+        </w:tc>
+        <w:tc>
+          <w:tcPr>
+            <w:tcW w:w="1969" w:type="dxa"/>
+            <w:shd w:val="solid" w:color="BFBFBF" tmshd="1259929952, 0, 16777215"/>
+            <w:tmTcPr id="1644890918" protected="0"/>
+          </w:tcPr>
+          <w:p>
+            <w:pPr>
+              <w:pStyle w:val="para25"/>
+              <w:spacing w:before="0" w:after="0"/>
+              <w:jc w:val="center"/>
+              <w:keepNext/>
               <w:rPr>
                 <w:b/>
                 <w:bCs/>
@@ -534,27 +657,98 @@
         <w:tc>
           <w:tcPr>
             <w:tcW w:w="4324" w:type="dxa"/>
-            <w:tmTcPr id="1644876169" protected="0"/>
-          </w:tcPr>
-          <w:p>
-            <w:pPr>
-              <w:pStyle w:val="para25"/>
-              <w:spacing w:before="0" w:after="0"/>
-            </w:pPr>
-            <w:r>
-              <w:t>strokeWidth (undefined)</w:t>
-            </w:r>
-          </w:p>
-        </w:tc>
-        <w:tc>
-          <w:tcPr>
-            <w:tcW w:w="4324" w:type="dxa"/>
-            <w:tmTcPr id="1644876169" protected="0"/>
-          </w:tcPr>
-          <w:p>
-            <w:pPr/>
-            <w:r>
-              <w:t>lines._closure</w:t>
+            <w:tmTcPr id="1644890918" protected="0"/>
+          </w:tcPr>
+          <w:p>
+            <w:pPr>
+              <w:pStyle w:val="para25"/>
+              <w:spacing w:before="0" w:after="0"/>
+              <w:keepNext/>
+              <w:rPr>
+                <w:b/>
+                <w:bCs/>
+              </w:rPr>
+            </w:pPr>
+            <w:r>
+              <w:rPr>
+                <w:b/>
+                <w:bCs/>
+              </w:rPr>
+              <w:t>Level 1:</w:t>
+            </w:r>
+          </w:p>
+        </w:tc>
+        <w:tc>
+          <w:tcPr>
+            <w:tcW w:w="4324" w:type="dxa"/>
+            <w:shd w:val="solid" w:color="BFBFBF" tmshd="1259929952, 0, 16777215"/>
+            <w:tmTcPr id="1644890918" protected="0"/>
+          </w:tcPr>
+          <w:p>
+            <w:pPr>
+              <w:pStyle w:val="para25"/>
+              <w:spacing w:before="0" w:after="0"/>
+              <w:keepNext/>
+              <w:rPr>
+                <w:b/>
+                <w:bCs/>
+              </w:rPr>
+            </w:pPr>
+            <w:r>
+              <w:rPr>
+                <w:b/>
+                <w:bCs/>
+              </w:rPr>
+            </w:r>
+          </w:p>
+        </w:tc>
+        <w:tc>
+          <w:tcPr>
+            <w:tcW w:w="1969" w:type="dxa"/>
+            <w:shd w:val="solid" w:color="BFBFBF" tmshd="1259929952, 0, 16777215"/>
+            <w:tmTcPr id="1644890918" protected="0"/>
+          </w:tcPr>
+          <w:p>
+            <w:pPr>
+              <w:pStyle w:val="para25"/>
+              <w:spacing w:before="0" w:after="0"/>
+              <w:jc w:val="center"/>
+              <w:keepNext/>
+              <w:rPr>
+                <w:b/>
+                <w:bCs/>
+              </w:rPr>
+            </w:pPr>
+            <w:r>
+              <w:rPr>
+                <w:b/>
+                <w:bCs/>
+              </w:rPr>
+            </w:r>
+          </w:p>
+        </w:tc>
+        <w:tc>
+          <w:tcPr>
+            <w:tcW w:w="1969" w:type="dxa"/>
+            <w:shd w:val="solid" w:color="BFBFBF" tmshd="1259929952, 0, 16777215"/>
+            <w:tmTcPr id="1644890918" protected="0"/>
+          </w:tcPr>
+          <w:p>
+            <w:pPr>
+              <w:pStyle w:val="para25"/>
+              <w:spacing w:before="0" w:after="0"/>
+              <w:jc w:val="center"/>
+              <w:keepNext/>
+              <w:rPr>
+                <w:b/>
+                <w:bCs/>
+              </w:rPr>
+            </w:pPr>
+            <w:r>
+              <w:rPr>
+                <w:b/>
+                <w:bCs/>
+              </w:rPr>
             </w:r>
           </w:p>
         </w:tc>
@@ -568,27 +762,60 @@
         <w:tc>
           <w:tcPr>
             <w:tcW w:w="4324" w:type="dxa"/>
-            <w:tmTcPr id="1644876169" protected="0"/>
-          </w:tcPr>
-          <w:p>
-            <w:pPr>
-              <w:pStyle w:val="para25"/>
-              <w:spacing w:before="0" w:after="0"/>
-            </w:pPr>
-            <w:r>
-              <w:t>setPoint (function)</w:t>
-            </w:r>
-          </w:p>
-        </w:tc>
-        <w:tc>
-          <w:tcPr>
-            <w:tcW w:w="4324" w:type="dxa"/>
-            <w:tmTcPr id="1644876169" protected="0"/>
-          </w:tcPr>
-          <w:p>
-            <w:pPr/>
+            <w:tmTcPr id="1644890918" protected="0"/>
+          </w:tcPr>
+          <w:p>
+            <w:pPr>
+              <w:pStyle w:val="para25"/>
+              <w:spacing w:before="0" w:after="0"/>
+              <w:keepNext/>
+            </w:pPr>
+            <w:r>
+              <w:t>strokeWidth (undefined)</w:t>
+            </w:r>
+          </w:p>
+        </w:tc>
+        <w:tc>
+          <w:tcPr>
+            <w:tcW w:w="4324" w:type="dxa"/>
+            <w:tmTcPr id="1644890918" protected="0"/>
+          </w:tcPr>
+          <w:p>
+            <w:pPr>
+              <w:keepNext/>
+            </w:pPr>
             <w:r>
               <w:t>lines._closure</w:t>
+            </w:r>
+          </w:p>
+        </w:tc>
+        <w:tc>
+          <w:tcPr>
+            <w:tcW w:w="1969" w:type="dxa"/>
+            <w:tmTcPr id="1644890918" protected="0"/>
+          </w:tcPr>
+          <w:p>
+            <w:pPr>
+              <w:spacing/>
+              <w:jc w:val="center"/>
+              <w:keepNext/>
+            </w:pPr>
+            <w:r/>
+          </w:p>
+        </w:tc>
+        <w:tc>
+          <w:tcPr>
+            <w:tcW w:w="1969" w:type="dxa"/>
+            <w:tmTcPr id="1644890918" protected="0"/>
+          </w:tcPr>
+          <w:p>
+            <w:pPr>
+              <w:spacing/>
+              <w:jc w:val="center"/>
+              <w:keepNext/>
+            </w:pPr>
+            <w:r>
+              <w:t>y</w:t>
             </w:r>
           </w:p>
         </w:tc>
@@ -602,46 +829,60 @@
         <w:tc>
           <w:tcPr>
             <w:tcW w:w="4324" w:type="dxa"/>
-            <w:tmTcPr id="1644876169" protected="0"/>
-          </w:tcPr>
-          <w:p>
-            <w:pPr>
-              <w:pStyle w:val="para25"/>
-              <w:spacing w:before="0" w:after="0"/>
-              <w:rPr>
-                <w:b/>
-                <w:bCs/>
-              </w:rPr>
-            </w:pPr>
-            <w:r>
-              <w:rPr>
-                <w:b/>
-                <w:bCs/>
-              </w:rPr>
-              <w:t>Level 2:</w:t>
-            </w:r>
-          </w:p>
-        </w:tc>
-        <w:tc>
-          <w:tcPr>
-            <w:tcW w:w="4324" w:type="dxa"/>
-            <w:shd w:val="solid" w:color="BFBFBF" tmshd="1259929952, 0, 16777215"/>
-            <w:tmTcPr id="1644876169" protected="0"/>
-          </w:tcPr>
-          <w:p>
-            <w:pPr>
-              <w:pStyle w:val="para25"/>
-              <w:spacing w:before="0" w:after="0"/>
-              <w:rPr>
-                <w:b/>
-                <w:bCs/>
-              </w:rPr>
-            </w:pPr>
-            <w:r>
-              <w:rPr>
-                <w:b/>
-                <w:bCs/>
-              </w:rPr>
+            <w:tmTcPr id="1644890918" protected="0"/>
+          </w:tcPr>
+          <w:p>
+            <w:pPr>
+              <w:pStyle w:val="para25"/>
+              <w:spacing w:before="0" w:after="0"/>
+              <w:keepNext/>
+            </w:pPr>
+            <w:r>
+              <w:t>setPoint (function)</w:t>
+            </w:r>
+          </w:p>
+        </w:tc>
+        <w:tc>
+          <w:tcPr>
+            <w:tcW w:w="4324" w:type="dxa"/>
+            <w:tmTcPr id="1644890918" protected="0"/>
+          </w:tcPr>
+          <w:p>
+            <w:pPr>
+              <w:keepNext/>
+            </w:pPr>
+            <w:r>
+              <w:t>lines._closure</w:t>
+            </w:r>
+          </w:p>
+        </w:tc>
+        <w:tc>
+          <w:tcPr>
+            <w:tcW w:w="1969" w:type="dxa"/>
+            <w:tmTcPr id="1644890918" protected="0"/>
+          </w:tcPr>
+          <w:p>
+            <w:pPr>
+              <w:spacing/>
+              <w:jc w:val="center"/>
+              <w:keepNext/>
+            </w:pPr>
+            <w:r/>
+          </w:p>
+        </w:tc>
+        <w:tc>
+          <w:tcPr>
+            <w:tcW w:w="1969" w:type="dxa"/>
+            <w:tmTcPr id="1644890918" protected="0"/>
+          </w:tcPr>
+          <w:p>
+            <w:pPr>
+              <w:spacing/>
+              <w:jc w:val="center"/>
+              <w:keepNext/>
+            </w:pPr>
+            <w:r>
+              <w:t>y</w:t>
             </w:r>
           </w:p>
         </w:tc>
@@ -655,30 +896,98 @@
         <w:tc>
           <w:tcPr>
             <w:tcW w:w="4324" w:type="dxa"/>
-            <w:tmTcPr id="1644876169" protected="0"/>
-          </w:tcPr>
-          <w:p>
-            <w:pPr>
-              <w:pStyle w:val="para25"/>
-              <w:spacing w:before="0" w:after="0"/>
-            </w:pPr>
-            <w:r>
-              <w:t>constructor (function)</w:t>
-            </w:r>
-          </w:p>
-        </w:tc>
-        <w:tc>
-          <w:tcPr>
-            <w:tcW w:w="4324" w:type="dxa"/>
-            <w:tmTcPr id="1644876169" protected="0"/>
-          </w:tcPr>
-          <w:p>
-            <w:pPr>
-              <w:pStyle w:val="para25"/>
-              <w:spacing w:before="0" w:after="0"/>
-            </w:pPr>
-            <w:r>
-              <w:t>—</w:t>
+            <w:tmTcPr id="1644890918" protected="0"/>
+          </w:tcPr>
+          <w:p>
+            <w:pPr>
+              <w:pStyle w:val="para25"/>
+              <w:spacing w:before="0" w:after="0"/>
+              <w:keepNext/>
+              <w:rPr>
+                <w:b/>
+                <w:bCs/>
+              </w:rPr>
+            </w:pPr>
+            <w:r>
+              <w:rPr>
+                <w:b/>
+                <w:bCs/>
+              </w:rPr>
+              <w:t>Level 2:</w:t>
+            </w:r>
+          </w:p>
+        </w:tc>
+        <w:tc>
+          <w:tcPr>
+            <w:tcW w:w="4324" w:type="dxa"/>
+            <w:shd w:val="solid" w:color="BFBFBF" tmshd="1259929952, 0, 16777215"/>
+            <w:tmTcPr id="1644890918" protected="0"/>
+          </w:tcPr>
+          <w:p>
+            <w:pPr>
+              <w:pStyle w:val="para25"/>
+              <w:spacing w:before="0" w:after="0"/>
+              <w:keepNext/>
+              <w:rPr>
+                <w:b/>
+                <w:bCs/>
+              </w:rPr>
+            </w:pPr>
+            <w:r>
+              <w:rPr>
+                <w:b/>
+                <w:bCs/>
+              </w:rPr>
+            </w:r>
+          </w:p>
+        </w:tc>
+        <w:tc>
+          <w:tcPr>
+            <w:tcW w:w="1969" w:type="dxa"/>
+            <w:shd w:val="solid" w:color="BFBFBF" tmshd="1259929952, 0, 16777215"/>
+            <w:tmTcPr id="1644890918" protected="0"/>
+          </w:tcPr>
+          <w:p>
+            <w:pPr>
+              <w:pStyle w:val="para25"/>
+              <w:spacing w:before="0" w:after="0"/>
+              <w:jc w:val="center"/>
+              <w:keepNext/>
+              <w:rPr>
+                <w:b/>
+                <w:bCs/>
+              </w:rPr>
+            </w:pPr>
+            <w:r>
+              <w:rPr>
+                <w:b/>
+                <w:bCs/>
+              </w:rPr>
+            </w:r>
+          </w:p>
+        </w:tc>
+        <w:tc>
+          <w:tcPr>
+            <w:tcW w:w="1969" w:type="dxa"/>
+            <w:shd w:val="solid" w:color="BFBFBF" tmshd="1259929952, 0, 16777215"/>
+            <w:tmTcPr id="1644890918" protected="0"/>
+          </w:tcPr>
+          <w:p>
+            <w:pPr>
+              <w:pStyle w:val="para25"/>
+              <w:spacing w:before="0" w:after="0"/>
+              <w:jc w:val="center"/>
+              <w:keepNext/>
+              <w:rPr>
+                <w:b/>
+                <w:bCs/>
+              </w:rPr>
+            </w:pPr>
+            <w:r>
+              <w:rPr>
+                <w:b/>
+                <w:bCs/>
+              </w:rPr>
             </w:r>
           </w:p>
         </w:tc>
@@ -692,30 +1001,66 @@
         <w:tc>
           <w:tcPr>
             <w:tcW w:w="4324" w:type="dxa"/>
-            <w:tmTcPr id="1644876169" protected="0"/>
-          </w:tcPr>
-          <w:p>
-            <w:pPr>
-              <w:pStyle w:val="para25"/>
-              <w:spacing w:before="0" w:after="0"/>
-            </w:pPr>
-            <w:r>
-              <w:t>text (string)</w:t>
-            </w:r>
-          </w:p>
-        </w:tc>
-        <w:tc>
-          <w:tcPr>
-            <w:tcW w:w="4324" w:type="dxa"/>
-            <w:tmTcPr id="1644876169" protected="0"/>
-          </w:tcPr>
-          <w:p>
-            <w:pPr>
-              <w:pStyle w:val="para25"/>
-              <w:spacing w:before="0" w:after="0"/>
-            </w:pPr>
-            <w:r>
-              <w:t>Element</w:t>
+            <w:tmTcPr id="1644890918" protected="0"/>
+          </w:tcPr>
+          <w:p>
+            <w:pPr>
+              <w:pStyle w:val="para25"/>
+              <w:spacing w:before="0" w:after="0"/>
+              <w:keepNext/>
+            </w:pPr>
+            <w:r>
+              <w:t>constructor (function)</w:t>
+            </w:r>
+          </w:p>
+        </w:tc>
+        <w:tc>
+          <w:tcPr>
+            <w:tcW w:w="4324" w:type="dxa"/>
+            <w:tmTcPr id="1644890918" protected="0"/>
+          </w:tcPr>
+          <w:p>
+            <w:pPr>
+              <w:pStyle w:val="para25"/>
+              <w:spacing w:before="0" w:after="0"/>
+              <w:keepNext/>
+            </w:pPr>
+            <w:r>
+              <w:t>—</w:t>
+            </w:r>
+          </w:p>
+        </w:tc>
+        <w:tc>
+          <w:tcPr>
+            <w:tcW w:w="1969" w:type="dxa"/>
+            <w:tmTcPr id="1644890918" protected="0"/>
+          </w:tcPr>
+          <w:p>
+            <w:pPr>
+              <w:pStyle w:val="para25"/>
+              <w:spacing w:before="0" w:after="0"/>
+              <w:jc w:val="center"/>
+              <w:keepNext/>
+            </w:pPr>
+            <w:r>
+              <w:t>y</w:t>
+            </w:r>
+          </w:p>
+        </w:tc>
+        <w:tc>
+          <w:tcPr>
+            <w:tcW w:w="1969" w:type="dxa"/>
+            <w:tmTcPr id="1644890918" protected="0"/>
+          </w:tcPr>
+          <w:p>
+            <w:pPr>
+              <w:pStyle w:val="para25"/>
+              <w:spacing w:before="0" w:after="0"/>
+              <w:jc w:val="center"/>
+              <w:keepNext/>
+            </w:pPr>
+            <w:r>
+              <w:t>y</w:t>
             </w:r>
           </w:p>
         </w:tc>
@@ -729,30 +1074,67 @@
         <w:tc>
           <w:tcPr>
             <w:tcW w:w="4324" w:type="dxa"/>
-            <w:tmTcPr id="1644876169" protected="0"/>
-          </w:tcPr>
-          <w:p>
-            <w:pPr>
-              <w:pStyle w:val="para25"/>
-              <w:spacing w:before="0" w:after="0"/>
-            </w:pPr>
-            <w:r>
-              <w:t>image (string)</w:t>
-            </w:r>
-          </w:p>
-        </w:tc>
-        <w:tc>
-          <w:tcPr>
-            <w:tcW w:w="4324" w:type="dxa"/>
-            <w:tmTcPr id="1644876169" protected="0"/>
-          </w:tcPr>
-          <w:p>
-            <w:pPr>
-              <w:pStyle w:val="para25"/>
-              <w:spacing w:before="0" w:after="0"/>
+            <w:tmTcPr id="1644890918" protected="0"/>
+          </w:tcPr>
+          <w:p>
+            <w:pPr>
+              <w:pStyle w:val="para25"/>
+              <w:spacing w:before="0" w:after="0"/>
+              <w:keepNext/>
+            </w:pPr>
+            <w:r>
+              <w:t>text (string)</w:t>
+            </w:r>
+          </w:p>
+        </w:tc>
+        <w:tc>
+          <w:tcPr>
+            <w:tcW w:w="4324" w:type="dxa"/>
+            <w:tmTcPr id="1644890918" protected="0"/>
+          </w:tcPr>
+          <w:p>
+            <w:pPr>
+              <w:pStyle w:val="para25"/>
+              <w:spacing w:before="0" w:after="0"/>
+              <w:keepNext/>
             </w:pPr>
             <w:r>
               <w:t>Element</w:t>
+            </w:r>
+          </w:p>
+        </w:tc>
+        <w:tc>
+          <w:tcPr>
+            <w:tcW w:w="1969" w:type="dxa"/>
+            <w:shd w:val="solid" w:color="FF9E9E" tmshd="1042678112, 255, 16777215"/>
+            <w:tmTcPr id="1644890918" protected="0"/>
+          </w:tcPr>
+          <w:p>
+            <w:pPr>
+              <w:pStyle w:val="para25"/>
+              <w:spacing w:before="0" w:after="0"/>
+              <w:jc w:val="center"/>
+              <w:keepNext/>
+            </w:pPr>
+            <w:r>
+              <w:t>NO</w:t>
+            </w:r>
+          </w:p>
+        </w:tc>
+        <w:tc>
+          <w:tcPr>
+            <w:tcW w:w="1969" w:type="dxa"/>
+            <w:tmTcPr id="1644890918" protected="0"/>
+          </w:tcPr>
+          <w:p>
+            <w:pPr>
+              <w:pStyle w:val="para25"/>
+              <w:spacing w:before="0" w:after="0"/>
+              <w:jc w:val="center"/>
+              <w:keepNext/>
+            </w:pPr>
+            <w:r>
+              <w:t>y</w:t>
             </w:r>
           </w:p>
         </w:tc>
@@ -766,30 +1148,67 @@
         <w:tc>
           <w:tcPr>
             <w:tcW w:w="4324" w:type="dxa"/>
-            <w:tmTcPr id="1644876169" protected="0"/>
-          </w:tcPr>
-          <w:p>
-            <w:pPr>
-              <w:pStyle w:val="para25"/>
-              <w:spacing w:before="0" w:after="0"/>
-            </w:pPr>
-            <w:r>
-              <w:t>value (undefined)</w:t>
-            </w:r>
-          </w:p>
-        </w:tc>
-        <w:tc>
-          <w:tcPr>
-            <w:tcW w:w="4324" w:type="dxa"/>
-            <w:tmTcPr id="1644876169" protected="0"/>
-          </w:tcPr>
-          <w:p>
-            <w:pPr>
-              <w:pStyle w:val="para25"/>
-              <w:spacing w:before="0" w:after="0"/>
+            <w:tmTcPr id="1644890918" protected="0"/>
+          </w:tcPr>
+          <w:p>
+            <w:pPr>
+              <w:pStyle w:val="para25"/>
+              <w:spacing w:before="0" w:after="0"/>
+              <w:keepNext/>
+            </w:pPr>
+            <w:r>
+              <w:t>image (string)</w:t>
+            </w:r>
+          </w:p>
+        </w:tc>
+        <w:tc>
+          <w:tcPr>
+            <w:tcW w:w="4324" w:type="dxa"/>
+            <w:tmTcPr id="1644890918" protected="0"/>
+          </w:tcPr>
+          <w:p>
+            <w:pPr>
+              <w:pStyle w:val="para25"/>
+              <w:spacing w:before="0" w:after="0"/>
+              <w:keepNext/>
             </w:pPr>
             <w:r>
               <w:t>Element</w:t>
+            </w:r>
+          </w:p>
+        </w:tc>
+        <w:tc>
+          <w:tcPr>
+            <w:tcW w:w="1969" w:type="dxa"/>
+            <w:shd w:val="solid" w:color="FF9E9E" tmshd="1042678112, 255, 16777215"/>
+            <w:tmTcPr id="1644890918" protected="0"/>
+          </w:tcPr>
+          <w:p>
+            <w:pPr>
+              <w:pStyle w:val="para25"/>
+              <w:spacing w:before="0" w:after="0"/>
+              <w:jc w:val="center"/>
+              <w:keepNext/>
+            </w:pPr>
+            <w:r>
+              <w:t>NO</w:t>
+            </w:r>
+          </w:p>
+        </w:tc>
+        <w:tc>
+          <w:tcPr>
+            <w:tcW w:w="1969" w:type="dxa"/>
+            <w:tmTcPr id="1644890918" protected="0"/>
+          </w:tcPr>
+          <w:p>
+            <w:pPr>
+              <w:pStyle w:val="para25"/>
+              <w:spacing w:before="0" w:after="0"/>
+              <w:jc w:val="center"/>
+              <w:keepNext/>
+            </w:pPr>
+            <w:r>
+              <w:t>y</w:t>
             </w:r>
           </w:p>
         </w:tc>
@@ -803,30 +1222,67 @@
         <w:tc>
           <w:tcPr>
             <w:tcW w:w="4324" w:type="dxa"/>
-            <w:tmTcPr id="1644876169" protected="0"/>
-          </w:tcPr>
-          <w:p>
-            <w:pPr>
-              <w:pStyle w:val="para25"/>
-              <w:spacing w:before="0" w:after="0"/>
-            </w:pPr>
-            <w:r>
-              <w:t>mode (number)</w:t>
-            </w:r>
-          </w:p>
-        </w:tc>
-        <w:tc>
-          <w:tcPr>
-            <w:tcW w:w="4324" w:type="dxa"/>
-            <w:tmTcPr id="1644876169" protected="0"/>
-          </w:tcPr>
-          <w:p>
-            <w:pPr>
-              <w:pStyle w:val="para25"/>
-              <w:spacing w:before="0" w:after="0"/>
+            <w:tmTcPr id="1644890918" protected="0"/>
+          </w:tcPr>
+          <w:p>
+            <w:pPr>
+              <w:pStyle w:val="para25"/>
+              <w:spacing w:before="0" w:after="0"/>
+              <w:keepNext/>
+            </w:pPr>
+            <w:r>
+              <w:t>value (undefined)</w:t>
+            </w:r>
+          </w:p>
+        </w:tc>
+        <w:tc>
+          <w:tcPr>
+            <w:tcW w:w="4324" w:type="dxa"/>
+            <w:tmTcPr id="1644890918" protected="0"/>
+          </w:tcPr>
+          <w:p>
+            <w:pPr>
+              <w:pStyle w:val="para25"/>
+              <w:spacing w:before="0" w:after="0"/>
+              <w:keepNext/>
             </w:pPr>
             <w:r>
               <w:t>Element</w:t>
+            </w:r>
+          </w:p>
+        </w:tc>
+        <w:tc>
+          <w:tcPr>
+            <w:tcW w:w="1969" w:type="dxa"/>
+            <w:shd w:val="solid" w:color="FF9E9E" tmshd="1042678112, 255, 16777215"/>
+            <w:tmTcPr id="1644890918" protected="0"/>
+          </w:tcPr>
+          <w:p>
+            <w:pPr>
+              <w:pStyle w:val="para25"/>
+              <w:spacing w:before="0" w:after="0"/>
+              <w:jc w:val="center"/>
+              <w:keepNext/>
+            </w:pPr>
+            <w:r>
+              <w:t>NO</w:t>
+            </w:r>
+          </w:p>
+        </w:tc>
+        <w:tc>
+          <w:tcPr>
+            <w:tcW w:w="1969" w:type="dxa"/>
+            <w:tmTcPr id="1644890918" protected="0"/>
+          </w:tcPr>
+          <w:p>
+            <w:pPr>
+              <w:pStyle w:val="para25"/>
+              <w:spacing w:before="0" w:after="0"/>
+              <w:jc w:val="center"/>
+              <w:keepNext/>
+            </w:pPr>
+            <w:r>
+              <w:t>y</w:t>
             </w:r>
           </w:p>
         </w:tc>
@@ -840,30 +1296,67 @@
         <w:tc>
           <w:tcPr>
             <w:tcW w:w="4324" w:type="dxa"/>
-            <w:tmTcPr id="1644876169" protected="0"/>
-          </w:tcPr>
-          <w:p>
-            <w:pPr>
-              <w:pStyle w:val="para25"/>
-              <w:spacing w:before="0" w:after="0"/>
-            </w:pPr>
-            <w:r>
-              <w:t>state (undefined)</w:t>
-            </w:r>
-          </w:p>
-        </w:tc>
-        <w:tc>
-          <w:tcPr>
-            <w:tcW w:w="4324" w:type="dxa"/>
-            <w:tmTcPr id="1644876169" protected="0"/>
-          </w:tcPr>
-          <w:p>
-            <w:pPr>
-              <w:pStyle w:val="para25"/>
-              <w:spacing w:before="0" w:after="0"/>
+            <w:tmTcPr id="1644890918" protected="0"/>
+          </w:tcPr>
+          <w:p>
+            <w:pPr>
+              <w:pStyle w:val="para25"/>
+              <w:spacing w:before="0" w:after="0"/>
+              <w:keepNext/>
+            </w:pPr>
+            <w:r>
+              <w:t>mode (number)</w:t>
+            </w:r>
+          </w:p>
+        </w:tc>
+        <w:tc>
+          <w:tcPr>
+            <w:tcW w:w="4324" w:type="dxa"/>
+            <w:tmTcPr id="1644890918" protected="0"/>
+          </w:tcPr>
+          <w:p>
+            <w:pPr>
+              <w:pStyle w:val="para25"/>
+              <w:spacing w:before="0" w:after="0"/>
+              <w:keepNext/>
             </w:pPr>
             <w:r>
               <w:t>Element</w:t>
+            </w:r>
+          </w:p>
+        </w:tc>
+        <w:tc>
+          <w:tcPr>
+            <w:tcW w:w="1969" w:type="dxa"/>
+            <w:shd w:val="solid" w:color="FF9E9E" tmshd="1042678112, 255, 16777215"/>
+            <w:tmTcPr id="1644890918" protected="0"/>
+          </w:tcPr>
+          <w:p>
+            <w:pPr>
+              <w:pStyle w:val="para25"/>
+              <w:spacing w:before="0" w:after="0"/>
+              <w:jc w:val="center"/>
+              <w:keepNext/>
+            </w:pPr>
+            <w:r>
+              <w:t>NO</w:t>
+            </w:r>
+          </w:p>
+        </w:tc>
+        <w:tc>
+          <w:tcPr>
+            <w:tcW w:w="1969" w:type="dxa"/>
+            <w:tmTcPr id="1644890918" protected="0"/>
+          </w:tcPr>
+          <w:p>
+            <w:pPr>
+              <w:pStyle w:val="para25"/>
+              <w:spacing w:before="0" w:after="0"/>
+              <w:jc w:val="center"/>
+              <w:keepNext/>
+            </w:pPr>
+            <w:r>
+              <w:t>y</w:t>
             </w:r>
           </w:p>
         </w:tc>
@@ -877,30 +1370,67 @@
         <w:tc>
           <w:tcPr>
             <w:tcW w:w="4324" w:type="dxa"/>
-            <w:tmTcPr id="1644876169" protected="0"/>
-          </w:tcPr>
-          <w:p>
-            <w:pPr>
-              <w:pStyle w:val="para25"/>
-              <w:spacing w:before="0" w:after="0"/>
-            </w:pPr>
-            <w:r>
-              <w:t>highlight (INACCESSIBLE)</w:t>
-            </w:r>
-          </w:p>
-        </w:tc>
-        <w:tc>
-          <w:tcPr>
-            <w:tcW w:w="4324" w:type="dxa"/>
-            <w:tmTcPr id="1644876169" protected="0"/>
-          </w:tcPr>
-          <w:p>
-            <w:pPr>
-              <w:pStyle w:val="para25"/>
-              <w:spacing w:before="0" w:after="0"/>
-            </w:pPr>
-            <w:r>
-              <w:t>???</w:t>
+            <w:tmTcPr id="1644890918" protected="0"/>
+          </w:tcPr>
+          <w:p>
+            <w:pPr>
+              <w:pStyle w:val="para25"/>
+              <w:spacing w:before="0" w:after="0"/>
+              <w:keepNext/>
+            </w:pPr>
+            <w:r>
+              <w:t>state (undefined)</w:t>
+            </w:r>
+          </w:p>
+        </w:tc>
+        <w:tc>
+          <w:tcPr>
+            <w:tcW w:w="4324" w:type="dxa"/>
+            <w:tmTcPr id="1644890918" protected="0"/>
+          </w:tcPr>
+          <w:p>
+            <w:pPr>
+              <w:pStyle w:val="para25"/>
+              <w:spacing w:before="0" w:after="0"/>
+              <w:keepNext/>
+            </w:pPr>
+            <w:r>
+              <w:t>Element</w:t>
+            </w:r>
+          </w:p>
+        </w:tc>
+        <w:tc>
+          <w:tcPr>
+            <w:tcW w:w="1969" w:type="dxa"/>
+            <w:shd w:val="solid" w:color="FF9E9E" tmshd="1042678112, 255, 16777215"/>
+            <w:tmTcPr id="1644890918" protected="0"/>
+          </w:tcPr>
+          <w:p>
+            <w:pPr>
+              <w:pStyle w:val="para25"/>
+              <w:spacing w:before="0" w:after="0"/>
+              <w:jc w:val="center"/>
+              <w:keepNext/>
+            </w:pPr>
+            <w:r>
+              <w:t>NO</w:t>
+            </w:r>
+          </w:p>
+        </w:tc>
+        <w:tc>
+          <w:tcPr>
+            <w:tcW w:w="1969" w:type="dxa"/>
+            <w:tmTcPr id="1644890918" protected="0"/>
+          </w:tcPr>
+          <w:p>
+            <w:pPr>
+              <w:pStyle w:val="para25"/>
+              <w:spacing w:before="0" w:after="0"/>
+              <w:jc w:val="center"/>
+              <w:keepNext/>
+            </w:pPr>
+            <w:r>
+              <w:t>y</w:t>
             </w:r>
           </w:p>
         </w:tc>
@@ -914,30 +1444,67 @@
         <w:tc>
           <w:tcPr>
             <w:tcW w:w="4324" w:type="dxa"/>
-            <w:tmTcPr id="1644876169" protected="0"/>
-          </w:tcPr>
-          <w:p>
-            <w:pPr>
-              <w:pStyle w:val="para25"/>
-              <w:spacing w:before="0" w:after="0"/>
-            </w:pPr>
-            <w:r>
-              <w:t>style (object)</w:t>
-            </w:r>
-          </w:p>
-        </w:tc>
-        <w:tc>
-          <w:tcPr>
-            <w:tcW w:w="4324" w:type="dxa"/>
-            <w:tmTcPr id="1644876169" protected="0"/>
-          </w:tcPr>
-          <w:p>
-            <w:pPr>
-              <w:pStyle w:val="para25"/>
-              <w:spacing w:before="0" w:after="0"/>
-            </w:pPr>
-            <w:r>
-              <w:t>Styled</w:t>
+            <w:tmTcPr id="1644890918" protected="0"/>
+          </w:tcPr>
+          <w:p>
+            <w:pPr>
+              <w:pStyle w:val="para25"/>
+              <w:spacing w:before="0" w:after="0"/>
+              <w:keepNext/>
+            </w:pPr>
+            <w:r>
+              <w:t>highlight (INACCESSIBLE)</w:t>
+            </w:r>
+          </w:p>
+        </w:tc>
+        <w:tc>
+          <w:tcPr>
+            <w:tcW w:w="4324" w:type="dxa"/>
+            <w:tmTcPr id="1644890918" protected="0"/>
+          </w:tcPr>
+          <w:p>
+            <w:pPr>
+              <w:pStyle w:val="para25"/>
+              <w:spacing w:before="0" w:after="0"/>
+              <w:keepNext/>
+            </w:pPr>
+            <w:r>
+              <w:t>???</w:t>
+            </w:r>
+          </w:p>
+        </w:tc>
+        <w:tc>
+          <w:tcPr>
+            <w:tcW w:w="1969" w:type="dxa"/>
+            <w:shd w:val="solid" w:color="FF9E9E" tmshd="1042678112, 255, 16777215"/>
+            <w:tmTcPr id="1644890918" protected="0"/>
+          </w:tcPr>
+          <w:p>
+            <w:pPr>
+              <w:pStyle w:val="para25"/>
+              <w:spacing w:before="0" w:after="0"/>
+              <w:jc w:val="center"/>
+              <w:keepNext/>
+            </w:pPr>
+            <w:r>
+              <w:t>NO</w:t>
+            </w:r>
+          </w:p>
+        </w:tc>
+        <w:tc>
+          <w:tcPr>
+            <w:tcW w:w="1969" w:type="dxa"/>
+            <w:tmTcPr id="1644890918" protected="0"/>
+          </w:tcPr>
+          <w:p>
+            <w:pPr>
+              <w:pStyle w:val="para25"/>
+              <w:spacing w:before="0" w:after="0"/>
+              <w:jc w:val="center"/>
+              <w:keepNext/>
+            </w:pPr>
+            <w:r>
+              <w:t>y</w:t>
             </w:r>
           </w:p>
         </w:tc>
@@ -951,30 +1518,67 @@
         <w:tc>
           <w:tcPr>
             <w:tcW w:w="4324" w:type="dxa"/>
-            <w:tmTcPr id="1644876169" protected="0"/>
-          </w:tcPr>
-          <w:p>
-            <w:pPr>
-              <w:pStyle w:val="para25"/>
-              <w:spacing w:before="0" w:after="0"/>
-            </w:pPr>
-            <w:r>
-              <w:t>x (number)</w:t>
-            </w:r>
-          </w:p>
-        </w:tc>
-        <w:tc>
-          <w:tcPr>
-            <w:tcW w:w="4324" w:type="dxa"/>
-            <w:tmTcPr id="1644876169" protected="0"/>
-          </w:tcPr>
-          <w:p>
-            <w:pPr>
-              <w:pStyle w:val="para25"/>
-              <w:spacing w:before="0" w:after="0"/>
-            </w:pPr>
-            <w:r>
-              <w:t>Bounded</w:t>
+            <w:tmTcPr id="1644890918" protected="0"/>
+          </w:tcPr>
+          <w:p>
+            <w:pPr>
+              <w:pStyle w:val="para25"/>
+              <w:spacing w:before="0" w:after="0"/>
+              <w:keepNext/>
+            </w:pPr>
+            <w:r>
+              <w:t>style (object)</w:t>
+            </w:r>
+          </w:p>
+        </w:tc>
+        <w:tc>
+          <w:tcPr>
+            <w:tcW w:w="4324" w:type="dxa"/>
+            <w:tmTcPr id="1644890918" protected="0"/>
+          </w:tcPr>
+          <w:p>
+            <w:pPr>
+              <w:pStyle w:val="para25"/>
+              <w:spacing w:before="0" w:after="0"/>
+              <w:keepNext/>
+            </w:pPr>
+            <w:r>
+              <w:t>Styled</w:t>
+            </w:r>
+          </w:p>
+        </w:tc>
+        <w:tc>
+          <w:tcPr>
+            <w:tcW w:w="1969" w:type="dxa"/>
+            <w:shd w:val="solid" w:color="FF9E9E" tmshd="1042678112, 255, 16777215"/>
+            <w:tmTcPr id="1644890918" protected="0"/>
+          </w:tcPr>
+          <w:p>
+            <w:pPr>
+              <w:pStyle w:val="para25"/>
+              <w:spacing w:before="0" w:after="0"/>
+              <w:jc w:val="center"/>
+              <w:keepNext/>
+            </w:pPr>
+            <w:r>
+              <w:t>NO</w:t>
+            </w:r>
+          </w:p>
+        </w:tc>
+        <w:tc>
+          <w:tcPr>
+            <w:tcW w:w="1969" w:type="dxa"/>
+            <w:tmTcPr id="1644890918" protected="0"/>
+          </w:tcPr>
+          <w:p>
+            <w:pPr>
+              <w:pStyle w:val="para25"/>
+              <w:spacing w:before="0" w:after="0"/>
+              <w:jc w:val="center"/>
+              <w:keepNext/>
+            </w:pPr>
+            <w:r>
+              <w:t>y</w:t>
             </w:r>
           </w:p>
         </w:tc>
@@ -988,30 +1592,66 @@
         <w:tc>
           <w:tcPr>
             <w:tcW w:w="4324" w:type="dxa"/>
-            <w:tmTcPr id="1644876169" protected="0"/>
-          </w:tcPr>
-          <w:p>
-            <w:pPr>
-              <w:pStyle w:val="para25"/>
-              <w:spacing w:before="0" w:after="0"/>
-            </w:pPr>
-            <w:r>
-              <w:t>y (number)</w:t>
-            </w:r>
-          </w:p>
-        </w:tc>
-        <w:tc>
-          <w:tcPr>
-            <w:tcW w:w="4324" w:type="dxa"/>
-            <w:tmTcPr id="1644876169" protected="0"/>
-          </w:tcPr>
-          <w:p>
-            <w:pPr>
-              <w:pStyle w:val="para25"/>
-              <w:spacing w:before="0" w:after="0"/>
+            <w:tmTcPr id="1644890918" protected="0"/>
+          </w:tcPr>
+          <w:p>
+            <w:pPr>
+              <w:pStyle w:val="para25"/>
+              <w:spacing w:before="0" w:after="0"/>
+              <w:keepNext/>
+            </w:pPr>
+            <w:r>
+              <w:t>x (number)</w:t>
+            </w:r>
+          </w:p>
+        </w:tc>
+        <w:tc>
+          <w:tcPr>
+            <w:tcW w:w="4324" w:type="dxa"/>
+            <w:tmTcPr id="1644890918" protected="0"/>
+          </w:tcPr>
+          <w:p>
+            <w:pPr>
+              <w:pStyle w:val="para25"/>
+              <w:spacing w:before="0" w:after="0"/>
+              <w:keepNext/>
             </w:pPr>
             <w:r>
               <w:t>Bounded</w:t>
+            </w:r>
+          </w:p>
+        </w:tc>
+        <w:tc>
+          <w:tcPr>
+            <w:tcW w:w="1969" w:type="dxa"/>
+            <w:tmTcPr id="1644890918" protected="0"/>
+          </w:tcPr>
+          <w:p>
+            <w:pPr>
+              <w:pStyle w:val="para25"/>
+              <w:spacing w:before="0" w:after="0"/>
+              <w:jc w:val="center"/>
+              <w:keepNext/>
+            </w:pPr>
+            <w:r>
+              <w:t>y</w:t>
+            </w:r>
+          </w:p>
+        </w:tc>
+        <w:tc>
+          <w:tcPr>
+            <w:tcW w:w="1969" w:type="dxa"/>
+            <w:tmTcPr id="1644890918" protected="0"/>
+          </w:tcPr>
+          <w:p>
+            <w:pPr>
+              <w:pStyle w:val="para25"/>
+              <w:spacing w:before="0" w:after="0"/>
+              <w:jc w:val="center"/>
+              <w:keepNext/>
+            </w:pPr>
+            <w:r>
+              <w:t>y</w:t>
             </w:r>
           </w:p>
         </w:tc>
@@ -1025,30 +1665,66 @@
         <w:tc>
           <w:tcPr>
             <w:tcW w:w="4324" w:type="dxa"/>
-            <w:tmTcPr id="1644876169" protected="0"/>
-          </w:tcPr>
-          <w:p>
-            <w:pPr>
-              <w:pStyle w:val="para25"/>
-              <w:spacing w:before="0" w:after="0"/>
-            </w:pPr>
-            <w:r>
-              <w:t>width (undefined)</w:t>
-            </w:r>
-          </w:p>
-        </w:tc>
-        <w:tc>
-          <w:tcPr>
-            <w:tcW w:w="4324" w:type="dxa"/>
-            <w:tmTcPr id="1644876169" protected="0"/>
-          </w:tcPr>
-          <w:p>
-            <w:pPr>
-              <w:pStyle w:val="para25"/>
-              <w:spacing w:before="0" w:after="0"/>
+            <w:tmTcPr id="1644890918" protected="0"/>
+          </w:tcPr>
+          <w:p>
+            <w:pPr>
+              <w:pStyle w:val="para25"/>
+              <w:spacing w:before="0" w:after="0"/>
+              <w:keepNext/>
+            </w:pPr>
+            <w:r>
+              <w:t>y (number)</w:t>
+            </w:r>
+          </w:p>
+        </w:tc>
+        <w:tc>
+          <w:tcPr>
+            <w:tcW w:w="4324" w:type="dxa"/>
+            <w:tmTcPr id="1644890918" protected="0"/>
+          </w:tcPr>
+          <w:p>
+            <w:pPr>
+              <w:pStyle w:val="para25"/>
+              <w:spacing w:before="0" w:after="0"/>
+              <w:keepNext/>
             </w:pPr>
             <w:r>
               <w:t>Bounded</w:t>
+            </w:r>
+          </w:p>
+        </w:tc>
+        <w:tc>
+          <w:tcPr>
+            <w:tcW w:w="1969" w:type="dxa"/>
+            <w:tmTcPr id="1644890918" protected="0"/>
+          </w:tcPr>
+          <w:p>
+            <w:pPr>
+              <w:pStyle w:val="para25"/>
+              <w:spacing w:before="0" w:after="0"/>
+              <w:jc w:val="center"/>
+              <w:keepNext/>
+            </w:pPr>
+            <w:r>
+              <w:t>y</w:t>
+            </w:r>
+          </w:p>
+        </w:tc>
+        <w:tc>
+          <w:tcPr>
+            <w:tcW w:w="1969" w:type="dxa"/>
+            <w:tmTcPr id="1644890918" protected="0"/>
+          </w:tcPr>
+          <w:p>
+            <w:pPr>
+              <w:pStyle w:val="para25"/>
+              <w:spacing w:before="0" w:after="0"/>
+              <w:jc w:val="center"/>
+              <w:keepNext/>
+            </w:pPr>
+            <w:r>
+              <w:t>y</w:t>
             </w:r>
           </w:p>
         </w:tc>
@@ -1062,30 +1738,66 @@
         <w:tc>
           <w:tcPr>
             <w:tcW w:w="4324" w:type="dxa"/>
-            <w:tmTcPr id="1644876169" protected="0"/>
-          </w:tcPr>
-          <w:p>
-            <w:pPr>
-              <w:pStyle w:val="para25"/>
-              <w:spacing w:before="0" w:after="0"/>
-            </w:pPr>
-            <w:r>
-              <w:t>height (undefined)</w:t>
-            </w:r>
-          </w:p>
-        </w:tc>
-        <w:tc>
-          <w:tcPr>
-            <w:tcW w:w="4324" w:type="dxa"/>
-            <w:tmTcPr id="1644876169" protected="0"/>
-          </w:tcPr>
-          <w:p>
-            <w:pPr>
-              <w:pStyle w:val="para25"/>
-              <w:spacing w:before="0" w:after="0"/>
+            <w:tmTcPr id="1644890918" protected="0"/>
+          </w:tcPr>
+          <w:p>
+            <w:pPr>
+              <w:pStyle w:val="para25"/>
+              <w:spacing w:before="0" w:after="0"/>
+              <w:keepNext/>
+            </w:pPr>
+            <w:r>
+              <w:t>width (undefined)</w:t>
+            </w:r>
+          </w:p>
+        </w:tc>
+        <w:tc>
+          <w:tcPr>
+            <w:tcW w:w="4324" w:type="dxa"/>
+            <w:tmTcPr id="1644890918" protected="0"/>
+          </w:tcPr>
+          <w:p>
+            <w:pPr>
+              <w:pStyle w:val="para25"/>
+              <w:spacing w:before="0" w:after="0"/>
+              <w:keepNext/>
             </w:pPr>
             <w:r>
               <w:t>Bounded</w:t>
+            </w:r>
+          </w:p>
+        </w:tc>
+        <w:tc>
+          <w:tcPr>
+            <w:tcW w:w="1969" w:type="dxa"/>
+            <w:tmTcPr id="1644890918" protected="0"/>
+          </w:tcPr>
+          <w:p>
+            <w:pPr>
+              <w:pStyle w:val="para25"/>
+              <w:spacing w:before="0" w:after="0"/>
+              <w:jc w:val="center"/>
+              <w:keepNext/>
+            </w:pPr>
+            <w:r>
+              <w:t>y</w:t>
+            </w:r>
+          </w:p>
+        </w:tc>
+        <w:tc>
+          <w:tcPr>
+            <w:tcW w:w="1969" w:type="dxa"/>
+            <w:tmTcPr id="1644890918" protected="0"/>
+          </w:tcPr>
+          <w:p>
+            <w:pPr>
+              <w:pStyle w:val="para25"/>
+              <w:spacing w:before="0" w:after="0"/>
+              <w:jc w:val="center"/>
+              <w:keepNext/>
+            </w:pPr>
+            <w:r>
+              <w:t>y</w:t>
             </w:r>
           </w:p>
         </w:tc>
@@ -1099,46 +1811,66 @@
         <w:tc>
           <w:tcPr>
             <w:tcW w:w="4324" w:type="dxa"/>
-            <w:tmTcPr id="1644876169" protected="0"/>
-          </w:tcPr>
-          <w:p>
-            <w:pPr>
-              <w:pStyle w:val="para25"/>
-              <w:spacing w:before="0" w:after="0"/>
-              <w:rPr>
-                <w:b/>
-                <w:bCs/>
-              </w:rPr>
-            </w:pPr>
-            <w:r>
-              <w:rPr>
-                <w:b/>
-                <w:bCs/>
-              </w:rPr>
-              <w:t>Level 3:</w:t>
-            </w:r>
-          </w:p>
-        </w:tc>
-        <w:tc>
-          <w:tcPr>
-            <w:tcW w:w="4324" w:type="dxa"/>
-            <w:shd w:val="solid" w:color="BFBFBF" tmshd="1259929952, 0, 16777215"/>
-            <w:tmTcPr id="1644876169" protected="0"/>
-          </w:tcPr>
-          <w:p>
-            <w:pPr>
-              <w:pStyle w:val="para25"/>
-              <w:spacing w:before="0" w:after="0"/>
-              <w:rPr>
-                <w:b/>
-                <w:bCs/>
-              </w:rPr>
-            </w:pPr>
-            <w:r>
-              <w:rPr>
-                <w:b/>
-                <w:bCs/>
-              </w:rPr>
+            <w:tmTcPr id="1644890918" protected="0"/>
+          </w:tcPr>
+          <w:p>
+            <w:pPr>
+              <w:pStyle w:val="para25"/>
+              <w:spacing w:before="0" w:after="0"/>
+              <w:keepNext/>
+            </w:pPr>
+            <w:r>
+              <w:t>height (undefined)</w:t>
+            </w:r>
+          </w:p>
+        </w:tc>
+        <w:tc>
+          <w:tcPr>
+            <w:tcW w:w="4324" w:type="dxa"/>
+            <w:tmTcPr id="1644890918" protected="0"/>
+          </w:tcPr>
+          <w:p>
+            <w:pPr>
+              <w:pStyle w:val="para25"/>
+              <w:spacing w:before="0" w:after="0"/>
+              <w:keepNext/>
+            </w:pPr>
+            <w:r>
+              <w:t>Bounded</w:t>
+            </w:r>
+          </w:p>
+        </w:tc>
+        <w:tc>
+          <w:tcPr>
+            <w:tcW w:w="1969" w:type="dxa"/>
+            <w:tmTcPr id="1644890918" protected="0"/>
+          </w:tcPr>
+          <w:p>
+            <w:pPr>
+              <w:pStyle w:val="para25"/>
+              <w:spacing w:before="0" w:after="0"/>
+              <w:jc w:val="center"/>
+              <w:keepNext/>
+            </w:pPr>
+            <w:r>
+              <w:t>y</w:t>
+            </w:r>
+          </w:p>
+        </w:tc>
+        <w:tc>
+          <w:tcPr>
+            <w:tcW w:w="1969" w:type="dxa"/>
+            <w:tmTcPr id="1644890918" protected="0"/>
+          </w:tcPr>
+          <w:p>
+            <w:pPr>
+              <w:pStyle w:val="para25"/>
+              <w:spacing w:before="0" w:after="0"/>
+              <w:jc w:val="center"/>
+              <w:keepNext/>
+            </w:pPr>
+            <w:r>
+              <w:t>y</w:t>
             </w:r>
           </w:p>
         </w:tc>
@@ -1152,30 +1884,98 @@
         <w:tc>
           <w:tcPr>
             <w:tcW w:w="4324" w:type="dxa"/>
-            <w:tmTcPr id="1644876169" protected="0"/>
-          </w:tcPr>
-          <w:p>
-            <w:pPr>
-              <w:pStyle w:val="para25"/>
-              <w:spacing w:before="0" w:after="0"/>
-            </w:pPr>
-            <w:r>
-              <w:t>constructor (function)</w:t>
-            </w:r>
-          </w:p>
-        </w:tc>
-        <w:tc>
-          <w:tcPr>
-            <w:tcW w:w="4324" w:type="dxa"/>
-            <w:tmTcPr id="1644876169" protected="0"/>
-          </w:tcPr>
-          <w:p>
-            <w:pPr>
-              <w:pStyle w:val="para25"/>
-              <w:spacing w:before="0" w:after="0"/>
-            </w:pPr>
-            <w:r>
-              <w:t>—</w:t>
+            <w:tmTcPr id="1644890918" protected="0"/>
+          </w:tcPr>
+          <w:p>
+            <w:pPr>
+              <w:pStyle w:val="para25"/>
+              <w:spacing w:before="0" w:after="0"/>
+              <w:keepNext/>
+              <w:rPr>
+                <w:b/>
+                <w:bCs/>
+              </w:rPr>
+            </w:pPr>
+            <w:r>
+              <w:rPr>
+                <w:b/>
+                <w:bCs/>
+              </w:rPr>
+              <w:t>Level 3:</w:t>
+            </w:r>
+          </w:p>
+        </w:tc>
+        <w:tc>
+          <w:tcPr>
+            <w:tcW w:w="4324" w:type="dxa"/>
+            <w:shd w:val="solid" w:color="BFBFBF" tmshd="1259929952, 0, 16777215"/>
+            <w:tmTcPr id="1644890918" protected="0"/>
+          </w:tcPr>
+          <w:p>
+            <w:pPr>
+              <w:pStyle w:val="para25"/>
+              <w:spacing w:before="0" w:after="0"/>
+              <w:keepNext/>
+              <w:rPr>
+                <w:b/>
+                <w:bCs/>
+              </w:rPr>
+            </w:pPr>
+            <w:r>
+              <w:rPr>
+                <w:b/>
+                <w:bCs/>
+              </w:rPr>
+            </w:r>
+          </w:p>
+        </w:tc>
+        <w:tc>
+          <w:tcPr>
+            <w:tcW w:w="1969" w:type="dxa"/>
+            <w:shd w:val="solid" w:color="BFBFBF" tmshd="1259929952, 0, 16777215"/>
+            <w:tmTcPr id="1644890918" protected="0"/>
+          </w:tcPr>
+          <w:p>
+            <w:pPr>
+              <w:pStyle w:val="para25"/>
+              <w:spacing w:before="0" w:after="0"/>
+              <w:jc w:val="center"/>
+              <w:keepNext/>
+              <w:rPr>
+                <w:b/>
+                <w:bCs/>
+              </w:rPr>
+            </w:pPr>
+            <w:r>
+              <w:rPr>
+                <w:b/>
+                <w:bCs/>
+              </w:rPr>
+            </w:r>
+          </w:p>
+        </w:tc>
+        <w:tc>
+          <w:tcPr>
+            <w:tcW w:w="1969" w:type="dxa"/>
+            <w:shd w:val="solid" w:color="BFBFBF" tmshd="1259929952, 0, 16777215"/>
+            <w:tmTcPr id="1644890918" protected="0"/>
+          </w:tcPr>
+          <w:p>
+            <w:pPr>
+              <w:pStyle w:val="para25"/>
+              <w:spacing w:before="0" w:after="0"/>
+              <w:jc w:val="center"/>
+              <w:keepNext/>
+              <w:rPr>
+                <w:b/>
+                <w:bCs/>
+              </w:rPr>
+            </w:pPr>
+            <w:r>
+              <w:rPr>
+                <w:b/>
+                <w:bCs/>
+              </w:rPr>
             </w:r>
           </w:p>
         </w:tc>
@@ -1189,27 +1989,67 @@
         <w:tc>
           <w:tcPr>
             <w:tcW w:w="4324" w:type="dxa"/>
-            <w:tmTcPr id="1644876169" protected="0"/>
-          </w:tcPr>
-          <w:p>
-            <w:pPr>
-              <w:pStyle w:val="para25"/>
-              <w:spacing w:before="0" w:after="0"/>
-            </w:pPr>
-            <w:r>
-              <w:t>getBBox (function)</w:t>
-            </w:r>
-          </w:p>
-        </w:tc>
-        <w:tc>
-          <w:tcPr>
-            <w:tcW w:w="4324" w:type="dxa"/>
-            <w:tmTcPr id="1644876169" protected="0"/>
-          </w:tcPr>
-          <w:p>
-            <w:pPr/>
-            <w:r>
-              <w:t>GraphicsElement</w:t>
+            <w:tmTcPr id="1644890918" protected="0"/>
+          </w:tcPr>
+          <w:p>
+            <w:pPr>
+              <w:pStyle w:val="para25"/>
+              <w:spacing w:before="0" w:after="0"/>
+              <w:keepNext/>
+            </w:pPr>
+            <w:r>
+              <w:t>constructor (function)</w:t>
+            </w:r>
+          </w:p>
+        </w:tc>
+        <w:tc>
+          <w:tcPr>
+            <w:tcW w:w="4324" w:type="dxa"/>
+            <w:tmTcPr id="1644890918" protected="0"/>
+          </w:tcPr>
+          <w:p>
+            <w:pPr>
+              <w:pStyle w:val="para25"/>
+              <w:spacing w:before="0" w:after="0"/>
+              <w:keepNext/>
+            </w:pPr>
+            <w:r>
+              <w:t>—</w:t>
+            </w:r>
+          </w:p>
+        </w:tc>
+        <w:tc>
+          <w:tcPr>
+            <w:tcW w:w="1969" w:type="dxa"/>
+            <w:shd w:val="solid" w:color="FF9E9E" tmshd="1042678112, 255, 16777215"/>
+            <w:tmTcPr id="1644890918" protected="0"/>
+          </w:tcPr>
+          <w:p>
+            <w:pPr>
+              <w:pStyle w:val="para25"/>
+              <w:spacing w:before="0" w:after="0"/>
+              <w:jc w:val="center"/>
+              <w:keepNext/>
+            </w:pPr>
+            <w:r>
+              <w:t>NO</w:t>
+            </w:r>
+          </w:p>
+        </w:tc>
+        <w:tc>
+          <w:tcPr>
+            <w:tcW w:w="1969" w:type="dxa"/>
+            <w:tmTcPr id="1644890918" protected="0"/>
+          </w:tcPr>
+          <w:p>
+            <w:pPr>
+              <w:pStyle w:val="para25"/>
+              <w:spacing w:before="0" w:after="0"/>
+              <w:jc w:val="center"/>
+              <w:keepNext/>
+            </w:pPr>
+            <w:r>
+              <w:t>y</w:t>
             </w:r>
           </w:p>
         </w:tc>
@@ -1223,46 +2063,63 @@
         <w:tc>
           <w:tcPr>
             <w:tcW w:w="4324" w:type="dxa"/>
-            <w:tmTcPr id="1644876169" protected="0"/>
-          </w:tcPr>
-          <w:p>
-            <w:pPr>
-              <w:pStyle w:val="para25"/>
-              <w:spacing w:before="0" w:after="0"/>
-              <w:rPr>
-                <w:b/>
-                <w:bCs/>
-              </w:rPr>
-            </w:pPr>
-            <w:r>
-              <w:rPr>
-                <w:b/>
-                <w:bCs/>
-              </w:rPr>
-              <w:t>Level 4:</w:t>
-            </w:r>
-          </w:p>
-        </w:tc>
-        <w:tc>
-          <w:tcPr>
-            <w:tcW w:w="4324" w:type="dxa"/>
-            <w:shd w:val="solid" w:color="BFBFBF" tmshd="1259929952, 0, 16777215"/>
-            <w:tmTcPr id="1644876169" protected="0"/>
-          </w:tcPr>
-          <w:p>
-            <w:pPr>
-              <w:pStyle w:val="para25"/>
-              <w:spacing w:before="0" w:after="0"/>
-              <w:rPr>
-                <w:b/>
-                <w:bCs/>
-              </w:rPr>
-            </w:pPr>
-            <w:r>
-              <w:rPr>
-                <w:b/>
-                <w:bCs/>
-              </w:rPr>
+            <w:tmTcPr id="1644890918" protected="0"/>
+          </w:tcPr>
+          <w:p>
+            <w:pPr>
+              <w:pStyle w:val="para25"/>
+              <w:spacing w:before="0" w:after="0"/>
+              <w:keepNext/>
+            </w:pPr>
+            <w:r>
+              <w:t>getBBox (function)</w:t>
+            </w:r>
+          </w:p>
+        </w:tc>
+        <w:tc>
+          <w:tcPr>
+            <w:tcW w:w="4324" w:type="dxa"/>
+            <w:tmTcPr id="1644890918" protected="0"/>
+          </w:tcPr>
+          <w:p>
+            <w:pPr>
+              <w:keepNext/>
+            </w:pPr>
+            <w:r>
+              <w:t>GraphicsElement</w:t>
+            </w:r>
+          </w:p>
+        </w:tc>
+        <w:tc>
+          <w:tcPr>
+            <w:tcW w:w="1969" w:type="dxa"/>
+            <w:shd w:val="solid" w:color="FF9E9E" tmshd="1042678112, 255, 16777215"/>
+            <w:tmTcPr id="1644890918" protected="0"/>
+          </w:tcPr>
+          <w:p>
+            <w:pPr>
+              <w:spacing/>
+              <w:jc w:val="center"/>
+              <w:keepNext/>
+            </w:pPr>
+            <w:r>
+              <w:t>NO</w:t>
+            </w:r>
+          </w:p>
+        </w:tc>
+        <w:tc>
+          <w:tcPr>
+            <w:tcW w:w="1969" w:type="dxa"/>
+            <w:tmTcPr id="1644890918" protected="0"/>
+          </w:tcPr>
+          <w:p>
+            <w:pPr>
+              <w:spacing/>
+              <w:jc w:val="center"/>
+              <w:keepNext/>
+            </w:pPr>
+            <w:r>
+              <w:t>y</w:t>
             </w:r>
           </w:p>
         </w:tc>
@@ -1276,30 +2133,98 @@
         <w:tc>
           <w:tcPr>
             <w:tcW w:w="4324" w:type="dxa"/>
-            <w:tmTcPr id="1644876169" protected="0"/>
-          </w:tcPr>
-          <w:p>
-            <w:pPr>
-              <w:pStyle w:val="para25"/>
-              <w:spacing w:before="0" w:after="0"/>
-            </w:pPr>
-            <w:r>
-              <w:t>constructor (function)</w:t>
-            </w:r>
-          </w:p>
-        </w:tc>
-        <w:tc>
-          <w:tcPr>
-            <w:tcW w:w="4324" w:type="dxa"/>
-            <w:tmTcPr id="1644876169" protected="0"/>
-          </w:tcPr>
-          <w:p>
-            <w:pPr>
-              <w:pStyle w:val="para25"/>
-              <w:spacing w:before="0" w:after="0"/>
-            </w:pPr>
-            <w:r>
-              <w:t>—</w:t>
+            <w:tmTcPr id="1644890918" protected="0"/>
+          </w:tcPr>
+          <w:p>
+            <w:pPr>
+              <w:pStyle w:val="para25"/>
+              <w:spacing w:before="0" w:after="0"/>
+              <w:keepNext/>
+              <w:rPr>
+                <w:b/>
+                <w:bCs/>
+              </w:rPr>
+            </w:pPr>
+            <w:r>
+              <w:rPr>
+                <w:b/>
+                <w:bCs/>
+              </w:rPr>
+              <w:t>Level 4:</w:t>
+            </w:r>
+          </w:p>
+        </w:tc>
+        <w:tc>
+          <w:tcPr>
+            <w:tcW w:w="4324" w:type="dxa"/>
+            <w:shd w:val="solid" w:color="BFBFBF" tmshd="1259929952, 0, 16777215"/>
+            <w:tmTcPr id="1644890918" protected="0"/>
+          </w:tcPr>
+          <w:p>
+            <w:pPr>
+              <w:pStyle w:val="para25"/>
+              <w:spacing w:before="0" w:after="0"/>
+              <w:keepNext/>
+              <w:rPr>
+                <w:b/>
+                <w:bCs/>
+              </w:rPr>
+            </w:pPr>
+            <w:r>
+              <w:rPr>
+                <w:b/>
+                <w:bCs/>
+              </w:rPr>
+            </w:r>
+          </w:p>
+        </w:tc>
+        <w:tc>
+          <w:tcPr>
+            <w:tcW w:w="1969" w:type="dxa"/>
+            <w:shd w:val="solid" w:color="BFBFBF" tmshd="1259929952, 0, 16777215"/>
+            <w:tmTcPr id="1644890918" protected="0"/>
+          </w:tcPr>
+          <w:p>
+            <w:pPr>
+              <w:pStyle w:val="para25"/>
+              <w:spacing w:before="0" w:after="0"/>
+              <w:jc w:val="center"/>
+              <w:keepNext/>
+              <w:rPr>
+                <w:b/>
+                <w:bCs/>
+              </w:rPr>
+            </w:pPr>
+            <w:r>
+              <w:rPr>
+                <w:b/>
+                <w:bCs/>
+              </w:rPr>
+            </w:r>
+          </w:p>
+        </w:tc>
+        <w:tc>
+          <w:tcPr>
+            <w:tcW w:w="1969" w:type="dxa"/>
+            <w:shd w:val="solid" w:color="BFBFBF" tmshd="1259929952, 0, 16777215"/>
+            <w:tmTcPr id="1644890918" protected="0"/>
+          </w:tcPr>
+          <w:p>
+            <w:pPr>
+              <w:pStyle w:val="para25"/>
+              <w:spacing w:before="0" w:after="0"/>
+              <w:jc w:val="center"/>
+              <w:keepNext/>
+              <w:rPr>
+                <w:b/>
+                <w:bCs/>
+              </w:rPr>
+            </w:pPr>
+            <w:r>
+              <w:rPr>
+                <w:b/>
+                <w:bCs/>
+              </w:rPr>
             </w:r>
           </w:p>
         </w:tc>
@@ -1313,30 +2238,66 @@
         <w:tc>
           <w:tcPr>
             <w:tcW w:w="4324" w:type="dxa"/>
-            <w:tmTcPr id="1644876169" protected="0"/>
-          </w:tcPr>
-          <w:p>
-            <w:pPr>
-              <w:pStyle w:val="para25"/>
-              <w:spacing w:before="0" w:after="0"/>
-            </w:pPr>
-            <w:r>
-              <w:t>parent (object)</w:t>
-            </w:r>
-          </w:p>
-        </w:tc>
-        <w:tc>
-          <w:tcPr>
-            <w:tcW w:w="4324" w:type="dxa"/>
-            <w:tmTcPr id="1644876169" protected="0"/>
-          </w:tcPr>
-          <w:p>
-            <w:pPr>
-              <w:pStyle w:val="para25"/>
-              <w:spacing w:before="0" w:after="0"/>
-            </w:pPr>
-            <w:r>
-              <w:t>Element (Node has parentNode)</w:t>
+            <w:tmTcPr id="1644890918" protected="0"/>
+          </w:tcPr>
+          <w:p>
+            <w:pPr>
+              <w:pStyle w:val="para25"/>
+              <w:spacing w:before="0" w:after="0"/>
+              <w:keepNext/>
+            </w:pPr>
+            <w:r>
+              <w:t>constructor (function)</w:t>
+            </w:r>
+          </w:p>
+        </w:tc>
+        <w:tc>
+          <w:tcPr>
+            <w:tcW w:w="4324" w:type="dxa"/>
+            <w:tmTcPr id="1644890918" protected="0"/>
+          </w:tcPr>
+          <w:p>
+            <w:pPr>
+              <w:pStyle w:val="para25"/>
+              <w:spacing w:before="0" w:after="0"/>
+              <w:keepNext/>
+            </w:pPr>
+            <w:r>
+              <w:t>—</w:t>
+            </w:r>
+          </w:p>
+        </w:tc>
+        <w:tc>
+          <w:tcPr>
+            <w:tcW w:w="1969" w:type="dxa"/>
+            <w:tmTcPr id="1644890918" protected="0"/>
+          </w:tcPr>
+          <w:p>
+            <w:pPr>
+              <w:pStyle w:val="para25"/>
+              <w:spacing w:before="0" w:after="0"/>
+              <w:jc w:val="center"/>
+              <w:keepNext/>
+            </w:pPr>
+            <w:r>
+              <w:t>y</w:t>
+            </w:r>
+          </w:p>
+        </w:tc>
+        <w:tc>
+          <w:tcPr>
+            <w:tcW w:w="1969" w:type="dxa"/>
+            <w:tmTcPr id="1644890918" protected="0"/>
+          </w:tcPr>
+          <w:p>
+            <w:pPr>
+              <w:pStyle w:val="para25"/>
+              <w:spacing w:before="0" w:after="0"/>
+              <w:jc w:val="center"/>
+              <w:keepNext/>
+            </w:pPr>
+            <w:r>
+              <w:t>y</w:t>
             </w:r>
           </w:p>
         </w:tc>
@@ -1350,30 +2311,66 @@
         <w:tc>
           <w:tcPr>
             <w:tcW w:w="4324" w:type="dxa"/>
-            <w:tmTcPr id="1644876169" protected="0"/>
-          </w:tcPr>
-          <w:p>
-            <w:pPr>
-              <w:pStyle w:val="para25"/>
-              <w:spacing w:before="0" w:after="0"/>
-            </w:pPr>
-            <w:r>
-              <w:t>nextSibling (object)</w:t>
-            </w:r>
-          </w:p>
-        </w:tc>
-        <w:tc>
-          <w:tcPr>
-            <w:tcW w:w="4324" w:type="dxa"/>
-            <w:tmTcPr id="1644876169" protected="0"/>
-          </w:tcPr>
-          <w:p>
-            <w:pPr>
-              <w:pStyle w:val="para25"/>
-              <w:spacing w:before="0" w:after="0"/>
-            </w:pPr>
-            <w:r>
-              <w:t>Element (or Node)</w:t>
+            <w:tmTcPr id="1644890918" protected="0"/>
+          </w:tcPr>
+          <w:p>
+            <w:pPr>
+              <w:pStyle w:val="para25"/>
+              <w:spacing w:before="0" w:after="0"/>
+              <w:keepNext/>
+            </w:pPr>
+            <w:r>
+              <w:t>parent (object)</w:t>
+            </w:r>
+          </w:p>
+        </w:tc>
+        <w:tc>
+          <w:tcPr>
+            <w:tcW w:w="4324" w:type="dxa"/>
+            <w:tmTcPr id="1644890918" protected="0"/>
+          </w:tcPr>
+          <w:p>
+            <w:pPr>
+              <w:pStyle w:val="para25"/>
+              <w:spacing w:before="0" w:after="0"/>
+              <w:keepNext/>
+            </w:pPr>
+            <w:r>
+              <w:t>Element (Node has parentNode)</w:t>
+            </w:r>
+          </w:p>
+        </w:tc>
+        <w:tc>
+          <w:tcPr>
+            <w:tcW w:w="1969" w:type="dxa"/>
+            <w:tmTcPr id="1644890918" protected="0"/>
+          </w:tcPr>
+          <w:p>
+            <w:pPr>
+              <w:pStyle w:val="para25"/>
+              <w:spacing w:before="0" w:after="0"/>
+              <w:jc w:val="center"/>
+              <w:keepNext/>
+            </w:pPr>
+            <w:r>
+              <w:t>y</w:t>
+            </w:r>
+          </w:p>
+        </w:tc>
+        <w:tc>
+          <w:tcPr>
+            <w:tcW w:w="1969" w:type="dxa"/>
+            <w:tmTcPr id="1644890918" protected="0"/>
+          </w:tcPr>
+          <w:p>
+            <w:pPr>
+              <w:pStyle w:val="para25"/>
+              <w:spacing w:before="0" w:after="0"/>
+              <w:jc w:val="center"/>
+              <w:keepNext/>
+            </w:pPr>
+            <w:r>
+              <w:t>y</w:t>
             </w:r>
           </w:p>
         </w:tc>
@@ -1387,30 +2384,66 @@
         <w:tc>
           <w:tcPr>
             <w:tcW w:w="4324" w:type="dxa"/>
-            <w:tmTcPr id="1644876169" protected="0"/>
-          </w:tcPr>
-          <w:p>
-            <w:pPr>
-              <w:pStyle w:val="para25"/>
-              <w:spacing w:before="0" w:after="0"/>
-            </w:pPr>
-            <w:r>
-              <w:t>firstChild (object)</w:t>
-            </w:r>
-          </w:p>
-        </w:tc>
-        <w:tc>
-          <w:tcPr>
-            <w:tcW w:w="4324" w:type="dxa"/>
-            <w:tmTcPr id="1644876169" protected="0"/>
-          </w:tcPr>
-          <w:p>
-            <w:pPr>
-              <w:pStyle w:val="para25"/>
-              <w:spacing w:before="0" w:after="0"/>
+            <w:tmTcPr id="1644890918" protected="0"/>
+          </w:tcPr>
+          <w:p>
+            <w:pPr>
+              <w:pStyle w:val="para25"/>
+              <w:spacing w:before="0" w:after="0"/>
+              <w:keepNext/>
+            </w:pPr>
+            <w:r>
+              <w:t>nextSibling (object)</w:t>
+            </w:r>
+          </w:p>
+        </w:tc>
+        <w:tc>
+          <w:tcPr>
+            <w:tcW w:w="4324" w:type="dxa"/>
+            <w:tmTcPr id="1644890918" protected="0"/>
+          </w:tcPr>
+          <w:p>
+            <w:pPr>
+              <w:pStyle w:val="para25"/>
+              <w:spacing w:before="0" w:after="0"/>
+              <w:keepNext/>
             </w:pPr>
             <w:r>
               <w:t>Element (or Node)</w:t>
+            </w:r>
+          </w:p>
+        </w:tc>
+        <w:tc>
+          <w:tcPr>
+            <w:tcW w:w="1969" w:type="dxa"/>
+            <w:tmTcPr id="1644890918" protected="0"/>
+          </w:tcPr>
+          <w:p>
+            <w:pPr>
+              <w:pStyle w:val="para25"/>
+              <w:spacing w:before="0" w:after="0"/>
+              <w:jc w:val="center"/>
+              <w:keepNext/>
+            </w:pPr>
+            <w:r>
+              <w:t>y</w:t>
+            </w:r>
+          </w:p>
+        </w:tc>
+        <w:tc>
+          <w:tcPr>
+            <w:tcW w:w="1969" w:type="dxa"/>
+            <w:tmTcPr id="1644890918" protected="0"/>
+          </w:tcPr>
+          <w:p>
+            <w:pPr>
+              <w:pStyle w:val="para25"/>
+              <w:spacing w:before="0" w:after="0"/>
+              <w:jc w:val="center"/>
+              <w:keepNext/>
+            </w:pPr>
+            <w:r>
+              <w:t>y</w:t>
             </w:r>
           </w:p>
         </w:tc>
@@ -1424,30 +2457,66 @@
         <w:tc>
           <w:tcPr>
             <w:tcW w:w="4324" w:type="dxa"/>
-            <w:tmTcPr id="1644876169" protected="0"/>
-          </w:tcPr>
-          <w:p>
-            <w:pPr>
-              <w:pStyle w:val="para25"/>
-              <w:spacing w:before="0" w:after="0"/>
-            </w:pPr>
-            <w:r>
-              <w:t>children (object)</w:t>
-            </w:r>
-          </w:p>
-        </w:tc>
-        <w:tc>
-          <w:tcPr>
-            <w:tcW w:w="4324" w:type="dxa"/>
-            <w:tmTcPr id="1644876169" protected="0"/>
-          </w:tcPr>
-          <w:p>
-            <w:pPr>
-              <w:pStyle w:val="para25"/>
-              <w:spacing w:before="0" w:after="0"/>
-            </w:pPr>
-            <w:r>
-              <w:t>Element (Node has childNodes)</w:t>
+            <w:tmTcPr id="1644890918" protected="0"/>
+          </w:tcPr>
+          <w:p>
+            <w:pPr>
+              <w:pStyle w:val="para25"/>
+              <w:spacing w:before="0" w:after="0"/>
+              <w:keepNext/>
+            </w:pPr>
+            <w:r>
+              <w:t>firstChild (object)</w:t>
+            </w:r>
+          </w:p>
+        </w:tc>
+        <w:tc>
+          <w:tcPr>
+            <w:tcW w:w="4324" w:type="dxa"/>
+            <w:tmTcPr id="1644890918" protected="0"/>
+          </w:tcPr>
+          <w:p>
+            <w:pPr>
+              <w:pStyle w:val="para25"/>
+              <w:spacing w:before="0" w:after="0"/>
+              <w:keepNext/>
+            </w:pPr>
+            <w:r>
+              <w:t>Element (or Node)</w:t>
+            </w:r>
+          </w:p>
+        </w:tc>
+        <w:tc>
+          <w:tcPr>
+            <w:tcW w:w="1969" w:type="dxa"/>
+            <w:tmTcPr id="1644890918" protected="0"/>
+          </w:tcPr>
+          <w:p>
+            <w:pPr>
+              <w:pStyle w:val="para25"/>
+              <w:spacing w:before="0" w:after="0"/>
+              <w:jc w:val="center"/>
+              <w:keepNext/>
+            </w:pPr>
+            <w:r>
+              <w:t>y</w:t>
+            </w:r>
+          </w:p>
+        </w:tc>
+        <w:tc>
+          <w:tcPr>
+            <w:tcW w:w="1969" w:type="dxa"/>
+            <w:tmTcPr id="1644890918" protected="0"/>
+          </w:tcPr>
+          <w:p>
+            <w:pPr>
+              <w:pStyle w:val="para25"/>
+              <w:spacing w:before="0" w:after="0"/>
+              <w:jc w:val="center"/>
+              <w:keepNext/>
+            </w:pPr>
+            <w:r>
+              <w:t>y</w:t>
             </w:r>
           </w:p>
         </w:tc>
@@ -1461,30 +2530,66 @@
         <w:tc>
           <w:tcPr>
             <w:tcW w:w="4324" w:type="dxa"/>
-            <w:tmTcPr id="1644876169" protected="0"/>
-          </w:tcPr>
-          <w:p>
-            <w:pPr>
-              <w:pStyle w:val="para25"/>
-              <w:spacing w:before="0" w:after="0"/>
-            </w:pPr>
-            <w:r>
-              <w:t>text (string)</w:t>
-            </w:r>
-          </w:p>
-        </w:tc>
-        <w:tc>
-          <w:tcPr>
-            <w:tcW w:w="4324" w:type="dxa"/>
-            <w:tmTcPr id="1644876169" protected="0"/>
-          </w:tcPr>
-          <w:p>
-            <w:pPr>
-              <w:pStyle w:val="para25"/>
-              <w:spacing w:before="0" w:after="0"/>
-            </w:pPr>
-            <w:r>
-              <w:t>Element</w:t>
+            <w:tmTcPr id="1644890918" protected="0"/>
+          </w:tcPr>
+          <w:p>
+            <w:pPr>
+              <w:pStyle w:val="para25"/>
+              <w:spacing w:before="0" w:after="0"/>
+              <w:keepNext/>
+            </w:pPr>
+            <w:r>
+              <w:t>children (object)</w:t>
+            </w:r>
+          </w:p>
+        </w:tc>
+        <w:tc>
+          <w:tcPr>
+            <w:tcW w:w="4324" w:type="dxa"/>
+            <w:tmTcPr id="1644890918" protected="0"/>
+          </w:tcPr>
+          <w:p>
+            <w:pPr>
+              <w:pStyle w:val="para25"/>
+              <w:spacing w:before="0" w:after="0"/>
+              <w:keepNext/>
+            </w:pPr>
+            <w:r>
+              <w:t>Element (Node has childNodes)</w:t>
+            </w:r>
+          </w:p>
+        </w:tc>
+        <w:tc>
+          <w:tcPr>
+            <w:tcW w:w="1969" w:type="dxa"/>
+            <w:tmTcPr id="1644890918" protected="0"/>
+          </w:tcPr>
+          <w:p>
+            <w:pPr>
+              <w:pStyle w:val="para25"/>
+              <w:spacing w:before="0" w:after="0"/>
+              <w:jc w:val="center"/>
+              <w:keepNext/>
+            </w:pPr>
+            <w:r>
+              <w:t>y</w:t>
+            </w:r>
+          </w:p>
+        </w:tc>
+        <w:tc>
+          <w:tcPr>
+            <w:tcW w:w="1969" w:type="dxa"/>
+            <w:tmTcPr id="1644890918" protected="0"/>
+          </w:tcPr>
+          <w:p>
+            <w:pPr>
+              <w:pStyle w:val="para25"/>
+              <w:spacing w:before="0" w:after="0"/>
+              <w:jc w:val="center"/>
+              <w:keepNext/>
+            </w:pPr>
+            <w:r>
+              <w:t>y</w:t>
             </w:r>
           </w:p>
         </w:tc>
@@ -1498,27 +2603,66 @@
         <w:tc>
           <w:tcPr>
             <w:tcW w:w="4324" w:type="dxa"/>
-            <w:tmTcPr id="1644876169" protected="0"/>
-          </w:tcPr>
-          <w:p>
-            <w:pPr>
-              <w:pStyle w:val="para25"/>
-              <w:spacing w:before="0" w:after="0"/>
-            </w:pPr>
-            <w:r>
-              <w:t>textContent (INACCESSIBLE)</w:t>
-            </w:r>
-          </w:p>
-        </w:tc>
-        <w:tc>
-          <w:tcPr>
-            <w:tcW w:w="4324" w:type="dxa"/>
-            <w:tmTcPr id="1644876169" protected="0"/>
-          </w:tcPr>
-          <w:p>
-            <w:pPr/>
-            <w:r>
-              <w:t>TextElement(!!!) or Node(!!!)</w:t>
+            <w:tmTcPr id="1644890918" protected="0"/>
+          </w:tcPr>
+          <w:p>
+            <w:pPr>
+              <w:pStyle w:val="para25"/>
+              <w:spacing w:before="0" w:after="0"/>
+              <w:keepNext/>
+            </w:pPr>
+            <w:r>
+              <w:t>text (string)</w:t>
+            </w:r>
+          </w:p>
+        </w:tc>
+        <w:tc>
+          <w:tcPr>
+            <w:tcW w:w="4324" w:type="dxa"/>
+            <w:tmTcPr id="1644890918" protected="0"/>
+          </w:tcPr>
+          <w:p>
+            <w:pPr>
+              <w:pStyle w:val="para25"/>
+              <w:spacing w:before="0" w:after="0"/>
+              <w:keepNext/>
+            </w:pPr>
+            <w:r>
+              <w:t>Element</w:t>
+            </w:r>
+          </w:p>
+        </w:tc>
+        <w:tc>
+          <w:tcPr>
+            <w:tcW w:w="1969" w:type="dxa"/>
+            <w:tmTcPr id="1644890918" protected="0"/>
+          </w:tcPr>
+          <w:p>
+            <w:pPr>
+              <w:pStyle w:val="para25"/>
+              <w:spacing w:before="0" w:after="0"/>
+              <w:jc w:val="center"/>
+              <w:keepNext/>
+            </w:pPr>
+            <w:r>
+              <w:t>y</w:t>
+            </w:r>
+          </w:p>
+        </w:tc>
+        <w:tc>
+          <w:tcPr>
+            <w:tcW w:w="1969" w:type="dxa"/>
+            <w:tmTcPr id="1644890918" protected="0"/>
+          </w:tcPr>
+          <w:p>
+            <w:pPr>
+              <w:pStyle w:val="para25"/>
+              <w:spacing w:before="0" w:after="0"/>
+              <w:jc w:val="center"/>
+              <w:keepNext/>
+            </w:pPr>
+            <w:r>
+              <w:t>y</w:t>
             </w:r>
           </w:p>
         </w:tc>
@@ -1532,30 +2676,62 @@
         <w:tc>
           <w:tcPr>
             <w:tcW w:w="4324" w:type="dxa"/>
-            <w:tmTcPr id="1644876169" protected="0"/>
-          </w:tcPr>
-          <w:p>
-            <w:pPr>
-              <w:pStyle w:val="para25"/>
-              <w:spacing w:before="0" w:after="0"/>
-            </w:pPr>
-            <w:r>
-              <w:t>innerText (INACCESSIBLE)</w:t>
-            </w:r>
-          </w:p>
-        </w:tc>
-        <w:tc>
-          <w:tcPr>
-            <w:tcW w:w="4324" w:type="dxa"/>
-            <w:tmTcPr id="1644876169" protected="0"/>
-          </w:tcPr>
-          <w:p>
-            <w:pPr>
-              <w:pStyle w:val="para25"/>
-              <w:spacing w:before="0" w:after="0"/>
-            </w:pPr>
-            <w:r>
-              <w:t>HTMLElement(!!!)</w:t>
+            <w:tmTcPr id="1644890918" protected="0"/>
+          </w:tcPr>
+          <w:p>
+            <w:pPr>
+              <w:pStyle w:val="para25"/>
+              <w:spacing w:before="0" w:after="0"/>
+              <w:keepNext/>
+            </w:pPr>
+            <w:r>
+              <w:t>textContent (INACCESSIBLE)</w:t>
+            </w:r>
+          </w:p>
+        </w:tc>
+        <w:tc>
+          <w:tcPr>
+            <w:tcW w:w="4324" w:type="dxa"/>
+            <w:tmTcPr id="1644890918" protected="0"/>
+          </w:tcPr>
+          <w:p>
+            <w:pPr>
+              <w:keepNext/>
+            </w:pPr>
+            <w:r>
+              <w:t>TextElement(!!!) or Node(!!!)</w:t>
+            </w:r>
+          </w:p>
+        </w:tc>
+        <w:tc>
+          <w:tcPr>
+            <w:tcW w:w="1969" w:type="dxa"/>
+            <w:tmTcPr id="1644890918" protected="0"/>
+          </w:tcPr>
+          <w:p>
+            <w:pPr>
+              <w:spacing/>
+              <w:jc w:val="center"/>
+              <w:keepNext/>
+            </w:pPr>
+            <w:r>
+              <w:t>y</w:t>
+            </w:r>
+          </w:p>
+        </w:tc>
+        <w:tc>
+          <w:tcPr>
+            <w:tcW w:w="1969" w:type="dxa"/>
+            <w:tmTcPr id="1644890918" protected="0"/>
+          </w:tcPr>
+          <w:p>
+            <w:pPr>
+              <w:spacing/>
+              <w:jc w:val="center"/>
+              <w:keepNext/>
+            </w:pPr>
+            <w:r>
+              <w:t>y</w:t>
             </w:r>
           </w:p>
         </w:tc>
@@ -1569,27 +2745,66 @@
         <w:tc>
           <w:tcPr>
             <w:tcW w:w="4324" w:type="dxa"/>
-            <w:tmTcPr id="1644876169" protected="0"/>
-          </w:tcPr>
-          <w:p>
-            <w:pPr>
-              <w:pStyle w:val="para25"/>
-              <w:spacing w:before="0" w:after="0"/>
-            </w:pPr>
-            <w:r>
-              <w:t>getElementById (function)</w:t>
-            </w:r>
-          </w:p>
-        </w:tc>
-        <w:tc>
-          <w:tcPr>
-            <w:tcW w:w="4324" w:type="dxa"/>
-            <w:tmTcPr id="1644876169" protected="0"/>
-          </w:tcPr>
-          <w:p>
-            <w:pPr/>
-            <w:r>
-              <w:t>ElementSearch</w:t>
+            <w:tmTcPr id="1644890918" protected="0"/>
+          </w:tcPr>
+          <w:p>
+            <w:pPr>
+              <w:pStyle w:val="para25"/>
+              <w:spacing w:before="0" w:after="0"/>
+              <w:keepNext/>
+            </w:pPr>
+            <w:r>
+              <w:t>innerText (INACCESSIBLE)</w:t>
+            </w:r>
+          </w:p>
+        </w:tc>
+        <w:tc>
+          <w:tcPr>
+            <w:tcW w:w="4324" w:type="dxa"/>
+            <w:tmTcPr id="1644890918" protected="0"/>
+          </w:tcPr>
+          <w:p>
+            <w:pPr>
+              <w:pStyle w:val="para25"/>
+              <w:spacing w:before="0" w:after="0"/>
+              <w:keepNext/>
+            </w:pPr>
+            <w:r>
+              <w:t>HTMLElement(!!!)</w:t>
+            </w:r>
+          </w:p>
+        </w:tc>
+        <w:tc>
+          <w:tcPr>
+            <w:tcW w:w="1969" w:type="dxa"/>
+            <w:tmTcPr id="1644890918" protected="0"/>
+          </w:tcPr>
+          <w:p>
+            <w:pPr>
+              <w:pStyle w:val="para25"/>
+              <w:spacing w:before="0" w:after="0"/>
+              <w:jc w:val="center"/>
+              <w:keepNext/>
+            </w:pPr>
+            <w:r>
+              <w:t>y</w:t>
+            </w:r>
+          </w:p>
+        </w:tc>
+        <w:tc>
+          <w:tcPr>
+            <w:tcW w:w="1969" w:type="dxa"/>
+            <w:tmTcPr id="1644890918" protected="0"/>
+          </w:tcPr>
+          <w:p>
+            <w:pPr>
+              <w:pStyle w:val="para25"/>
+              <w:spacing w:before="0" w:after="0"/>
+              <w:jc w:val="center"/>
+              <w:keepNext/>
+            </w:pPr>
+            <w:r>
+              <w:t>y</w:t>
             </w:r>
           </w:p>
         </w:tc>
@@ -1603,27 +2818,62 @@
         <w:tc>
           <w:tcPr>
             <w:tcW w:w="4324" w:type="dxa"/>
-            <w:tmTcPr id="1644876169" protected="0"/>
-          </w:tcPr>
-          <w:p>
-            <w:pPr>
-              <w:pStyle w:val="para25"/>
-              <w:spacing w:before="0" w:after="0"/>
-            </w:pPr>
-            <w:r>
-              <w:t>getElementsByClassName (function)</w:t>
-            </w:r>
-          </w:p>
-        </w:tc>
-        <w:tc>
-          <w:tcPr>
-            <w:tcW w:w="4324" w:type="dxa"/>
-            <w:tmTcPr id="1644876169" protected="0"/>
-          </w:tcPr>
-          <w:p>
-            <w:pPr/>
+            <w:tmTcPr id="1644890918" protected="0"/>
+          </w:tcPr>
+          <w:p>
+            <w:pPr>
+              <w:pStyle w:val="para25"/>
+              <w:spacing w:before="0" w:after="0"/>
+              <w:keepNext/>
+            </w:pPr>
+            <w:r>
+              <w:t>getElementById (function)</w:t>
+            </w:r>
+          </w:p>
+        </w:tc>
+        <w:tc>
+          <w:tcPr>
+            <w:tcW w:w="4324" w:type="dxa"/>
+            <w:tmTcPr id="1644890918" protected="0"/>
+          </w:tcPr>
+          <w:p>
+            <w:pPr>
+              <w:keepNext/>
+            </w:pPr>
             <w:r>
               <w:t>ElementSearch</w:t>
+            </w:r>
+          </w:p>
+        </w:tc>
+        <w:tc>
+          <w:tcPr>
+            <w:tcW w:w="1969" w:type="dxa"/>
+            <w:tmTcPr id="1644890918" protected="0"/>
+          </w:tcPr>
+          <w:p>
+            <w:pPr>
+              <w:spacing/>
+              <w:jc w:val="center"/>
+              <w:keepNext/>
+            </w:pPr>
+            <w:r>
+              <w:t>y</w:t>
+            </w:r>
+          </w:p>
+        </w:tc>
+        <w:tc>
+          <w:tcPr>
+            <w:tcW w:w="1969" w:type="dxa"/>
+            <w:tmTcPr id="1644890918" protected="0"/>
+          </w:tcPr>
+          <w:p>
+            <w:pPr>
+              <w:spacing/>
+              <w:jc w:val="center"/>
+              <w:keepNext/>
+            </w:pPr>
+            <w:r>
+              <w:t>y</w:t>
             </w:r>
           </w:p>
         </w:tc>
@@ -1637,27 +2887,62 @@
         <w:tc>
           <w:tcPr>
             <w:tcW w:w="4324" w:type="dxa"/>
-            <w:tmTcPr id="1644876169" protected="0"/>
-          </w:tcPr>
-          <w:p>
-            <w:pPr>
-              <w:pStyle w:val="para25"/>
-              <w:spacing w:before="0" w:after="0"/>
-            </w:pPr>
-            <w:r>
-              <w:t>getElementsByTypeName (function)</w:t>
-            </w:r>
-          </w:p>
-        </w:tc>
-        <w:tc>
-          <w:tcPr>
-            <w:tcW w:w="4324" w:type="dxa"/>
-            <w:tmTcPr id="1644876169" protected="0"/>
-          </w:tcPr>
-          <w:p>
-            <w:pPr/>
+            <w:tmTcPr id="1644890918" protected="0"/>
+          </w:tcPr>
+          <w:p>
+            <w:pPr>
+              <w:pStyle w:val="para25"/>
+              <w:spacing w:before="0" w:after="0"/>
+              <w:keepNext/>
+            </w:pPr>
+            <w:r>
+              <w:t>getElementsByClassName (function)</w:t>
+            </w:r>
+          </w:p>
+        </w:tc>
+        <w:tc>
+          <w:tcPr>
+            <w:tcW w:w="4324" w:type="dxa"/>
+            <w:tmTcPr id="1644890918" protected="0"/>
+          </w:tcPr>
+          <w:p>
+            <w:pPr>
+              <w:keepNext/>
+            </w:pPr>
             <w:r>
               <w:t>ElementSearch</w:t>
+            </w:r>
+          </w:p>
+        </w:tc>
+        <w:tc>
+          <w:tcPr>
+            <w:tcW w:w="1969" w:type="dxa"/>
+            <w:tmTcPr id="1644890918" protected="0"/>
+          </w:tcPr>
+          <w:p>
+            <w:pPr>
+              <w:spacing/>
+              <w:jc w:val="center"/>
+              <w:keepNext/>
+            </w:pPr>
+            <w:r>
+              <w:t>y</w:t>
+            </w:r>
+          </w:p>
+        </w:tc>
+        <w:tc>
+          <w:tcPr>
+            <w:tcW w:w="1969" w:type="dxa"/>
+            <w:tmTcPr id="1644890918" protected="0"/>
+          </w:tcPr>
+          <w:p>
+            <w:pPr>
+              <w:spacing/>
+              <w:jc w:val="center"/>
+              <w:keepNext/>
+            </w:pPr>
+            <w:r>
+              <w:t>y</w:t>
             </w:r>
           </w:p>
         </w:tc>
@@ -1671,27 +2956,62 @@
         <w:tc>
           <w:tcPr>
             <w:tcW w:w="4324" w:type="dxa"/>
-            <w:tmTcPr id="1644876169" protected="0"/>
-          </w:tcPr>
-          <w:p>
-            <w:pPr>
-              <w:pStyle w:val="para25"/>
-              <w:spacing w:before="0" w:after="0"/>
-            </w:pPr>
-            <w:r>
-              <w:t>getElementsByTagName (function)</w:t>
-            </w:r>
-          </w:p>
-        </w:tc>
-        <w:tc>
-          <w:tcPr>
-            <w:tcW w:w="4324" w:type="dxa"/>
-            <w:tmTcPr id="1644876169" protected="0"/>
-          </w:tcPr>
-          <w:p>
-            <w:pPr/>
+            <w:tmTcPr id="1644890918" protected="0"/>
+          </w:tcPr>
+          <w:p>
+            <w:pPr>
+              <w:pStyle w:val="para25"/>
+              <w:spacing w:before="0" w:after="0"/>
+              <w:keepNext/>
+            </w:pPr>
+            <w:r>
+              <w:t>getElementsByTypeName (function)</w:t>
+            </w:r>
+          </w:p>
+        </w:tc>
+        <w:tc>
+          <w:tcPr>
+            <w:tcW w:w="4324" w:type="dxa"/>
+            <w:tmTcPr id="1644890918" protected="0"/>
+          </w:tcPr>
+          <w:p>
+            <w:pPr>
+              <w:keepNext/>
+            </w:pPr>
             <w:r>
               <w:t>ElementSearch</w:t>
+            </w:r>
+          </w:p>
+        </w:tc>
+        <w:tc>
+          <w:tcPr>
+            <w:tcW w:w="1969" w:type="dxa"/>
+            <w:tmTcPr id="1644890918" protected="0"/>
+          </w:tcPr>
+          <w:p>
+            <w:pPr>
+              <w:spacing/>
+              <w:jc w:val="center"/>
+              <w:keepNext/>
+            </w:pPr>
+            <w:r>
+              <w:t>y</w:t>
+            </w:r>
+          </w:p>
+        </w:tc>
+        <w:tc>
+          <w:tcPr>
+            <w:tcW w:w="1969" w:type="dxa"/>
+            <w:tmTcPr id="1644890918" protected="0"/>
+          </w:tcPr>
+          <w:p>
+            <w:pPr>
+              <w:spacing/>
+              <w:jc w:val="center"/>
+              <w:keepNext/>
+            </w:pPr>
+            <w:r>
+              <w:t>y</w:t>
             </w:r>
           </w:p>
         </w:tc>
@@ -1705,30 +3025,62 @@
         <w:tc>
           <w:tcPr>
             <w:tcW w:w="4324" w:type="dxa"/>
-            <w:tmTcPr id="1644876169" protected="0"/>
-          </w:tcPr>
-          <w:p>
-            <w:pPr>
-              <w:pStyle w:val="para25"/>
-              <w:spacing w:before="0" w:after="0"/>
-            </w:pPr>
-            <w:r>
-              <w:t>sendEvent (function)</w:t>
-            </w:r>
-          </w:p>
-        </w:tc>
-        <w:tc>
-          <w:tcPr>
-            <w:tcW w:w="4324" w:type="dxa"/>
-            <w:tmTcPr id="1644876169" protected="0"/>
-          </w:tcPr>
-          <w:p>
-            <w:pPr>
-              <w:pStyle w:val="para25"/>
-              <w:spacing w:before="0" w:after="0"/>
-            </w:pPr>
-            <w:r>
-              <w:t>Element</w:t>
+            <w:tmTcPr id="1644890918" protected="0"/>
+          </w:tcPr>
+          <w:p>
+            <w:pPr>
+              <w:pStyle w:val="para25"/>
+              <w:spacing w:before="0" w:after="0"/>
+              <w:keepNext/>
+            </w:pPr>
+            <w:r>
+              <w:t>getElementsByTagName (function)</w:t>
+            </w:r>
+          </w:p>
+        </w:tc>
+        <w:tc>
+          <w:tcPr>
+            <w:tcW w:w="4324" w:type="dxa"/>
+            <w:tmTcPr id="1644890918" protected="0"/>
+          </w:tcPr>
+          <w:p>
+            <w:pPr>
+              <w:keepNext/>
+            </w:pPr>
+            <w:r>
+              <w:t>ElementSearch</w:t>
+            </w:r>
+          </w:p>
+        </w:tc>
+        <w:tc>
+          <w:tcPr>
+            <w:tcW w:w="1969" w:type="dxa"/>
+            <w:tmTcPr id="1644890918" protected="0"/>
+          </w:tcPr>
+          <w:p>
+            <w:pPr>
+              <w:spacing/>
+              <w:jc w:val="center"/>
+              <w:keepNext/>
+            </w:pPr>
+            <w:r>
+              <w:t>y</w:t>
+            </w:r>
+          </w:p>
+        </w:tc>
+        <w:tc>
+          <w:tcPr>
+            <w:tcW w:w="1969" w:type="dxa"/>
+            <w:tmTcPr id="1644890918" protected="0"/>
+          </w:tcPr>
+          <w:p>
+            <w:pPr>
+              <w:spacing/>
+              <w:jc w:val="center"/>
+              <w:keepNext/>
+            </w:pPr>
+            <w:r>
+              <w:t>y</w:t>
             </w:r>
           </w:p>
         </w:tc>
@@ -1742,30 +3094,66 @@
         <w:tc>
           <w:tcPr>
             <w:tcW w:w="4324" w:type="dxa"/>
-            <w:tmTcPr id="1644876169" protected="0"/>
-          </w:tcPr>
-          <w:p>
-            <w:pPr>
-              <w:pStyle w:val="para25"/>
-              <w:spacing w:before="0" w:after="0"/>
-            </w:pPr>
-            <w:r>
-              <w:t>appendChild (function)</w:t>
-            </w:r>
-          </w:p>
-        </w:tc>
-        <w:tc>
-          <w:tcPr>
-            <w:tcW w:w="4324" w:type="dxa"/>
-            <w:tmTcPr id="1644876169" protected="0"/>
-          </w:tcPr>
-          <w:p>
-            <w:pPr>
-              <w:pStyle w:val="para25"/>
-              <w:spacing w:before="0" w:after="0"/>
-            </w:pPr>
-            <w:r>
-              <w:t>Node(!!!)</w:t>
+            <w:tmTcPr id="1644890918" protected="0"/>
+          </w:tcPr>
+          <w:p>
+            <w:pPr>
+              <w:pStyle w:val="para25"/>
+              <w:spacing w:before="0" w:after="0"/>
+              <w:keepNext/>
+            </w:pPr>
+            <w:r>
+              <w:t>sendEvent (function)</w:t>
+            </w:r>
+          </w:p>
+        </w:tc>
+        <w:tc>
+          <w:tcPr>
+            <w:tcW w:w="4324" w:type="dxa"/>
+            <w:tmTcPr id="1644890918" protected="0"/>
+          </w:tcPr>
+          <w:p>
+            <w:pPr>
+              <w:pStyle w:val="para25"/>
+              <w:spacing w:before="0" w:after="0"/>
+              <w:keepNext/>
+            </w:pPr>
+            <w:r>
+              <w:t>Element</w:t>
+            </w:r>
+          </w:p>
+        </w:tc>
+        <w:tc>
+          <w:tcPr>
+            <w:tcW w:w="1969" w:type="dxa"/>
+            <w:tmTcPr id="1644890918" protected="0"/>
+          </w:tcPr>
+          <w:p>
+            <w:pPr>
+              <w:pStyle w:val="para25"/>
+              <w:spacing w:before="0" w:after="0"/>
+              <w:jc w:val="center"/>
+              <w:keepNext/>
+            </w:pPr>
+            <w:r>
+              <w:t>y</w:t>
+            </w:r>
+          </w:p>
+        </w:tc>
+        <w:tc>
+          <w:tcPr>
+            <w:tcW w:w="1969" w:type="dxa"/>
+            <w:tmTcPr id="1644890918" protected="0"/>
+          </w:tcPr>
+          <w:p>
+            <w:pPr>
+              <w:pStyle w:val="para25"/>
+              <w:spacing w:before="0" w:after="0"/>
+              <w:jc w:val="center"/>
+              <w:keepNext/>
+            </w:pPr>
+            <w:r>
+              <w:t>y</w:t>
             </w:r>
           </w:p>
         </w:tc>
@@ -1779,30 +3167,69 @@
         <w:tc>
           <w:tcPr>
             <w:tcW w:w="4324" w:type="dxa"/>
-            <w:tmTcPr id="1644876169" protected="0"/>
-          </w:tcPr>
-          <w:p>
-            <w:pPr>
-              <w:pStyle w:val="para25"/>
-              <w:spacing w:before="0" w:after="0"/>
-            </w:pPr>
-            <w:r>
-              <w:t>animate (function)</w:t>
-            </w:r>
-          </w:p>
-        </w:tc>
-        <w:tc>
-          <w:tcPr>
-            <w:tcW w:w="4324" w:type="dxa"/>
-            <w:tmTcPr id="1644876169" protected="0"/>
-          </w:tcPr>
-          <w:p>
-            <w:pPr>
-              <w:pStyle w:val="para25"/>
-              <w:spacing w:before="0" w:after="0"/>
-            </w:pPr>
-            <w:r>
-              <w:t>Element</w:t>
+            <w:tmTcPr id="1644890918" protected="0"/>
+          </w:tcPr>
+          <w:p>
+            <w:pPr>
+              <w:pStyle w:val="para25"/>
+              <w:spacing w:before="0" w:after="0"/>
+              <w:keepNext/>
+            </w:pPr>
+            <w:r>
+              <w:t>appendChild (function)</w:t>
+            </w:r>
+          </w:p>
+        </w:tc>
+        <w:tc>
+          <w:tcPr>
+            <w:tcW w:w="4324" w:type="dxa"/>
+            <w:tmTcPr id="1644890918" protected="0"/>
+          </w:tcPr>
+          <w:p>
+            <w:commentRangeStart w:id="1"/>
+            <w:pPr>
+              <w:pStyle w:val="para25"/>
+            </w:pPr>
+            <w:r>
+              <w:t>Node(!!!)</w:t>
+            </w:r>
+            <w:commentRangeEnd w:id="1"/>
+            <w:r>
+              <w:commentReference w:id="1"/>
+            </w:r>
+          </w:p>
+        </w:tc>
+        <w:tc>
+          <w:tcPr>
+            <w:tcW w:w="1969" w:type="dxa"/>
+            <w:tmTcPr id="1644890918" protected="0"/>
+          </w:tcPr>
+          <w:p>
+            <w:pPr>
+              <w:pStyle w:val="para25"/>
+              <w:spacing w:before="0" w:after="0"/>
+              <w:jc w:val="center"/>
+              <w:keepNext/>
+            </w:pPr>
+            <w:r>
+              <w:t>y</w:t>
+            </w:r>
+          </w:p>
+        </w:tc>
+        <w:tc>
+          <w:tcPr>
+            <w:tcW w:w="1969" w:type="dxa"/>
+            <w:tmTcPr id="1644890918" protected="0"/>
+          </w:tcPr>
+          <w:p>
+            <w:pPr>
+              <w:pStyle w:val="para25"/>
+              <w:spacing w:before="0" w:after="0"/>
+              <w:jc w:val="center"/>
+              <w:keepNext/>
+            </w:pPr>
+            <w:r>
+              <w:t>y</w:t>
             </w:r>
           </w:p>
         </w:tc>
@@ -1816,30 +3243,66 @@
         <w:tc>
           <w:tcPr>
             <w:tcW w:w="4324" w:type="dxa"/>
-            <w:tmTcPr id="1644876169" protected="0"/>
-          </w:tcPr>
-          <w:p>
-            <w:pPr>
-              <w:pStyle w:val="para25"/>
-              <w:spacing w:before="0" w:after="0"/>
-            </w:pPr>
-            <w:r>
-              <w:t>id (string)</w:t>
-            </w:r>
-          </w:p>
-        </w:tc>
-        <w:tc>
-          <w:tcPr>
-            <w:tcW w:w="4324" w:type="dxa"/>
-            <w:tmTcPr id="1644876169" protected="0"/>
-          </w:tcPr>
-          <w:p>
-            <w:pPr>
-              <w:pStyle w:val="para25"/>
-              <w:spacing w:before="0" w:after="0"/>
+            <w:tmTcPr id="1644890918" protected="0"/>
+          </w:tcPr>
+          <w:p>
+            <w:pPr>
+              <w:pStyle w:val="para25"/>
+              <w:spacing w:before="0" w:after="0"/>
+              <w:keepNext/>
+            </w:pPr>
+            <w:r>
+              <w:t>animate (function)</w:t>
+            </w:r>
+          </w:p>
+        </w:tc>
+        <w:tc>
+          <w:tcPr>
+            <w:tcW w:w="4324" w:type="dxa"/>
+            <w:tmTcPr id="1644890918" protected="0"/>
+          </w:tcPr>
+          <w:p>
+            <w:pPr>
+              <w:pStyle w:val="para25"/>
+              <w:spacing w:before="0" w:after="0"/>
+              <w:keepNext/>
             </w:pPr>
             <w:r>
               <w:t>Element</w:t>
+            </w:r>
+          </w:p>
+        </w:tc>
+        <w:tc>
+          <w:tcPr>
+            <w:tcW w:w="1969" w:type="dxa"/>
+            <w:tmTcPr id="1644890918" protected="0"/>
+          </w:tcPr>
+          <w:p>
+            <w:pPr>
+              <w:pStyle w:val="para25"/>
+              <w:spacing w:before="0" w:after="0"/>
+              <w:jc w:val="center"/>
+              <w:keepNext/>
+            </w:pPr>
+            <w:r>
+              <w:t>y</w:t>
+            </w:r>
+          </w:p>
+        </w:tc>
+        <w:tc>
+          <w:tcPr>
+            <w:tcW w:w="1969" w:type="dxa"/>
+            <w:tmTcPr id="1644890918" protected="0"/>
+          </w:tcPr>
+          <w:p>
+            <w:pPr>
+              <w:pStyle w:val="para25"/>
+              <w:spacing w:before="0" w:after="0"/>
+              <w:jc w:val="center"/>
+              <w:keepNext/>
+            </w:pPr>
+            <w:r>
+              <w:t>y</w:t>
             </w:r>
           </w:p>
         </w:tc>
@@ -1853,30 +3316,66 @@
         <w:tc>
           <w:tcPr>
             <w:tcW w:w="4324" w:type="dxa"/>
-            <w:tmTcPr id="1644876169" protected="0"/>
-          </w:tcPr>
-          <w:p>
-            <w:pPr>
-              <w:pStyle w:val="para25"/>
-              <w:spacing w:before="0" w:after="0"/>
-            </w:pPr>
-            <w:r>
-              <w:t>class (string)</w:t>
-            </w:r>
-          </w:p>
-        </w:tc>
-        <w:tc>
-          <w:tcPr>
-            <w:tcW w:w="4324" w:type="dxa"/>
-            <w:tmTcPr id="1644876169" protected="0"/>
-          </w:tcPr>
-          <w:p>
-            <w:pPr>
-              <w:pStyle w:val="para25"/>
-              <w:spacing w:before="0" w:after="0"/>
+            <w:tmTcPr id="1644890918" protected="0"/>
+          </w:tcPr>
+          <w:p>
+            <w:pPr>
+              <w:pStyle w:val="para25"/>
+              <w:spacing w:before="0" w:after="0"/>
+              <w:keepNext/>
+            </w:pPr>
+            <w:r>
+              <w:t>id (string)</w:t>
+            </w:r>
+          </w:p>
+        </w:tc>
+        <w:tc>
+          <w:tcPr>
+            <w:tcW w:w="4324" w:type="dxa"/>
+            <w:tmTcPr id="1644890918" protected="0"/>
+          </w:tcPr>
+          <w:p>
+            <w:pPr>
+              <w:pStyle w:val="para25"/>
+              <w:spacing w:before="0" w:after="0"/>
+              <w:keepNext/>
             </w:pPr>
             <w:r>
               <w:t>Element</w:t>
+            </w:r>
+          </w:p>
+        </w:tc>
+        <w:tc>
+          <w:tcPr>
+            <w:tcW w:w="1969" w:type="dxa"/>
+            <w:tmTcPr id="1644890918" protected="0"/>
+          </w:tcPr>
+          <w:p>
+            <w:pPr>
+              <w:pStyle w:val="para25"/>
+              <w:spacing w:before="0" w:after="0"/>
+              <w:jc w:val="center"/>
+              <w:keepNext/>
+            </w:pPr>
+            <w:r>
+              <w:t>y</w:t>
+            </w:r>
+          </w:p>
+        </w:tc>
+        <w:tc>
+          <w:tcPr>
+            <w:tcW w:w="1969" w:type="dxa"/>
+            <w:tmTcPr id="1644890918" protected="0"/>
+          </w:tcPr>
+          <w:p>
+            <w:pPr>
+              <w:pStyle w:val="para25"/>
+              <w:spacing w:before="0" w:after="0"/>
+              <w:jc w:val="center"/>
+              <w:keepNext/>
+            </w:pPr>
+            <w:r>
+              <w:t>y</w:t>
             </w:r>
           </w:p>
         </w:tc>
@@ -1890,30 +3389,66 @@
         <w:tc>
           <w:tcPr>
             <w:tcW w:w="4324" w:type="dxa"/>
-            <w:tmTcPr id="1644876169" protected="0"/>
-          </w:tcPr>
-          <w:p>
-            <w:pPr>
-              <w:pStyle w:val="para25"/>
-              <w:spacing w:before="0" w:after="0"/>
-            </w:pPr>
-            <w:r>
-              <w:t>type (string)</w:t>
-            </w:r>
-          </w:p>
-        </w:tc>
-        <w:tc>
-          <w:tcPr>
-            <w:tcW w:w="4324" w:type="dxa"/>
-            <w:tmTcPr id="1644876169" protected="0"/>
-          </w:tcPr>
-          <w:p>
-            <w:pPr>
-              <w:pStyle w:val="para25"/>
-              <w:spacing w:before="0" w:after="0"/>
+            <w:tmTcPr id="1644890918" protected="0"/>
+          </w:tcPr>
+          <w:p>
+            <w:pPr>
+              <w:pStyle w:val="para25"/>
+              <w:spacing w:before="0" w:after="0"/>
+              <w:keepNext/>
+            </w:pPr>
+            <w:r>
+              <w:t>class (string)</w:t>
+            </w:r>
+          </w:p>
+        </w:tc>
+        <w:tc>
+          <w:tcPr>
+            <w:tcW w:w="4324" w:type="dxa"/>
+            <w:tmTcPr id="1644890918" protected="0"/>
+          </w:tcPr>
+          <w:p>
+            <w:pPr>
+              <w:pStyle w:val="para25"/>
+              <w:spacing w:before="0" w:after="0"/>
+              <w:keepNext/>
             </w:pPr>
             <w:r>
               <w:t>Element</w:t>
+            </w:r>
+          </w:p>
+        </w:tc>
+        <w:tc>
+          <w:tcPr>
+            <w:tcW w:w="1969" w:type="dxa"/>
+            <w:tmTcPr id="1644890918" protected="0"/>
+          </w:tcPr>
+          <w:p>
+            <w:pPr>
+              <w:pStyle w:val="para25"/>
+              <w:spacing w:before="0" w:after="0"/>
+              <w:jc w:val="center"/>
+              <w:keepNext/>
+            </w:pPr>
+            <w:r>
+              <w:t>y</w:t>
+            </w:r>
+          </w:p>
+        </w:tc>
+        <w:tc>
+          <w:tcPr>
+            <w:tcW w:w="1969" w:type="dxa"/>
+            <w:tmTcPr id="1644890918" protected="0"/>
+          </w:tcPr>
+          <w:p>
+            <w:pPr>
+              <w:pStyle w:val="para25"/>
+              <w:spacing w:before="0" w:after="0"/>
+              <w:jc w:val="center"/>
+              <w:keepNext/>
+            </w:pPr>
+            <w:r>
+              <w:t>y</w:t>
             </w:r>
           </w:p>
         </w:tc>
@@ -1927,30 +3462,66 @@
         <w:tc>
           <w:tcPr>
             <w:tcW w:w="4324" w:type="dxa"/>
-            <w:tmTcPr id="1644876169" protected="0"/>
-          </w:tcPr>
-          <w:p>
-            <w:pPr>
-              <w:pStyle w:val="para25"/>
-              <w:spacing w:before="0" w:after="0"/>
-            </w:pPr>
-            <w:r>
-              <w:t>layer (undefined)</w:t>
-            </w:r>
-          </w:p>
-        </w:tc>
-        <w:tc>
-          <w:tcPr>
-            <w:tcW w:w="4324" w:type="dxa"/>
-            <w:tmTcPr id="1644876169" protected="0"/>
-          </w:tcPr>
-          <w:p>
-            <w:pPr>
-              <w:pStyle w:val="para25"/>
-              <w:spacing w:before="0" w:after="0"/>
+            <w:tmTcPr id="1644890918" protected="0"/>
+          </w:tcPr>
+          <w:p>
+            <w:pPr>
+              <w:pStyle w:val="para25"/>
+              <w:spacing w:before="0" w:after="0"/>
+              <w:keepNext/>
+            </w:pPr>
+            <w:r>
+              <w:t>type (string)</w:t>
+            </w:r>
+          </w:p>
+        </w:tc>
+        <w:tc>
+          <w:tcPr>
+            <w:tcW w:w="4324" w:type="dxa"/>
+            <w:tmTcPr id="1644890918" protected="0"/>
+          </w:tcPr>
+          <w:p>
+            <w:pPr>
+              <w:pStyle w:val="para25"/>
+              <w:spacing w:before="0" w:after="0"/>
+              <w:keepNext/>
             </w:pPr>
             <w:r>
               <w:t>Element</w:t>
+            </w:r>
+          </w:p>
+        </w:tc>
+        <w:tc>
+          <w:tcPr>
+            <w:tcW w:w="1969" w:type="dxa"/>
+            <w:tmTcPr id="1644890918" protected="0"/>
+          </w:tcPr>
+          <w:p>
+            <w:pPr>
+              <w:pStyle w:val="para25"/>
+              <w:spacing w:before="0" w:after="0"/>
+              <w:jc w:val="center"/>
+              <w:keepNext/>
+            </w:pPr>
+            <w:r>
+              <w:t>y</w:t>
+            </w:r>
+          </w:p>
+        </w:tc>
+        <w:tc>
+          <w:tcPr>
+            <w:tcW w:w="1969" w:type="dxa"/>
+            <w:tmTcPr id="1644890918" protected="0"/>
+          </w:tcPr>
+          <w:p>
+            <w:pPr>
+              <w:pStyle w:val="para25"/>
+              <w:spacing w:before="0" w:after="0"/>
+              <w:jc w:val="center"/>
+              <w:keepNext/>
+            </w:pPr>
+            <w:r>
+              <w:t>y</w:t>
             </w:r>
           </w:p>
         </w:tc>
@@ -1964,46 +3535,66 @@
         <w:tc>
           <w:tcPr>
             <w:tcW w:w="4324" w:type="dxa"/>
-            <w:tmTcPr id="1644876169" protected="0"/>
-          </w:tcPr>
-          <w:p>
-            <w:pPr>
-              <w:pStyle w:val="para25"/>
-              <w:spacing w:before="0" w:after="0"/>
-              <w:rPr>
-                <w:b/>
-                <w:bCs/>
-              </w:rPr>
-            </w:pPr>
-            <w:r>
-              <w:rPr>
-                <w:b/>
-                <w:bCs/>
-              </w:rPr>
-              <w:t>Level 5:</w:t>
-            </w:r>
-          </w:p>
-        </w:tc>
-        <w:tc>
-          <w:tcPr>
-            <w:tcW w:w="4324" w:type="dxa"/>
-            <w:shd w:val="solid" w:color="BFBFBF" tmshd="1259929952, 0, 16777215"/>
-            <w:tmTcPr id="1644876169" protected="0"/>
-          </w:tcPr>
-          <w:p>
-            <w:pPr>
-              <w:pStyle w:val="para25"/>
-              <w:spacing w:before="0" w:after="0"/>
-              <w:rPr>
-                <w:b/>
-                <w:bCs/>
-              </w:rPr>
-            </w:pPr>
-            <w:r>
-              <w:rPr>
-                <w:b/>
-                <w:bCs/>
-              </w:rPr>
+            <w:tmTcPr id="1644890918" protected="0"/>
+          </w:tcPr>
+          <w:p>
+            <w:pPr>
+              <w:pStyle w:val="para25"/>
+              <w:spacing w:before="0" w:after="0"/>
+              <w:keepNext/>
+            </w:pPr>
+            <w:r>
+              <w:t>layer (undefined)</w:t>
+            </w:r>
+          </w:p>
+        </w:tc>
+        <w:tc>
+          <w:tcPr>
+            <w:tcW w:w="4324" w:type="dxa"/>
+            <w:tmTcPr id="1644890918" protected="0"/>
+          </w:tcPr>
+          <w:p>
+            <w:pPr>
+              <w:pStyle w:val="para25"/>
+              <w:spacing w:before="0" w:after="0"/>
+              <w:keepNext/>
+            </w:pPr>
+            <w:r>
+              <w:t>Element</w:t>
+            </w:r>
+          </w:p>
+        </w:tc>
+        <w:tc>
+          <w:tcPr>
+            <w:tcW w:w="1969" w:type="dxa"/>
+            <w:tmTcPr id="1644890918" protected="0"/>
+          </w:tcPr>
+          <w:p>
+            <w:pPr>
+              <w:pStyle w:val="para25"/>
+              <w:spacing w:before="0" w:after="0"/>
+              <w:jc w:val="center"/>
+              <w:keepNext/>
+            </w:pPr>
+            <w:r>
+              <w:t>y</w:t>
+            </w:r>
+          </w:p>
+        </w:tc>
+        <w:tc>
+          <w:tcPr>
+            <w:tcW w:w="1969" w:type="dxa"/>
+            <w:tmTcPr id="1644890918" protected="0"/>
+          </w:tcPr>
+          <w:p>
+            <w:pPr>
+              <w:pStyle w:val="para25"/>
+              <w:spacing w:before="0" w:after="0"/>
+              <w:jc w:val="center"/>
+              <w:keepNext/>
+            </w:pPr>
+            <w:r>
+              <w:t>y</w:t>
             </w:r>
           </w:p>
         </w:tc>
@@ -2017,30 +3608,98 @@
         <w:tc>
           <w:tcPr>
             <w:tcW w:w="4324" w:type="dxa"/>
-            <w:tmTcPr id="1644876169" protected="0"/>
-          </w:tcPr>
-          <w:p>
-            <w:pPr>
-              <w:pStyle w:val="para25"/>
-              <w:spacing w:before="0" w:after="0"/>
-            </w:pPr>
-            <w:r>
-              <w:t>constructor (function)</w:t>
-            </w:r>
-          </w:p>
-        </w:tc>
-        <w:tc>
-          <w:tcPr>
-            <w:tcW w:w="4324" w:type="dxa"/>
-            <w:tmTcPr id="1644876169" protected="0"/>
-          </w:tcPr>
-          <w:p>
-            <w:pPr>
-              <w:pStyle w:val="para25"/>
-              <w:spacing w:before="0" w:after="0"/>
-            </w:pPr>
-            <w:r>
-              <w:t>—</w:t>
+            <w:tmTcPr id="1644890918" protected="0"/>
+          </w:tcPr>
+          <w:p>
+            <w:pPr>
+              <w:pStyle w:val="para25"/>
+              <w:spacing w:before="0" w:after="0"/>
+              <w:keepNext/>
+              <w:rPr>
+                <w:b/>
+                <w:bCs/>
+              </w:rPr>
+            </w:pPr>
+            <w:r>
+              <w:rPr>
+                <w:b/>
+                <w:bCs/>
+              </w:rPr>
+              <w:t>Level 5:</w:t>
+            </w:r>
+          </w:p>
+        </w:tc>
+        <w:tc>
+          <w:tcPr>
+            <w:tcW w:w="4324" w:type="dxa"/>
+            <w:shd w:val="solid" w:color="BFBFBF" tmshd="1259929952, 0, 16777215"/>
+            <w:tmTcPr id="1644890918" protected="0"/>
+          </w:tcPr>
+          <w:p>
+            <w:pPr>
+              <w:pStyle w:val="para25"/>
+              <w:spacing w:before="0" w:after="0"/>
+              <w:keepNext/>
+              <w:rPr>
+                <w:b/>
+                <w:bCs/>
+              </w:rPr>
+            </w:pPr>
+            <w:r>
+              <w:rPr>
+                <w:b/>
+                <w:bCs/>
+              </w:rPr>
+            </w:r>
+          </w:p>
+        </w:tc>
+        <w:tc>
+          <w:tcPr>
+            <w:tcW w:w="1969" w:type="dxa"/>
+            <w:shd w:val="solid" w:color="BFBFBF" tmshd="1259929952, 0, 16777215"/>
+            <w:tmTcPr id="1644890918" protected="0"/>
+          </w:tcPr>
+          <w:p>
+            <w:pPr>
+              <w:pStyle w:val="para25"/>
+              <w:spacing w:before="0" w:after="0"/>
+              <w:jc w:val="center"/>
+              <w:keepNext/>
+              <w:rPr>
+                <w:b/>
+                <w:bCs/>
+              </w:rPr>
+            </w:pPr>
+            <w:r>
+              <w:rPr>
+                <w:b/>
+                <w:bCs/>
+              </w:rPr>
+            </w:r>
+          </w:p>
+        </w:tc>
+        <w:tc>
+          <w:tcPr>
+            <w:tcW w:w="1969" w:type="dxa"/>
+            <w:shd w:val="solid" w:color="BFBFBF" tmshd="1259929952, 0, 16777215"/>
+            <w:tmTcPr id="1644890918" protected="0"/>
+          </w:tcPr>
+          <w:p>
+            <w:pPr>
+              <w:pStyle w:val="para25"/>
+              <w:spacing w:before="0" w:after="0"/>
+              <w:jc w:val="center"/>
+              <w:keepNext/>
+              <w:rPr>
+                <w:b/>
+                <w:bCs/>
+              </w:rPr>
+            </w:pPr>
+            <w:r>
+              <w:rPr>
+                <w:b/>
+                <w:bCs/>
+              </w:rPr>
             </w:r>
           </w:p>
         </w:tc>
@@ -2054,35 +3713,66 @@
         <w:tc>
           <w:tcPr>
             <w:tcW w:w="4324" w:type="dxa"/>
-            <w:tmTcPr id="1644876169" protected="0"/>
-          </w:tcPr>
-          <w:p>
-            <w:pPr>
-              <w:pStyle w:val="para25"/>
-              <w:spacing w:before="0" w:after="0"/>
-            </w:pPr>
-            <w:r>
-              <w:t>addEventListener (function)</w:t>
-            </w:r>
-          </w:p>
-        </w:tc>
-        <w:tc>
-          <w:tcPr>
-            <w:tcW w:w="4324" w:type="dxa"/>
-            <w:tmTcPr id="1644876169" protected="0"/>
-          </w:tcPr>
-          <w:p>
-            <w:commentRangeStart w:id="0"/>
-            <w:pPr>
-              <w:pStyle w:val="para25"/>
-              <w:spacing w:before="0" w:after="0"/>
-            </w:pPr>
-            <w:r>
-              <w:t>Element? EventTarget?</w:t>
-            </w:r>
-            <w:commentRangeEnd w:id="0"/>
-            <w:r>
-              <w:commentReference w:id="0"/>
+            <w:tmTcPr id="1644890918" protected="0"/>
+          </w:tcPr>
+          <w:p>
+            <w:pPr>
+              <w:pStyle w:val="para25"/>
+              <w:spacing w:before="0" w:after="0"/>
+              <w:keepNext/>
+            </w:pPr>
+            <w:r>
+              <w:t>constructor (function)</w:t>
+            </w:r>
+          </w:p>
+        </w:tc>
+        <w:tc>
+          <w:tcPr>
+            <w:tcW w:w="4324" w:type="dxa"/>
+            <w:tmTcPr id="1644890918" protected="0"/>
+          </w:tcPr>
+          <w:p>
+            <w:pPr>
+              <w:pStyle w:val="para25"/>
+              <w:spacing w:before="0" w:after="0"/>
+              <w:keepNext/>
+            </w:pPr>
+            <w:r>
+              <w:t>—</w:t>
+            </w:r>
+          </w:p>
+        </w:tc>
+        <w:tc>
+          <w:tcPr>
+            <w:tcW w:w="1969" w:type="dxa"/>
+            <w:tmTcPr id="1644890918" protected="0"/>
+          </w:tcPr>
+          <w:p>
+            <w:pPr>
+              <w:pStyle w:val="para25"/>
+              <w:spacing w:before="0" w:after="0"/>
+              <w:jc w:val="center"/>
+              <w:keepNext/>
+            </w:pPr>
+            <w:r>
+              <w:t>y</w:t>
+            </w:r>
+          </w:p>
+        </w:tc>
+        <w:tc>
+          <w:tcPr>
+            <w:tcW w:w="1969" w:type="dxa"/>
+            <w:tmTcPr id="1644890918" protected="0"/>
+          </w:tcPr>
+          <w:p>
+            <w:pPr>
+              <w:pStyle w:val="para25"/>
+              <w:spacing w:before="0" w:after="0"/>
+              <w:jc w:val="center"/>
+              <w:keepNext/>
+            </w:pPr>
+            <w:r>
+              <w:t>y</w:t>
             </w:r>
           </w:p>
         </w:tc>
@@ -2096,30 +3786,71 @@
         <w:tc>
           <w:tcPr>
             <w:tcW w:w="4324" w:type="dxa"/>
-            <w:tmTcPr id="1644876169" protected="0"/>
-          </w:tcPr>
-          <w:p>
-            <w:pPr>
-              <w:pStyle w:val="para25"/>
-              <w:spacing w:before="0" w:after="0"/>
-            </w:pPr>
-            <w:r>
-              <w:t>removeEventListener (function)</w:t>
-            </w:r>
-          </w:p>
-        </w:tc>
-        <w:tc>
-          <w:tcPr>
-            <w:tcW w:w="4324" w:type="dxa"/>
-            <w:tmTcPr id="1644876169" protected="0"/>
-          </w:tcPr>
-          <w:p>
-            <w:pPr>
-              <w:pStyle w:val="para25"/>
-              <w:spacing w:before="0" w:after="0"/>
-            </w:pPr>
-            <w:r>
-              <w:t>EventTarget</w:t>
+            <w:tmTcPr id="1644890918" protected="0"/>
+          </w:tcPr>
+          <w:p>
+            <w:pPr>
+              <w:pStyle w:val="para25"/>
+              <w:spacing w:before="0" w:after="0"/>
+              <w:keepNext/>
+            </w:pPr>
+            <w:r>
+              <w:t>addEventListener (function)</w:t>
+            </w:r>
+          </w:p>
+        </w:tc>
+        <w:tc>
+          <w:tcPr>
+            <w:tcW w:w="4324" w:type="dxa"/>
+            <w:tmTcPr id="1644890918" protected="0"/>
+          </w:tcPr>
+          <w:p>
+            <w:commentRangeStart w:id="0"/>
+            <w:pPr>
+              <w:pStyle w:val="para25"/>
+              <w:spacing w:before="0" w:after="0"/>
+              <w:keepNext/>
+            </w:pPr>
+            <w:r>
+              <w:t>Element? EventTarget?</w:t>
+            </w:r>
+            <w:commentRangeEnd w:id="0"/>
+            <w:r>
+              <w:commentReference w:id="0"/>
+            </w:r>
+          </w:p>
+        </w:tc>
+        <w:tc>
+          <w:tcPr>
+            <w:tcW w:w="1969" w:type="dxa"/>
+            <w:tmTcPr id="1644890918" protected="0"/>
+          </w:tcPr>
+          <w:p>
+            <w:pPr>
+              <w:pStyle w:val="para25"/>
+              <w:spacing w:before="0" w:after="0"/>
+              <w:jc w:val="center"/>
+              <w:keepNext/>
+            </w:pPr>
+            <w:r>
+              <w:t>y</w:t>
+            </w:r>
+          </w:p>
+        </w:tc>
+        <w:tc>
+          <w:tcPr>
+            <w:tcW w:w="1969" w:type="dxa"/>
+            <w:tmTcPr id="1644890918" protected="0"/>
+          </w:tcPr>
+          <w:p>
+            <w:pPr>
+              <w:pStyle w:val="para25"/>
+              <w:spacing w:before="0" w:after="0"/>
+              <w:jc w:val="center"/>
+              <w:keepNext/>
+            </w:pPr>
+            <w:r>
+              <w:t>y</w:t>
             </w:r>
           </w:p>
         </w:tc>
@@ -2133,30 +3864,66 @@
         <w:tc>
           <w:tcPr>
             <w:tcW w:w="4324" w:type="dxa"/>
-            <w:tmTcPr id="1644876169" protected="0"/>
-          </w:tcPr>
-          <w:p>
-            <w:pPr>
-              <w:pStyle w:val="para25"/>
-              <w:spacing w:before="0" w:after="0"/>
-            </w:pPr>
-            <w:r>
-              <w:t>dispatchEvent (function)</w:t>
-            </w:r>
-          </w:p>
-        </w:tc>
-        <w:tc>
-          <w:tcPr>
-            <w:tcW w:w="4324" w:type="dxa"/>
-            <w:tmTcPr id="1644876169" protected="0"/>
-          </w:tcPr>
-          <w:p>
-            <w:pPr>
-              <w:pStyle w:val="para25"/>
-              <w:spacing w:before="0" w:after="0"/>
+            <w:tmTcPr id="1644890918" protected="0"/>
+          </w:tcPr>
+          <w:p>
+            <w:pPr>
+              <w:pStyle w:val="para25"/>
+              <w:spacing w:before="0" w:after="0"/>
+              <w:keepNext/>
+            </w:pPr>
+            <w:r>
+              <w:t>removeEventListener (function)</w:t>
+            </w:r>
+          </w:p>
+        </w:tc>
+        <w:tc>
+          <w:tcPr>
+            <w:tcW w:w="4324" w:type="dxa"/>
+            <w:tmTcPr id="1644890918" protected="0"/>
+          </w:tcPr>
+          <w:p>
+            <w:pPr>
+              <w:pStyle w:val="para25"/>
+              <w:spacing w:before="0" w:after="0"/>
+              <w:keepNext/>
             </w:pPr>
             <w:r>
               <w:t>EventTarget</w:t>
+            </w:r>
+          </w:p>
+        </w:tc>
+        <w:tc>
+          <w:tcPr>
+            <w:tcW w:w="1969" w:type="dxa"/>
+            <w:tmTcPr id="1644890918" protected="0"/>
+          </w:tcPr>
+          <w:p>
+            <w:pPr>
+              <w:pStyle w:val="para25"/>
+              <w:spacing w:before="0" w:after="0"/>
+              <w:jc w:val="center"/>
+              <w:keepNext/>
+            </w:pPr>
+            <w:r>
+              <w:t>y</w:t>
+            </w:r>
+          </w:p>
+        </w:tc>
+        <w:tc>
+          <w:tcPr>
+            <w:tcW w:w="1969" w:type="dxa"/>
+            <w:tmTcPr id="1644890918" protected="0"/>
+          </w:tcPr>
+          <w:p>
+            <w:pPr>
+              <w:pStyle w:val="para25"/>
+              <w:spacing w:before="0" w:after="0"/>
+              <w:jc w:val="center"/>
+              <w:keepNext/>
+            </w:pPr>
+            <w:r>
+              <w:t>y</w:t>
             </w:r>
           </w:p>
         </w:tc>
@@ -2170,7 +3937,80 @@
         <w:tc>
           <w:tcPr>
             <w:tcW w:w="4324" w:type="dxa"/>
-            <w:tmTcPr id="1644876169" protected="0"/>
+            <w:tmTcPr id="1644890918" protected="0"/>
+          </w:tcPr>
+          <w:p>
+            <w:pPr>
+              <w:pStyle w:val="para25"/>
+              <w:spacing w:before="0" w:after="0"/>
+              <w:keepNext/>
+            </w:pPr>
+            <w:r>
+              <w:t>dispatchEvent (function)</w:t>
+            </w:r>
+          </w:p>
+        </w:tc>
+        <w:tc>
+          <w:tcPr>
+            <w:tcW w:w="4324" w:type="dxa"/>
+            <w:tmTcPr id="1644890918" protected="0"/>
+          </w:tcPr>
+          <w:p>
+            <w:pPr>
+              <w:pStyle w:val="para25"/>
+              <w:spacing w:before="0" w:after="0"/>
+              <w:keepNext/>
+            </w:pPr>
+            <w:r>
+              <w:t>EventTarget</w:t>
+            </w:r>
+          </w:p>
+        </w:tc>
+        <w:tc>
+          <w:tcPr>
+            <w:tcW w:w="1969" w:type="dxa"/>
+            <w:tmTcPr id="1644890918" protected="0"/>
+          </w:tcPr>
+          <w:p>
+            <w:pPr>
+              <w:pStyle w:val="para25"/>
+              <w:spacing w:before="0" w:after="0"/>
+              <w:jc w:val="center"/>
+              <w:keepNext/>
+            </w:pPr>
+            <w:r>
+              <w:t>y</w:t>
+            </w:r>
+          </w:p>
+        </w:tc>
+        <w:tc>
+          <w:tcPr>
+            <w:tcW w:w="1969" w:type="dxa"/>
+            <w:tmTcPr id="1644890918" protected="0"/>
+          </w:tcPr>
+          <w:p>
+            <w:pPr>
+              <w:pStyle w:val="para25"/>
+              <w:spacing w:before="0" w:after="0"/>
+              <w:jc w:val="center"/>
+              <w:keepNext/>
+            </w:pPr>
+            <w:r>
+              <w:t>y</w:t>
+            </w:r>
+          </w:p>
+        </w:tc>
+      </w:tr>
+      <w:tr>
+        <w:trPr>
+          <w:tblHeader w:val="0"/>
+          <w:cantSplit w:val="0"/>
+          <w:trHeight w:val="0" w:hRule="auto"/>
+        </w:trPr>
+        <w:tc>
+          <w:tcPr>
+            <w:tcW w:w="4324" w:type="dxa"/>
+            <w:tmTcPr id="1644890918" protected="0"/>
           </w:tcPr>
           <w:p>
             <w:pPr>
@@ -2194,12 +4034,60 @@
           <w:tcPr>
             <w:tcW w:w="4324" w:type="dxa"/>
             <w:shd w:val="solid" w:color="BFBFBF" tmshd="1259929952, 0, 16777215"/>
-            <w:tmTcPr id="1644876169" protected="0"/>
-          </w:tcPr>
-          <w:p>
-            <w:pPr>
-              <w:pStyle w:val="para25"/>
-              <w:spacing w:before="0" w:after="0"/>
+            <w:tmTcPr id="1644890918" protected="0"/>
+          </w:tcPr>
+          <w:p>
+            <w:pPr>
+              <w:pStyle w:val="para25"/>
+              <w:spacing w:before="0" w:after="0"/>
+              <w:rPr>
+                <w:b/>
+                <w:bCs/>
+              </w:rPr>
+            </w:pPr>
+            <w:r>
+              <w:rPr>
+                <w:b/>
+                <w:bCs/>
+              </w:rPr>
+            </w:r>
+          </w:p>
+        </w:tc>
+        <w:tc>
+          <w:tcPr>
+            <w:tcW w:w="1969" w:type="dxa"/>
+            <w:shd w:val="solid" w:color="BFBFBF" tmshd="1259929952, 0, 16777215"/>
+            <w:tmTcPr id="1644890918" protected="0"/>
+          </w:tcPr>
+          <w:p>
+            <w:pPr>
+              <w:pStyle w:val="para25"/>
+              <w:spacing w:before="0" w:after="0"/>
+              <w:jc w:val="center"/>
+              <w:rPr>
+                <w:b/>
+                <w:bCs/>
+              </w:rPr>
+            </w:pPr>
+            <w:r>
+              <w:rPr>
+                <w:b/>
+                <w:bCs/>
+              </w:rPr>
+            </w:r>
+          </w:p>
+        </w:tc>
+        <w:tc>
+          <w:tcPr>
+            <w:tcW w:w="1969" w:type="dxa"/>
+            <w:shd w:val="solid" w:color="BFBFBF" tmshd="1259929952, 0, 16777215"/>
+            <w:tmTcPr id="1644890918" protected="0"/>
+          </w:tcPr>
+          <w:p>
+            <w:pPr>
+              <w:pStyle w:val="para25"/>
+              <w:spacing w:before="0" w:after="0"/>
+              <w:jc w:val="center"/>
               <w:rPr>
                 <w:b/>
                 <w:bCs/>
@@ -2356,6 +4244,9 @@
       </w:r>
     </w:p>
     <w:p>
+      <w:r/>
+    </w:p>
+    <w:p>
       <w:pPr>
         <w:pStyle w:val="para4"/>
         <w:numPr>
@@ -2364,6 +4255,9 @@
         </w:numPr>
         <w:ind w:left="0" w:firstLine="0"/>
       </w:pPr>
+      <w:r>
+        <w:br w:type="page"/>
+      </w:r>
       <w:r>
         <w:t>Structure Options</w:t>
       </w:r>
@@ -2449,7 +4343,7 @@
           <w:tcPr>
             <w:tcW w:w="3365" w:type="dxa"/>
             <w:shd w:val="solid" w:color="BFBFBF" tmshd="1259929952, 0, 16777215"/>
-            <w:tmTcPr id="1644876169" protected="0"/>
+            <w:tmTcPr id="1644890918" protected="0"/>
           </w:tcPr>
           <w:p>
             <w:pPr>
@@ -2471,7 +4365,7 @@
           <w:tcPr>
             <w:tcW w:w="3365" w:type="dxa"/>
             <w:shd w:val="solid" w:color="BFBFBF" tmshd="1259929952, 0, 16777215"/>
-            <w:tmTcPr id="1644876169" protected="0"/>
+            <w:tmTcPr id="1644890918" protected="0"/>
           </w:tcPr>
           <w:p>
             <w:pPr>
@@ -2494,7 +4388,7 @@
           <w:tcPr>
             <w:tcW w:w="3365" w:type="dxa"/>
             <w:shd w:val="solid" w:color="BFBFBF" tmshd="1259929952, 0, 16777215"/>
-            <w:tmTcPr id="1644876169" protected="0"/>
+            <w:tmTcPr id="1644890918" protected="0"/>
           </w:tcPr>
           <w:p>
             <w:pPr>
@@ -2517,7 +4411,7 @@
           <w:tcPr>
             <w:tcW w:w="3365" w:type="dxa"/>
             <w:shd w:val="solid" w:color="BFBFBF" tmshd="1259929952, 0, 16777215"/>
-            <w:tmTcPr id="1644876169" protected="0"/>
+            <w:tmTcPr id="1644890918" protected="0"/>
           </w:tcPr>
           <w:p>
             <w:pPr>
@@ -2546,7 +4440,7 @@
         <w:tc>
           <w:tcPr>
             <w:tcW w:w="3365" w:type="dxa"/>
-            <w:tmTcPr id="1644876169" protected="0"/>
+            <w:tmTcPr id="1644890918" protected="0"/>
           </w:tcPr>
           <w:p>
             <w:pPr>
@@ -2560,7 +4454,7 @@
         <w:tc>
           <w:tcPr>
             <w:tcW w:w="3365" w:type="dxa"/>
-            <w:tmTcPr id="1644876169" protected="0"/>
+            <w:tmTcPr id="1644890918" protected="0"/>
           </w:tcPr>
           <w:p>
             <w:pPr>
@@ -2574,7 +4468,7 @@
         <w:tc>
           <w:tcPr>
             <w:tcW w:w="3365" w:type="dxa"/>
-            <w:tmTcPr id="1644876169" protected="0"/>
+            <w:tmTcPr id="1644890918" protected="0"/>
           </w:tcPr>
           <w:p>
             <w:pPr>
@@ -2588,7 +4482,7 @@
         <w:tc>
           <w:tcPr>
             <w:tcW w:w="3365" w:type="dxa"/>
-            <w:tmTcPr id="1644876169" protected="0"/>
+            <w:tmTcPr id="1644890918" protected="0"/>
           </w:tcPr>
           <w:p>
             <w:pPr>
@@ -2609,7 +4503,7 @@
         <w:tc>
           <w:tcPr>
             <w:tcW w:w="3365" w:type="dxa"/>
-            <w:tmTcPr id="1644876169" protected="0"/>
+            <w:tmTcPr id="1644890918" protected="0"/>
           </w:tcPr>
           <w:p>
             <w:pPr>
@@ -2623,7 +4517,7 @@
         <w:tc>
           <w:tcPr>
             <w:tcW w:w="3365" w:type="dxa"/>
-            <w:tmTcPr id="1644876169" protected="0"/>
+            <w:tmTcPr id="1644890918" protected="0"/>
           </w:tcPr>
           <w:p>
             <w:pPr>
@@ -2637,7 +4531,7 @@
         <w:tc>
           <w:tcPr>
             <w:tcW w:w="3365" w:type="dxa"/>
-            <w:tmTcPr id="1644876169" protected="0"/>
+            <w:tmTcPr id="1644890918" protected="0"/>
           </w:tcPr>
           <w:p>
             <w:pPr>
@@ -2651,7 +4545,7 @@
         <w:tc>
           <w:tcPr>
             <w:tcW w:w="3365" w:type="dxa"/>
-            <w:tmTcPr id="1644876169" protected="0"/>
+            <w:tmTcPr id="1644890918" protected="0"/>
           </w:tcPr>
           <w:p>
             <w:pPr>
@@ -2672,7 +4566,7 @@
         <w:tc>
           <w:tcPr>
             <w:tcW w:w="3365" w:type="dxa"/>
-            <w:tmTcPr id="1644876169" protected="0"/>
+            <w:tmTcPr id="1644890918" protected="0"/>
           </w:tcPr>
           <w:p>
             <w:pPr>
@@ -2687,7 +4581,7 @@
           <w:tcPr>
             <w:tcW w:w="3365" w:type="dxa"/>
             <w:shd w:val="solid" w:color="FF9E9E" tmshd="1042678132, 255, 16777215"/>
-            <w:tmTcPr id="1644876169" protected="0"/>
+            <w:tmTcPr id="1644890918" protected="0"/>
           </w:tcPr>
           <w:p>
             <w:pPr>
@@ -2702,7 +4596,7 @@
           <w:tcPr>
             <w:tcW w:w="3365" w:type="dxa"/>
             <w:shd w:val="solid" w:color="FFFF9E" tmshd="1042678132, 65535, 16777215"/>
-            <w:tmTcPr id="1644876169" protected="0"/>
+            <w:tmTcPr id="1644890918" protected="0"/>
           </w:tcPr>
           <w:p>
             <w:pPr>
@@ -2717,7 +4611,7 @@
           <w:tcPr>
             <w:tcW w:w="3365" w:type="dxa"/>
             <w:shd w:val="solid" w:color="5CFF5C" tmshd="608174452, 65280, 16777215"/>
-            <w:tmTcPr id="1644876169" protected="0"/>
+            <w:tmTcPr id="1644890918" protected="0"/>
           </w:tcPr>
           <w:p>
             <w:pPr>
@@ -2738,7 +4632,7 @@
         <w:tc>
           <w:tcPr>
             <w:tcW w:w="3365" w:type="dxa"/>
-            <w:tmTcPr id="1644876169" protected="0"/>
+            <w:tmTcPr id="1644890918" protected="0"/>
           </w:tcPr>
           <w:p>
             <w:pPr>
@@ -2753,7 +4647,7 @@
           <w:tcPr>
             <w:tcW w:w="3365" w:type="dxa"/>
             <w:shd w:val="solid" w:color="5CFF5C" tmshd="608174452, 65280, 16777215"/>
-            <w:tmTcPr id="1644876169" protected="0"/>
+            <w:tmTcPr id="1644890918" protected="0"/>
           </w:tcPr>
           <w:p>
             <w:pPr>
@@ -2768,7 +4662,7 @@
           <w:tcPr>
             <w:tcW w:w="3365" w:type="dxa"/>
             <w:shd w:val="solid" w:color="FF9E9E" tmshd="1042678132, 255, 16777215"/>
-            <w:tmTcPr id="1644876169" protected="0"/>
+            <w:tmTcPr id="1644890918" protected="0"/>
           </w:tcPr>
           <w:p>
             <w:pPr>
@@ -2783,7 +4677,7 @@
           <w:tcPr>
             <w:tcW w:w="3365" w:type="dxa"/>
             <w:shd w:val="solid" w:color="FF9E9E" tmshd="1042678132, 255, 16777215"/>
-            <w:tmTcPr id="1644876169" protected="0"/>
+            <w:tmTcPr id="1644890918" protected="0"/>
           </w:tcPr>
           <w:p>
             <w:pPr>
@@ -2804,7 +4698,7 @@
         <w:tc>
           <w:tcPr>
             <w:tcW w:w="3365" w:type="dxa"/>
-            <w:tmTcPr id="1644876169" protected="0"/>
+            <w:tmTcPr id="1644890918" protected="0"/>
           </w:tcPr>
           <w:p>
             <w:pPr>
@@ -2819,7 +4713,7 @@
           <w:tcPr>
             <w:tcW w:w="3365" w:type="dxa"/>
             <w:shd w:val="solid" w:color="FFFF9E" tmshd="1042678132, 65535, 16777215"/>
-            <w:tmTcPr id="1644876169" protected="0"/>
+            <w:tmTcPr id="1644890918" protected="0"/>
           </w:tcPr>
           <w:p>
             <w:pPr>
@@ -2834,7 +4728,7 @@
           <w:tcPr>
             <w:tcW w:w="3365" w:type="dxa"/>
             <w:shd w:val="solid" w:color="5CFF5C" tmshd="608174452, 65280, 16777215"/>
-            <w:tmTcPr id="1644876169" protected="0"/>
+            <w:tmTcPr id="1644890918" protected="0"/>
           </w:tcPr>
           <w:p>
             <w:pPr>
@@ -2849,7 +4743,7 @@
           <w:tcPr>
             <w:tcW w:w="3365" w:type="dxa"/>
             <w:shd w:val="solid" w:color="FF9E9E" tmshd="1042678132, 255, 16777215"/>
-            <w:tmTcPr id="1644876169" protected="0"/>
+            <w:tmTcPr id="1644890918" protected="0"/>
           </w:tcPr>
           <w:p>
             <w:pPr>
@@ -2870,7 +4764,7 @@
         <w:tc>
           <w:tcPr>
             <w:tcW w:w="3365" w:type="dxa"/>
-            <w:tmTcPr id="1644876169" protected="0"/>
+            <w:tmTcPr id="1644890918" protected="0"/>
           </w:tcPr>
           <w:p>
             <w:pPr>
@@ -2885,7 +4779,7 @@
           <w:tcPr>
             <w:tcW w:w="3365" w:type="dxa"/>
             <w:shd w:val="solid" w:color="FF9E9E" tmshd="1042678132, 255, 16777215"/>
-            <w:tmTcPr id="1644876169" protected="0"/>
+            <w:tmTcPr id="1644890918" protected="0"/>
           </w:tcPr>
           <w:p>
             <w:pPr>
@@ -2900,7 +4794,7 @@
           <w:tcPr>
             <w:tcW w:w="3365" w:type="dxa"/>
             <w:shd w:val="solid" w:color="5CFF5C" tmshd="608174452, 65280, 16777215"/>
-            <w:tmTcPr id="1644876169" protected="0"/>
+            <w:tmTcPr id="1644890918" protected="0"/>
           </w:tcPr>
           <w:p>
             <w:pPr>
@@ -2915,7 +4809,7 @@
           <w:tcPr>
             <w:tcW w:w="3365" w:type="dxa"/>
             <w:shd w:val="solid" w:color="5CFF5C" tmshd="608174452, 65280, 16777215"/>
-            <w:tmTcPr id="1644876169" protected="0"/>
+            <w:tmTcPr id="1644890918" protected="0"/>
           </w:tcPr>
           <w:p>
             <w:pPr>
@@ -2936,7 +4830,7 @@
         <w:tc>
           <w:tcPr>
             <w:tcW w:w="3365" w:type="dxa"/>
-            <w:tmTcPr id="1644876169" protected="0"/>
+            <w:tmTcPr id="1644890918" protected="0"/>
           </w:tcPr>
           <w:p>
             <w:pPr>
@@ -2951,7 +4845,7 @@
           <w:tcPr>
             <w:tcW w:w="3365" w:type="dxa"/>
             <w:shd w:val="solid" w:color="5CFF5C" tmshd="608174452, 65280, 16777215"/>
-            <w:tmTcPr id="1644876169" protected="0"/>
+            <w:tmTcPr id="1644890918" protected="0"/>
           </w:tcPr>
           <w:p>
             <w:pPr>
@@ -2966,7 +4860,7 @@
           <w:tcPr>
             <w:tcW w:w="3365" w:type="dxa"/>
             <w:shd w:val="solid" w:color="FF9E9E" tmshd="1042678132, 255, 16777215"/>
-            <w:tmTcPr id="1644876169" protected="0"/>
+            <w:tmTcPr id="1644890918" protected="0"/>
           </w:tcPr>
           <w:p>
             <w:pPr>
@@ -2981,7 +4875,7 @@
           <w:tcPr>
             <w:tcW w:w="3365" w:type="dxa"/>
             <w:shd w:val="solid" w:color="FF9E9E" tmshd="1042678132, 255, 16777215"/>
-            <w:tmTcPr id="1644876169" protected="0"/>
+            <w:tmTcPr id="1644890918" protected="0"/>
           </w:tcPr>
           <w:p>
             <w:pPr>
@@ -3002,7 +4896,7 @@
         <w:tc>
           <w:tcPr>
             <w:tcW w:w="3365" w:type="dxa"/>
-            <w:tmTcPr id="1644876169" protected="0"/>
+            <w:tmTcPr id="1644890918" protected="0"/>
           </w:tcPr>
           <w:p>
             <w:pPr>
@@ -3017,7 +4911,7 @@
           <w:tcPr>
             <w:tcW w:w="3365" w:type="dxa"/>
             <w:shd w:val="solid" w:color="5CFF5C" tmshd="608174452, 65280, 16777215"/>
-            <w:tmTcPr id="1644876169" protected="0"/>
+            <w:tmTcPr id="1644890918" protected="0"/>
           </w:tcPr>
           <w:p>
             <w:pPr>
@@ -3032,7 +4926,7 @@
           <w:tcPr>
             <w:tcW w:w="3365" w:type="dxa"/>
             <w:shd w:val="solid" w:color="5CFF5C" tmshd="608174452, 65280, 16777215"/>
-            <w:tmTcPr id="1644876169" protected="0"/>
+            <w:tmTcPr id="1644890918" protected="0"/>
           </w:tcPr>
           <w:p>
             <w:pPr>
@@ -3047,7 +4941,7 @@
           <w:tcPr>
             <w:tcW w:w="3365" w:type="dxa"/>
             <w:shd w:val="solid" w:color="5CFF5C" tmshd="608174452, 65280, 16777215"/>
-            <w:tmTcPr id="1644876169" protected="0"/>
+            <w:tmTcPr id="1644890918" protected="0"/>
           </w:tcPr>
           <w:p>
             <w:pPr>
@@ -3064,6 +4958,9 @@
       <w:pPr>
         <w:pStyle w:val="para2"/>
       </w:pPr>
+      <w:r/>
+    </w:p>
+    <w:p>
       <w:r/>
     </w:p>
     <w:p>
@@ -3076,15 +4973,10 @@
         <w:ind w:left="0" w:firstLine="0"/>
       </w:pPr>
       <w:r>
+        <w:br w:type="page"/>
+      </w:r>
+      <w:r>
         <w:t>To Do</w:t>
-      </w:r>
-    </w:p>
-    <w:p>
-      <w:pPr>
-        <w:pStyle w:val="para2"/>
-      </w:pPr>
-      <w:r>
-        <w:t>dumpProperties(&lt;symbol&gt;) cf. &lt;use&gt;</w:t>
       </w:r>
     </w:p>
     <w:p>
@@ -3161,6 +5053,16 @@
       </w:pPr>
       <w:r>
         <w:t>Fitbit doco says Element, but sdk-types omits it.</w:t>
+      </w:r>
+    </w:p>
+  </w:comment>
+  <w:comment w:id="1" w:author="Peter" w:date="2022-02-15T12:05:41Z" w:initials="PM">
+    <w:p>
+      <w:pPr>
+        <w:pStyle w:val="para23"/>
+      </w:pPr>
+      <w:r>
+        <w:t>Doesn’t seem to be implemented.</w:t>
       </w:r>
     </w:p>
   </w:comment>

</xml_diff>

<commit_message>
Example of CSS not applying without class=class
</commit_message>
<xml_diff>
--- a/Documentation/Documentation.docx
+++ b/Documentation/Documentation.docx
@@ -444,7 +444,7 @@
           <w:tcPr>
             <w:tcW w:w="4324" w:type="dxa"/>
             <w:shd w:val="solid" w:color="E0FFFF" tmshd="1477181792, 16776960, 16777215"/>
-            <w:tmTcPr id="1644890918" protected="0"/>
+            <w:tmTcPr id="1644892731" protected="0"/>
           </w:tcPr>
           <w:p>
             <w:pPr>
@@ -469,7 +469,7 @@
           <w:tcPr>
             <w:tcW w:w="4324" w:type="dxa"/>
             <w:shd w:val="solid" w:color="E0FFFF" tmshd="1477181792, 16776960, 16777215"/>
-            <w:tmTcPr id="1644890918" protected="0"/>
+            <w:tmTcPr id="1644892731" protected="0"/>
           </w:tcPr>
           <w:p>
             <w:pPr>
@@ -494,7 +494,7 @@
           <w:tcPr>
             <w:tcW w:w="1969" w:type="dxa"/>
             <w:shd w:val="solid" w:color="E0FFFF" tmshd="1477181792, 16776960, 16777215"/>
-            <w:tmTcPr id="1644890918" protected="0"/>
+            <w:tmTcPr id="1644892731" protected="0"/>
           </w:tcPr>
           <w:p>
             <w:pPr>
@@ -520,7 +520,7 @@
           <w:tcPr>
             <w:tcW w:w="1969" w:type="dxa"/>
             <w:shd w:val="solid" w:color="E0FFFF" tmshd="1477181792, 16776960, 16777215"/>
-            <w:tmTcPr id="1644890918" protected="0"/>
+            <w:tmTcPr id="1644892731" protected="0"/>
           </w:tcPr>
           <w:p>
             <w:pPr>
@@ -552,7 +552,7 @@
         <w:tc>
           <w:tcPr>
             <w:tcW w:w="4324" w:type="dxa"/>
-            <w:tmTcPr id="1644890918" protected="0"/>
+            <w:tmTcPr id="1644892731" protected="0"/>
           </w:tcPr>
           <w:p>
             <w:pPr>
@@ -577,7 +577,7 @@
           <w:tcPr>
             <w:tcW w:w="4324" w:type="dxa"/>
             <w:shd w:val="solid" w:color="BFBFBF" tmshd="1259929952, 0, 16777215"/>
-            <w:tmTcPr id="1644890918" protected="0"/>
+            <w:tmTcPr id="1644892731" protected="0"/>
           </w:tcPr>
           <w:p>
             <w:pPr>
@@ -601,7 +601,7 @@
           <w:tcPr>
             <w:tcW w:w="1969" w:type="dxa"/>
             <w:shd w:val="solid" w:color="BFBFBF" tmshd="1259929952, 0, 16777215"/>
-            <w:tmTcPr id="1644890918" protected="0"/>
+            <w:tmTcPr id="1644892731" protected="0"/>
           </w:tcPr>
           <w:p>
             <w:pPr>
@@ -626,7 +626,7 @@
           <w:tcPr>
             <w:tcW w:w="1969" w:type="dxa"/>
             <w:shd w:val="solid" w:color="BFBFBF" tmshd="1259929952, 0, 16777215"/>
-            <w:tmTcPr id="1644890918" protected="0"/>
+            <w:tmTcPr id="1644892731" protected="0"/>
           </w:tcPr>
           <w:p>
             <w:pPr>
@@ -657,7 +657,7 @@
         <w:tc>
           <w:tcPr>
             <w:tcW w:w="4324" w:type="dxa"/>
-            <w:tmTcPr id="1644890918" protected="0"/>
+            <w:tmTcPr id="1644892731" protected="0"/>
           </w:tcPr>
           <w:p>
             <w:pPr>
@@ -682,7 +682,7 @@
           <w:tcPr>
             <w:tcW w:w="4324" w:type="dxa"/>
             <w:shd w:val="solid" w:color="BFBFBF" tmshd="1259929952, 0, 16777215"/>
-            <w:tmTcPr id="1644890918" protected="0"/>
+            <w:tmTcPr id="1644892731" protected="0"/>
           </w:tcPr>
           <w:p>
             <w:pPr>
@@ -706,7 +706,7 @@
           <w:tcPr>
             <w:tcW w:w="1969" w:type="dxa"/>
             <w:shd w:val="solid" w:color="BFBFBF" tmshd="1259929952, 0, 16777215"/>
-            <w:tmTcPr id="1644890918" protected="0"/>
+            <w:tmTcPr id="1644892731" protected="0"/>
           </w:tcPr>
           <w:p>
             <w:pPr>
@@ -731,7 +731,7 @@
           <w:tcPr>
             <w:tcW w:w="1969" w:type="dxa"/>
             <w:shd w:val="solid" w:color="BFBFBF" tmshd="1259929952, 0, 16777215"/>
-            <w:tmTcPr id="1644890918" protected="0"/>
+            <w:tmTcPr id="1644892731" protected="0"/>
           </w:tcPr>
           <w:p>
             <w:pPr>
@@ -762,7 +762,7 @@
         <w:tc>
           <w:tcPr>
             <w:tcW w:w="4324" w:type="dxa"/>
-            <w:tmTcPr id="1644890918" protected="0"/>
+            <w:tmTcPr id="1644892731" protected="0"/>
           </w:tcPr>
           <w:p>
             <w:pPr>
@@ -778,7 +778,7 @@
         <w:tc>
           <w:tcPr>
             <w:tcW w:w="4324" w:type="dxa"/>
-            <w:tmTcPr id="1644890918" protected="0"/>
+            <w:tmTcPr id="1644892731" protected="0"/>
           </w:tcPr>
           <w:p>
             <w:pPr>
@@ -792,7 +792,7 @@
         <w:tc>
           <w:tcPr>
             <w:tcW w:w="1969" w:type="dxa"/>
-            <w:tmTcPr id="1644890918" protected="0"/>
+            <w:tmTcPr id="1644892731" protected="0"/>
           </w:tcPr>
           <w:p>
             <w:pPr>
@@ -806,7 +806,7 @@
         <w:tc>
           <w:tcPr>
             <w:tcW w:w="1969" w:type="dxa"/>
-            <w:tmTcPr id="1644890918" protected="0"/>
+            <w:tmTcPr id="1644892731" protected="0"/>
           </w:tcPr>
           <w:p>
             <w:pPr>
@@ -829,7 +829,7 @@
         <w:tc>
           <w:tcPr>
             <w:tcW w:w="4324" w:type="dxa"/>
-            <w:tmTcPr id="1644890918" protected="0"/>
+            <w:tmTcPr id="1644892731" protected="0"/>
           </w:tcPr>
           <w:p>
             <w:pPr>
@@ -845,7 +845,7 @@
         <w:tc>
           <w:tcPr>
             <w:tcW w:w="4324" w:type="dxa"/>
-            <w:tmTcPr id="1644890918" protected="0"/>
+            <w:tmTcPr id="1644892731" protected="0"/>
           </w:tcPr>
           <w:p>
             <w:pPr>
@@ -859,7 +859,7 @@
         <w:tc>
           <w:tcPr>
             <w:tcW w:w="1969" w:type="dxa"/>
-            <w:tmTcPr id="1644890918" protected="0"/>
+            <w:tmTcPr id="1644892731" protected="0"/>
           </w:tcPr>
           <w:p>
             <w:pPr>
@@ -873,7 +873,7 @@
         <w:tc>
           <w:tcPr>
             <w:tcW w:w="1969" w:type="dxa"/>
-            <w:tmTcPr id="1644890918" protected="0"/>
+            <w:tmTcPr id="1644892731" protected="0"/>
           </w:tcPr>
           <w:p>
             <w:pPr>
@@ -896,7 +896,7 @@
         <w:tc>
           <w:tcPr>
             <w:tcW w:w="4324" w:type="dxa"/>
-            <w:tmTcPr id="1644890918" protected="0"/>
+            <w:tmTcPr id="1644892731" protected="0"/>
           </w:tcPr>
           <w:p>
             <w:pPr>
@@ -921,7 +921,7 @@
           <w:tcPr>
             <w:tcW w:w="4324" w:type="dxa"/>
             <w:shd w:val="solid" w:color="BFBFBF" tmshd="1259929952, 0, 16777215"/>
-            <w:tmTcPr id="1644890918" protected="0"/>
+            <w:tmTcPr id="1644892731" protected="0"/>
           </w:tcPr>
           <w:p>
             <w:pPr>
@@ -945,7 +945,7 @@
           <w:tcPr>
             <w:tcW w:w="1969" w:type="dxa"/>
             <w:shd w:val="solid" w:color="BFBFBF" tmshd="1259929952, 0, 16777215"/>
-            <w:tmTcPr id="1644890918" protected="0"/>
+            <w:tmTcPr id="1644892731" protected="0"/>
           </w:tcPr>
           <w:p>
             <w:pPr>
@@ -970,7 +970,7 @@
           <w:tcPr>
             <w:tcW w:w="1969" w:type="dxa"/>
             <w:shd w:val="solid" w:color="BFBFBF" tmshd="1259929952, 0, 16777215"/>
-            <w:tmTcPr id="1644890918" protected="0"/>
+            <w:tmTcPr id="1644892731" protected="0"/>
           </w:tcPr>
           <w:p>
             <w:pPr>
@@ -1001,7 +1001,7 @@
         <w:tc>
           <w:tcPr>
             <w:tcW w:w="4324" w:type="dxa"/>
-            <w:tmTcPr id="1644890918" protected="0"/>
+            <w:tmTcPr id="1644892731" protected="0"/>
           </w:tcPr>
           <w:p>
             <w:pPr>
@@ -1017,7 +1017,7 @@
         <w:tc>
           <w:tcPr>
             <w:tcW w:w="4324" w:type="dxa"/>
-            <w:tmTcPr id="1644890918" protected="0"/>
+            <w:tmTcPr id="1644892731" protected="0"/>
           </w:tcPr>
           <w:p>
             <w:pPr>
@@ -1033,7 +1033,7 @@
         <w:tc>
           <w:tcPr>
             <w:tcW w:w="1969" w:type="dxa"/>
-            <w:tmTcPr id="1644890918" protected="0"/>
+            <w:tmTcPr id="1644892731" protected="0"/>
           </w:tcPr>
           <w:p>
             <w:pPr>
@@ -1050,7 +1050,7 @@
         <w:tc>
           <w:tcPr>
             <w:tcW w:w="1969" w:type="dxa"/>
-            <w:tmTcPr id="1644890918" protected="0"/>
+            <w:tmTcPr id="1644892731" protected="0"/>
           </w:tcPr>
           <w:p>
             <w:pPr>
@@ -1074,7 +1074,7 @@
         <w:tc>
           <w:tcPr>
             <w:tcW w:w="4324" w:type="dxa"/>
-            <w:tmTcPr id="1644890918" protected="0"/>
+            <w:tmTcPr id="1644892731" protected="0"/>
           </w:tcPr>
           <w:p>
             <w:pPr>
@@ -1090,7 +1090,7 @@
         <w:tc>
           <w:tcPr>
             <w:tcW w:w="4324" w:type="dxa"/>
-            <w:tmTcPr id="1644890918" protected="0"/>
+            <w:tmTcPr id="1644892731" protected="0"/>
           </w:tcPr>
           <w:p>
             <w:pPr>
@@ -1107,7 +1107,7 @@
           <w:tcPr>
             <w:tcW w:w="1969" w:type="dxa"/>
             <w:shd w:val="solid" w:color="FF9E9E" tmshd="1042678112, 255, 16777215"/>
-            <w:tmTcPr id="1644890918" protected="0"/>
+            <w:tmTcPr id="1644892731" protected="0"/>
           </w:tcPr>
           <w:p>
             <w:pPr>
@@ -1124,7 +1124,7 @@
         <w:tc>
           <w:tcPr>
             <w:tcW w:w="1969" w:type="dxa"/>
-            <w:tmTcPr id="1644890918" protected="0"/>
+            <w:tmTcPr id="1644892731" protected="0"/>
           </w:tcPr>
           <w:p>
             <w:pPr>
@@ -1148,7 +1148,7 @@
         <w:tc>
           <w:tcPr>
             <w:tcW w:w="4324" w:type="dxa"/>
-            <w:tmTcPr id="1644890918" protected="0"/>
+            <w:tmTcPr id="1644892731" protected="0"/>
           </w:tcPr>
           <w:p>
             <w:pPr>
@@ -1164,7 +1164,7 @@
         <w:tc>
           <w:tcPr>
             <w:tcW w:w="4324" w:type="dxa"/>
-            <w:tmTcPr id="1644890918" protected="0"/>
+            <w:tmTcPr id="1644892731" protected="0"/>
           </w:tcPr>
           <w:p>
             <w:pPr>
@@ -1181,7 +1181,7 @@
           <w:tcPr>
             <w:tcW w:w="1969" w:type="dxa"/>
             <w:shd w:val="solid" w:color="FF9E9E" tmshd="1042678112, 255, 16777215"/>
-            <w:tmTcPr id="1644890918" protected="0"/>
+            <w:tmTcPr id="1644892731" protected="0"/>
           </w:tcPr>
           <w:p>
             <w:pPr>
@@ -1198,7 +1198,7 @@
         <w:tc>
           <w:tcPr>
             <w:tcW w:w="1969" w:type="dxa"/>
-            <w:tmTcPr id="1644890918" protected="0"/>
+            <w:tmTcPr id="1644892731" protected="0"/>
           </w:tcPr>
           <w:p>
             <w:pPr>
@@ -1222,7 +1222,7 @@
         <w:tc>
           <w:tcPr>
             <w:tcW w:w="4324" w:type="dxa"/>
-            <w:tmTcPr id="1644890918" protected="0"/>
+            <w:tmTcPr id="1644892731" protected="0"/>
           </w:tcPr>
           <w:p>
             <w:pPr>
@@ -1238,7 +1238,7 @@
         <w:tc>
           <w:tcPr>
             <w:tcW w:w="4324" w:type="dxa"/>
-            <w:tmTcPr id="1644890918" protected="0"/>
+            <w:tmTcPr id="1644892731" protected="0"/>
           </w:tcPr>
           <w:p>
             <w:pPr>
@@ -1255,7 +1255,7 @@
           <w:tcPr>
             <w:tcW w:w="1969" w:type="dxa"/>
             <w:shd w:val="solid" w:color="FF9E9E" tmshd="1042678112, 255, 16777215"/>
-            <w:tmTcPr id="1644890918" protected="0"/>
+            <w:tmTcPr id="1644892731" protected="0"/>
           </w:tcPr>
           <w:p>
             <w:pPr>
@@ -1272,7 +1272,7 @@
         <w:tc>
           <w:tcPr>
             <w:tcW w:w="1969" w:type="dxa"/>
-            <w:tmTcPr id="1644890918" protected="0"/>
+            <w:tmTcPr id="1644892731" protected="0"/>
           </w:tcPr>
           <w:p>
             <w:pPr>
@@ -1296,7 +1296,7 @@
         <w:tc>
           <w:tcPr>
             <w:tcW w:w="4324" w:type="dxa"/>
-            <w:tmTcPr id="1644890918" protected="0"/>
+            <w:tmTcPr id="1644892731" protected="0"/>
           </w:tcPr>
           <w:p>
             <w:pPr>
@@ -1312,7 +1312,7 @@
         <w:tc>
           <w:tcPr>
             <w:tcW w:w="4324" w:type="dxa"/>
-            <w:tmTcPr id="1644890918" protected="0"/>
+            <w:tmTcPr id="1644892731" protected="0"/>
           </w:tcPr>
           <w:p>
             <w:pPr>
@@ -1329,7 +1329,7 @@
           <w:tcPr>
             <w:tcW w:w="1969" w:type="dxa"/>
             <w:shd w:val="solid" w:color="FF9E9E" tmshd="1042678112, 255, 16777215"/>
-            <w:tmTcPr id="1644890918" protected="0"/>
+            <w:tmTcPr id="1644892731" protected="0"/>
           </w:tcPr>
           <w:p>
             <w:pPr>
@@ -1346,7 +1346,7 @@
         <w:tc>
           <w:tcPr>
             <w:tcW w:w="1969" w:type="dxa"/>
-            <w:tmTcPr id="1644890918" protected="0"/>
+            <w:tmTcPr id="1644892731" protected="0"/>
           </w:tcPr>
           <w:p>
             <w:pPr>
@@ -1370,7 +1370,7 @@
         <w:tc>
           <w:tcPr>
             <w:tcW w:w="4324" w:type="dxa"/>
-            <w:tmTcPr id="1644890918" protected="0"/>
+            <w:tmTcPr id="1644892731" protected="0"/>
           </w:tcPr>
           <w:p>
             <w:pPr>
@@ -1386,7 +1386,7 @@
         <w:tc>
           <w:tcPr>
             <w:tcW w:w="4324" w:type="dxa"/>
-            <w:tmTcPr id="1644890918" protected="0"/>
+            <w:tmTcPr id="1644892731" protected="0"/>
           </w:tcPr>
           <w:p>
             <w:pPr>
@@ -1403,7 +1403,7 @@
           <w:tcPr>
             <w:tcW w:w="1969" w:type="dxa"/>
             <w:shd w:val="solid" w:color="FF9E9E" tmshd="1042678112, 255, 16777215"/>
-            <w:tmTcPr id="1644890918" protected="0"/>
+            <w:tmTcPr id="1644892731" protected="0"/>
           </w:tcPr>
           <w:p>
             <w:pPr>
@@ -1420,7 +1420,7 @@
         <w:tc>
           <w:tcPr>
             <w:tcW w:w="1969" w:type="dxa"/>
-            <w:tmTcPr id="1644890918" protected="0"/>
+            <w:tmTcPr id="1644892731" protected="0"/>
           </w:tcPr>
           <w:p>
             <w:pPr>
@@ -1444,7 +1444,7 @@
         <w:tc>
           <w:tcPr>
             <w:tcW w:w="4324" w:type="dxa"/>
-            <w:tmTcPr id="1644890918" protected="0"/>
+            <w:tmTcPr id="1644892731" protected="0"/>
           </w:tcPr>
           <w:p>
             <w:pPr>
@@ -1460,7 +1460,7 @@
         <w:tc>
           <w:tcPr>
             <w:tcW w:w="4324" w:type="dxa"/>
-            <w:tmTcPr id="1644890918" protected="0"/>
+            <w:tmTcPr id="1644892731" protected="0"/>
           </w:tcPr>
           <w:p>
             <w:pPr>
@@ -1477,7 +1477,7 @@
           <w:tcPr>
             <w:tcW w:w="1969" w:type="dxa"/>
             <w:shd w:val="solid" w:color="FF9E9E" tmshd="1042678112, 255, 16777215"/>
-            <w:tmTcPr id="1644890918" protected="0"/>
+            <w:tmTcPr id="1644892731" protected="0"/>
           </w:tcPr>
           <w:p>
             <w:pPr>
@@ -1494,7 +1494,7 @@
         <w:tc>
           <w:tcPr>
             <w:tcW w:w="1969" w:type="dxa"/>
-            <w:tmTcPr id="1644890918" protected="0"/>
+            <w:tmTcPr id="1644892731" protected="0"/>
           </w:tcPr>
           <w:p>
             <w:pPr>
@@ -1518,7 +1518,7 @@
         <w:tc>
           <w:tcPr>
             <w:tcW w:w="4324" w:type="dxa"/>
-            <w:tmTcPr id="1644890918" protected="0"/>
+            <w:tmTcPr id="1644892731" protected="0"/>
           </w:tcPr>
           <w:p>
             <w:pPr>
@@ -1534,7 +1534,7 @@
         <w:tc>
           <w:tcPr>
             <w:tcW w:w="4324" w:type="dxa"/>
-            <w:tmTcPr id="1644890918" protected="0"/>
+            <w:tmTcPr id="1644892731" protected="0"/>
           </w:tcPr>
           <w:p>
             <w:pPr>
@@ -1551,7 +1551,7 @@
           <w:tcPr>
             <w:tcW w:w="1969" w:type="dxa"/>
             <w:shd w:val="solid" w:color="FF9E9E" tmshd="1042678112, 255, 16777215"/>
-            <w:tmTcPr id="1644890918" protected="0"/>
+            <w:tmTcPr id="1644892731" protected="0"/>
           </w:tcPr>
           <w:p>
             <w:pPr>
@@ -1568,7 +1568,7 @@
         <w:tc>
           <w:tcPr>
             <w:tcW w:w="1969" w:type="dxa"/>
-            <w:tmTcPr id="1644890918" protected="0"/>
+            <w:tmTcPr id="1644892731" protected="0"/>
           </w:tcPr>
           <w:p>
             <w:pPr>
@@ -1592,7 +1592,7 @@
         <w:tc>
           <w:tcPr>
             <w:tcW w:w="4324" w:type="dxa"/>
-            <w:tmTcPr id="1644890918" protected="0"/>
+            <w:tmTcPr id="1644892731" protected="0"/>
           </w:tcPr>
           <w:p>
             <w:pPr>
@@ -1608,7 +1608,7 @@
         <w:tc>
           <w:tcPr>
             <w:tcW w:w="4324" w:type="dxa"/>
-            <w:tmTcPr id="1644890918" protected="0"/>
+            <w:tmTcPr id="1644892731" protected="0"/>
           </w:tcPr>
           <w:p>
             <w:pPr>
@@ -1624,7 +1624,7 @@
         <w:tc>
           <w:tcPr>
             <w:tcW w:w="1969" w:type="dxa"/>
-            <w:tmTcPr id="1644890918" protected="0"/>
+            <w:tmTcPr id="1644892731" protected="0"/>
           </w:tcPr>
           <w:p>
             <w:pPr>
@@ -1641,7 +1641,7 @@
         <w:tc>
           <w:tcPr>
             <w:tcW w:w="1969" w:type="dxa"/>
-            <w:tmTcPr id="1644890918" protected="0"/>
+            <w:tmTcPr id="1644892731" protected="0"/>
           </w:tcPr>
           <w:p>
             <w:pPr>
@@ -1665,7 +1665,7 @@
         <w:tc>
           <w:tcPr>
             <w:tcW w:w="4324" w:type="dxa"/>
-            <w:tmTcPr id="1644890918" protected="0"/>
+            <w:tmTcPr id="1644892731" protected="0"/>
           </w:tcPr>
           <w:p>
             <w:pPr>
@@ -1681,7 +1681,7 @@
         <w:tc>
           <w:tcPr>
             <w:tcW w:w="4324" w:type="dxa"/>
-            <w:tmTcPr id="1644890918" protected="0"/>
+            <w:tmTcPr id="1644892731" protected="0"/>
           </w:tcPr>
           <w:p>
             <w:pPr>
@@ -1697,7 +1697,7 @@
         <w:tc>
           <w:tcPr>
             <w:tcW w:w="1969" w:type="dxa"/>
-            <w:tmTcPr id="1644890918" protected="0"/>
+            <w:tmTcPr id="1644892731" protected="0"/>
           </w:tcPr>
           <w:p>
             <w:pPr>
@@ -1714,7 +1714,7 @@
         <w:tc>
           <w:tcPr>
             <w:tcW w:w="1969" w:type="dxa"/>
-            <w:tmTcPr id="1644890918" protected="0"/>
+            <w:tmTcPr id="1644892731" protected="0"/>
           </w:tcPr>
           <w:p>
             <w:pPr>
@@ -1738,7 +1738,7 @@
         <w:tc>
           <w:tcPr>
             <w:tcW w:w="4324" w:type="dxa"/>
-            <w:tmTcPr id="1644890918" protected="0"/>
+            <w:tmTcPr id="1644892731" protected="0"/>
           </w:tcPr>
           <w:p>
             <w:pPr>
@@ -1754,7 +1754,7 @@
         <w:tc>
           <w:tcPr>
             <w:tcW w:w="4324" w:type="dxa"/>
-            <w:tmTcPr id="1644890918" protected="0"/>
+            <w:tmTcPr id="1644892731" protected="0"/>
           </w:tcPr>
           <w:p>
             <w:pPr>
@@ -1770,7 +1770,7 @@
         <w:tc>
           <w:tcPr>
             <w:tcW w:w="1969" w:type="dxa"/>
-            <w:tmTcPr id="1644890918" protected="0"/>
+            <w:tmTcPr id="1644892731" protected="0"/>
           </w:tcPr>
           <w:p>
             <w:pPr>
@@ -1787,7 +1787,7 @@
         <w:tc>
           <w:tcPr>
             <w:tcW w:w="1969" w:type="dxa"/>
-            <w:tmTcPr id="1644890918" protected="0"/>
+            <w:tmTcPr id="1644892731" protected="0"/>
           </w:tcPr>
           <w:p>
             <w:pPr>
@@ -1811,7 +1811,7 @@
         <w:tc>
           <w:tcPr>
             <w:tcW w:w="4324" w:type="dxa"/>
-            <w:tmTcPr id="1644890918" protected="0"/>
+            <w:tmTcPr id="1644892731" protected="0"/>
           </w:tcPr>
           <w:p>
             <w:pPr>
@@ -1827,7 +1827,7 @@
         <w:tc>
           <w:tcPr>
             <w:tcW w:w="4324" w:type="dxa"/>
-            <w:tmTcPr id="1644890918" protected="0"/>
+            <w:tmTcPr id="1644892731" protected="0"/>
           </w:tcPr>
           <w:p>
             <w:pPr>
@@ -1843,7 +1843,7 @@
         <w:tc>
           <w:tcPr>
             <w:tcW w:w="1969" w:type="dxa"/>
-            <w:tmTcPr id="1644890918" protected="0"/>
+            <w:tmTcPr id="1644892731" protected="0"/>
           </w:tcPr>
           <w:p>
             <w:pPr>
@@ -1860,7 +1860,7 @@
         <w:tc>
           <w:tcPr>
             <w:tcW w:w="1969" w:type="dxa"/>
-            <w:tmTcPr id="1644890918" protected="0"/>
+            <w:tmTcPr id="1644892731" protected="0"/>
           </w:tcPr>
           <w:p>
             <w:pPr>
@@ -1884,7 +1884,7 @@
         <w:tc>
           <w:tcPr>
             <w:tcW w:w="4324" w:type="dxa"/>
-            <w:tmTcPr id="1644890918" protected="0"/>
+            <w:tmTcPr id="1644892731" protected="0"/>
           </w:tcPr>
           <w:p>
             <w:pPr>
@@ -1909,7 +1909,7 @@
           <w:tcPr>
             <w:tcW w:w="4324" w:type="dxa"/>
             <w:shd w:val="solid" w:color="BFBFBF" tmshd="1259929952, 0, 16777215"/>
-            <w:tmTcPr id="1644890918" protected="0"/>
+            <w:tmTcPr id="1644892731" protected="0"/>
           </w:tcPr>
           <w:p>
             <w:pPr>
@@ -1933,7 +1933,7 @@
           <w:tcPr>
             <w:tcW w:w="1969" w:type="dxa"/>
             <w:shd w:val="solid" w:color="BFBFBF" tmshd="1259929952, 0, 16777215"/>
-            <w:tmTcPr id="1644890918" protected="0"/>
+            <w:tmTcPr id="1644892731" protected="0"/>
           </w:tcPr>
           <w:p>
             <w:pPr>
@@ -1958,7 +1958,7 @@
           <w:tcPr>
             <w:tcW w:w="1969" w:type="dxa"/>
             <w:shd w:val="solid" w:color="BFBFBF" tmshd="1259929952, 0, 16777215"/>
-            <w:tmTcPr id="1644890918" protected="0"/>
+            <w:tmTcPr id="1644892731" protected="0"/>
           </w:tcPr>
           <w:p>
             <w:pPr>
@@ -1989,7 +1989,7 @@
         <w:tc>
           <w:tcPr>
             <w:tcW w:w="4324" w:type="dxa"/>
-            <w:tmTcPr id="1644890918" protected="0"/>
+            <w:tmTcPr id="1644892731" protected="0"/>
           </w:tcPr>
           <w:p>
             <w:pPr>
@@ -2005,7 +2005,7 @@
         <w:tc>
           <w:tcPr>
             <w:tcW w:w="4324" w:type="dxa"/>
-            <w:tmTcPr id="1644890918" protected="0"/>
+            <w:tmTcPr id="1644892731" protected="0"/>
           </w:tcPr>
           <w:p>
             <w:pPr>
@@ -2022,7 +2022,7 @@
           <w:tcPr>
             <w:tcW w:w="1969" w:type="dxa"/>
             <w:shd w:val="solid" w:color="FF9E9E" tmshd="1042678112, 255, 16777215"/>
-            <w:tmTcPr id="1644890918" protected="0"/>
+            <w:tmTcPr id="1644892731" protected="0"/>
           </w:tcPr>
           <w:p>
             <w:pPr>
@@ -2039,7 +2039,7 @@
         <w:tc>
           <w:tcPr>
             <w:tcW w:w="1969" w:type="dxa"/>
-            <w:tmTcPr id="1644890918" protected="0"/>
+            <w:tmTcPr id="1644892731" protected="0"/>
           </w:tcPr>
           <w:p>
             <w:pPr>
@@ -2063,7 +2063,7 @@
         <w:tc>
           <w:tcPr>
             <w:tcW w:w="4324" w:type="dxa"/>
-            <w:tmTcPr id="1644890918" protected="0"/>
+            <w:tmTcPr id="1644892731" protected="0"/>
           </w:tcPr>
           <w:p>
             <w:pPr>
@@ -2079,7 +2079,7 @@
         <w:tc>
           <w:tcPr>
             <w:tcW w:w="4324" w:type="dxa"/>
-            <w:tmTcPr id="1644890918" protected="0"/>
+            <w:tmTcPr id="1644892731" protected="0"/>
           </w:tcPr>
           <w:p>
             <w:pPr>
@@ -2094,7 +2094,7 @@
           <w:tcPr>
             <w:tcW w:w="1969" w:type="dxa"/>
             <w:shd w:val="solid" w:color="FF9E9E" tmshd="1042678112, 255, 16777215"/>
-            <w:tmTcPr id="1644890918" protected="0"/>
+            <w:tmTcPr id="1644892731" protected="0"/>
           </w:tcPr>
           <w:p>
             <w:pPr>
@@ -2110,7 +2110,7 @@
         <w:tc>
           <w:tcPr>
             <w:tcW w:w="1969" w:type="dxa"/>
-            <w:tmTcPr id="1644890918" protected="0"/>
+            <w:tmTcPr id="1644892731" protected="0"/>
           </w:tcPr>
           <w:p>
             <w:pPr>
@@ -2133,7 +2133,7 @@
         <w:tc>
           <w:tcPr>
             <w:tcW w:w="4324" w:type="dxa"/>
-            <w:tmTcPr id="1644890918" protected="0"/>
+            <w:tmTcPr id="1644892731" protected="0"/>
           </w:tcPr>
           <w:p>
             <w:pPr>
@@ -2158,7 +2158,7 @@
           <w:tcPr>
             <w:tcW w:w="4324" w:type="dxa"/>
             <w:shd w:val="solid" w:color="BFBFBF" tmshd="1259929952, 0, 16777215"/>
-            <w:tmTcPr id="1644890918" protected="0"/>
+            <w:tmTcPr id="1644892731" protected="0"/>
           </w:tcPr>
           <w:p>
             <w:pPr>
@@ -2182,7 +2182,7 @@
           <w:tcPr>
             <w:tcW w:w="1969" w:type="dxa"/>
             <w:shd w:val="solid" w:color="BFBFBF" tmshd="1259929952, 0, 16777215"/>
-            <w:tmTcPr id="1644890918" protected="0"/>
+            <w:tmTcPr id="1644892731" protected="0"/>
           </w:tcPr>
           <w:p>
             <w:pPr>
@@ -2207,7 +2207,7 @@
           <w:tcPr>
             <w:tcW w:w="1969" w:type="dxa"/>
             <w:shd w:val="solid" w:color="BFBFBF" tmshd="1259929952, 0, 16777215"/>
-            <w:tmTcPr id="1644890918" protected="0"/>
+            <w:tmTcPr id="1644892731" protected="0"/>
           </w:tcPr>
           <w:p>
             <w:pPr>
@@ -2238,7 +2238,7 @@
         <w:tc>
           <w:tcPr>
             <w:tcW w:w="4324" w:type="dxa"/>
-            <w:tmTcPr id="1644890918" protected="0"/>
+            <w:tmTcPr id="1644892731" protected="0"/>
           </w:tcPr>
           <w:p>
             <w:pPr>
@@ -2254,7 +2254,7 @@
         <w:tc>
           <w:tcPr>
             <w:tcW w:w="4324" w:type="dxa"/>
-            <w:tmTcPr id="1644890918" protected="0"/>
+            <w:tmTcPr id="1644892731" protected="0"/>
           </w:tcPr>
           <w:p>
             <w:pPr>
@@ -2270,7 +2270,7 @@
         <w:tc>
           <w:tcPr>
             <w:tcW w:w="1969" w:type="dxa"/>
-            <w:tmTcPr id="1644890918" protected="0"/>
+            <w:tmTcPr id="1644892731" protected="0"/>
           </w:tcPr>
           <w:p>
             <w:pPr>
@@ -2287,7 +2287,7 @@
         <w:tc>
           <w:tcPr>
             <w:tcW w:w="1969" w:type="dxa"/>
-            <w:tmTcPr id="1644890918" protected="0"/>
+            <w:tmTcPr id="1644892731" protected="0"/>
           </w:tcPr>
           <w:p>
             <w:pPr>
@@ -2311,7 +2311,7 @@
         <w:tc>
           <w:tcPr>
             <w:tcW w:w="4324" w:type="dxa"/>
-            <w:tmTcPr id="1644890918" protected="0"/>
+            <w:tmTcPr id="1644892731" protected="0"/>
           </w:tcPr>
           <w:p>
             <w:pPr>
@@ -2327,7 +2327,7 @@
         <w:tc>
           <w:tcPr>
             <w:tcW w:w="4324" w:type="dxa"/>
-            <w:tmTcPr id="1644890918" protected="0"/>
+            <w:tmTcPr id="1644892731" protected="0"/>
           </w:tcPr>
           <w:p>
             <w:pPr>
@@ -2343,7 +2343,7 @@
         <w:tc>
           <w:tcPr>
             <w:tcW w:w="1969" w:type="dxa"/>
-            <w:tmTcPr id="1644890918" protected="0"/>
+            <w:tmTcPr id="1644892731" protected="0"/>
           </w:tcPr>
           <w:p>
             <w:pPr>
@@ -2360,7 +2360,7 @@
         <w:tc>
           <w:tcPr>
             <w:tcW w:w="1969" w:type="dxa"/>
-            <w:tmTcPr id="1644890918" protected="0"/>
+            <w:tmTcPr id="1644892731" protected="0"/>
           </w:tcPr>
           <w:p>
             <w:pPr>
@@ -2384,7 +2384,7 @@
         <w:tc>
           <w:tcPr>
             <w:tcW w:w="4324" w:type="dxa"/>
-            <w:tmTcPr id="1644890918" protected="0"/>
+            <w:tmTcPr id="1644892731" protected="0"/>
           </w:tcPr>
           <w:p>
             <w:pPr>
@@ -2400,7 +2400,7 @@
         <w:tc>
           <w:tcPr>
             <w:tcW w:w="4324" w:type="dxa"/>
-            <w:tmTcPr id="1644890918" protected="0"/>
+            <w:tmTcPr id="1644892731" protected="0"/>
           </w:tcPr>
           <w:p>
             <w:pPr>
@@ -2416,7 +2416,7 @@
         <w:tc>
           <w:tcPr>
             <w:tcW w:w="1969" w:type="dxa"/>
-            <w:tmTcPr id="1644890918" protected="0"/>
+            <w:tmTcPr id="1644892731" protected="0"/>
           </w:tcPr>
           <w:p>
             <w:pPr>
@@ -2433,7 +2433,7 @@
         <w:tc>
           <w:tcPr>
             <w:tcW w:w="1969" w:type="dxa"/>
-            <w:tmTcPr id="1644890918" protected="0"/>
+            <w:tmTcPr id="1644892731" protected="0"/>
           </w:tcPr>
           <w:p>
             <w:pPr>
@@ -2457,7 +2457,7 @@
         <w:tc>
           <w:tcPr>
             <w:tcW w:w="4324" w:type="dxa"/>
-            <w:tmTcPr id="1644890918" protected="0"/>
+            <w:tmTcPr id="1644892731" protected="0"/>
           </w:tcPr>
           <w:p>
             <w:pPr>
@@ -2473,7 +2473,7 @@
         <w:tc>
           <w:tcPr>
             <w:tcW w:w="4324" w:type="dxa"/>
-            <w:tmTcPr id="1644890918" protected="0"/>
+            <w:tmTcPr id="1644892731" protected="0"/>
           </w:tcPr>
           <w:p>
             <w:pPr>
@@ -2489,7 +2489,7 @@
         <w:tc>
           <w:tcPr>
             <w:tcW w:w="1969" w:type="dxa"/>
-            <w:tmTcPr id="1644890918" protected="0"/>
+            <w:tmTcPr id="1644892731" protected="0"/>
           </w:tcPr>
           <w:p>
             <w:pPr>
@@ -2506,7 +2506,7 @@
         <w:tc>
           <w:tcPr>
             <w:tcW w:w="1969" w:type="dxa"/>
-            <w:tmTcPr id="1644890918" protected="0"/>
+            <w:tmTcPr id="1644892731" protected="0"/>
           </w:tcPr>
           <w:p>
             <w:pPr>
@@ -2530,7 +2530,7 @@
         <w:tc>
           <w:tcPr>
             <w:tcW w:w="4324" w:type="dxa"/>
-            <w:tmTcPr id="1644890918" protected="0"/>
+            <w:tmTcPr id="1644892731" protected="0"/>
           </w:tcPr>
           <w:p>
             <w:pPr>
@@ -2546,7 +2546,7 @@
         <w:tc>
           <w:tcPr>
             <w:tcW w:w="4324" w:type="dxa"/>
-            <w:tmTcPr id="1644890918" protected="0"/>
+            <w:tmTcPr id="1644892731" protected="0"/>
           </w:tcPr>
           <w:p>
             <w:pPr>
@@ -2562,7 +2562,7 @@
         <w:tc>
           <w:tcPr>
             <w:tcW w:w="1969" w:type="dxa"/>
-            <w:tmTcPr id="1644890918" protected="0"/>
+            <w:tmTcPr id="1644892731" protected="0"/>
           </w:tcPr>
           <w:p>
             <w:pPr>
@@ -2579,7 +2579,7 @@
         <w:tc>
           <w:tcPr>
             <w:tcW w:w="1969" w:type="dxa"/>
-            <w:tmTcPr id="1644890918" protected="0"/>
+            <w:tmTcPr id="1644892731" protected="0"/>
           </w:tcPr>
           <w:p>
             <w:pPr>
@@ -2603,7 +2603,7 @@
         <w:tc>
           <w:tcPr>
             <w:tcW w:w="4324" w:type="dxa"/>
-            <w:tmTcPr id="1644890918" protected="0"/>
+            <w:tmTcPr id="1644892731" protected="0"/>
           </w:tcPr>
           <w:p>
             <w:pPr>
@@ -2619,7 +2619,7 @@
         <w:tc>
           <w:tcPr>
             <w:tcW w:w="4324" w:type="dxa"/>
-            <w:tmTcPr id="1644890918" protected="0"/>
+            <w:tmTcPr id="1644892731" protected="0"/>
           </w:tcPr>
           <w:p>
             <w:pPr>
@@ -2635,7 +2635,7 @@
         <w:tc>
           <w:tcPr>
             <w:tcW w:w="1969" w:type="dxa"/>
-            <w:tmTcPr id="1644890918" protected="0"/>
+            <w:tmTcPr id="1644892731" protected="0"/>
           </w:tcPr>
           <w:p>
             <w:pPr>
@@ -2652,7 +2652,7 @@
         <w:tc>
           <w:tcPr>
             <w:tcW w:w="1969" w:type="dxa"/>
-            <w:tmTcPr id="1644890918" protected="0"/>
+            <w:tmTcPr id="1644892731" protected="0"/>
           </w:tcPr>
           <w:p>
             <w:pPr>
@@ -2676,7 +2676,7 @@
         <w:tc>
           <w:tcPr>
             <w:tcW w:w="4324" w:type="dxa"/>
-            <w:tmTcPr id="1644890918" protected="0"/>
+            <w:tmTcPr id="1644892731" protected="0"/>
           </w:tcPr>
           <w:p>
             <w:pPr>
@@ -2692,7 +2692,7 @@
         <w:tc>
           <w:tcPr>
             <w:tcW w:w="4324" w:type="dxa"/>
-            <w:tmTcPr id="1644890918" protected="0"/>
+            <w:tmTcPr id="1644892731" protected="0"/>
           </w:tcPr>
           <w:p>
             <w:pPr>
@@ -2706,7 +2706,7 @@
         <w:tc>
           <w:tcPr>
             <w:tcW w:w="1969" w:type="dxa"/>
-            <w:tmTcPr id="1644890918" protected="0"/>
+            <w:tmTcPr id="1644892731" protected="0"/>
           </w:tcPr>
           <w:p>
             <w:pPr>
@@ -2722,7 +2722,7 @@
         <w:tc>
           <w:tcPr>
             <w:tcW w:w="1969" w:type="dxa"/>
-            <w:tmTcPr id="1644890918" protected="0"/>
+            <w:tmTcPr id="1644892731" protected="0"/>
           </w:tcPr>
           <w:p>
             <w:pPr>
@@ -2745,7 +2745,7 @@
         <w:tc>
           <w:tcPr>
             <w:tcW w:w="4324" w:type="dxa"/>
-            <w:tmTcPr id="1644890918" protected="0"/>
+            <w:tmTcPr id="1644892731" protected="0"/>
           </w:tcPr>
           <w:p>
             <w:pPr>
@@ -2761,7 +2761,7 @@
         <w:tc>
           <w:tcPr>
             <w:tcW w:w="4324" w:type="dxa"/>
-            <w:tmTcPr id="1644890918" protected="0"/>
+            <w:tmTcPr id="1644892731" protected="0"/>
           </w:tcPr>
           <w:p>
             <w:pPr>
@@ -2777,7 +2777,7 @@
         <w:tc>
           <w:tcPr>
             <w:tcW w:w="1969" w:type="dxa"/>
-            <w:tmTcPr id="1644890918" protected="0"/>
+            <w:tmTcPr id="1644892731" protected="0"/>
           </w:tcPr>
           <w:p>
             <w:pPr>
@@ -2794,7 +2794,7 @@
         <w:tc>
           <w:tcPr>
             <w:tcW w:w="1969" w:type="dxa"/>
-            <w:tmTcPr id="1644890918" protected="0"/>
+            <w:tmTcPr id="1644892731" protected="0"/>
           </w:tcPr>
           <w:p>
             <w:pPr>
@@ -2818,7 +2818,7 @@
         <w:tc>
           <w:tcPr>
             <w:tcW w:w="4324" w:type="dxa"/>
-            <w:tmTcPr id="1644890918" protected="0"/>
+            <w:tmTcPr id="1644892731" protected="0"/>
           </w:tcPr>
           <w:p>
             <w:pPr>
@@ -2834,7 +2834,7 @@
         <w:tc>
           <w:tcPr>
             <w:tcW w:w="4324" w:type="dxa"/>
-            <w:tmTcPr id="1644890918" protected="0"/>
+            <w:tmTcPr id="1644892731" protected="0"/>
           </w:tcPr>
           <w:p>
             <w:pPr>
@@ -2848,7 +2848,7 @@
         <w:tc>
           <w:tcPr>
             <w:tcW w:w="1969" w:type="dxa"/>
-            <w:tmTcPr id="1644890918" protected="0"/>
+            <w:tmTcPr id="1644892731" protected="0"/>
           </w:tcPr>
           <w:p>
             <w:pPr>
@@ -2864,7 +2864,7 @@
         <w:tc>
           <w:tcPr>
             <w:tcW w:w="1969" w:type="dxa"/>
-            <w:tmTcPr id="1644890918" protected="0"/>
+            <w:tmTcPr id="1644892731" protected="0"/>
           </w:tcPr>
           <w:p>
             <w:pPr>
@@ -2887,7 +2887,7 @@
         <w:tc>
           <w:tcPr>
             <w:tcW w:w="4324" w:type="dxa"/>
-            <w:tmTcPr id="1644890918" protected="0"/>
+            <w:tmTcPr id="1644892731" protected="0"/>
           </w:tcPr>
           <w:p>
             <w:pPr>
@@ -2903,7 +2903,7 @@
         <w:tc>
           <w:tcPr>
             <w:tcW w:w="4324" w:type="dxa"/>
-            <w:tmTcPr id="1644890918" protected="0"/>
+            <w:tmTcPr id="1644892731" protected="0"/>
           </w:tcPr>
           <w:p>
             <w:pPr>
@@ -2917,7 +2917,7 @@
         <w:tc>
           <w:tcPr>
             <w:tcW w:w="1969" w:type="dxa"/>
-            <w:tmTcPr id="1644890918" protected="0"/>
+            <w:tmTcPr id="1644892731" protected="0"/>
           </w:tcPr>
           <w:p>
             <w:pPr>
@@ -2933,7 +2933,7 @@
         <w:tc>
           <w:tcPr>
             <w:tcW w:w="1969" w:type="dxa"/>
-            <w:tmTcPr id="1644890918" protected="0"/>
+            <w:tmTcPr id="1644892731" protected="0"/>
           </w:tcPr>
           <w:p>
             <w:pPr>
@@ -2956,7 +2956,7 @@
         <w:tc>
           <w:tcPr>
             <w:tcW w:w="4324" w:type="dxa"/>
-            <w:tmTcPr id="1644890918" protected="0"/>
+            <w:tmTcPr id="1644892731" protected="0"/>
           </w:tcPr>
           <w:p>
             <w:pPr>
@@ -2972,7 +2972,7 @@
         <w:tc>
           <w:tcPr>
             <w:tcW w:w="4324" w:type="dxa"/>
-            <w:tmTcPr id="1644890918" protected="0"/>
+            <w:tmTcPr id="1644892731" protected="0"/>
           </w:tcPr>
           <w:p>
             <w:pPr>
@@ -2986,7 +2986,7 @@
         <w:tc>
           <w:tcPr>
             <w:tcW w:w="1969" w:type="dxa"/>
-            <w:tmTcPr id="1644890918" protected="0"/>
+            <w:tmTcPr id="1644892731" protected="0"/>
           </w:tcPr>
           <w:p>
             <w:pPr>
@@ -3002,7 +3002,7 @@
         <w:tc>
           <w:tcPr>
             <w:tcW w:w="1969" w:type="dxa"/>
-            <w:tmTcPr id="1644890918" protected="0"/>
+            <w:tmTcPr id="1644892731" protected="0"/>
           </w:tcPr>
           <w:p>
             <w:pPr>
@@ -3025,7 +3025,7 @@
         <w:tc>
           <w:tcPr>
             <w:tcW w:w="4324" w:type="dxa"/>
-            <w:tmTcPr id="1644890918" protected="0"/>
+            <w:tmTcPr id="1644892731" protected="0"/>
           </w:tcPr>
           <w:p>
             <w:pPr>
@@ -3041,7 +3041,7 @@
         <w:tc>
           <w:tcPr>
             <w:tcW w:w="4324" w:type="dxa"/>
-            <w:tmTcPr id="1644890918" protected="0"/>
+            <w:tmTcPr id="1644892731" protected="0"/>
           </w:tcPr>
           <w:p>
             <w:pPr>
@@ -3055,7 +3055,7 @@
         <w:tc>
           <w:tcPr>
             <w:tcW w:w="1969" w:type="dxa"/>
-            <w:tmTcPr id="1644890918" protected="0"/>
+            <w:tmTcPr id="1644892731" protected="0"/>
           </w:tcPr>
           <w:p>
             <w:pPr>
@@ -3071,7 +3071,7 @@
         <w:tc>
           <w:tcPr>
             <w:tcW w:w="1969" w:type="dxa"/>
-            <w:tmTcPr id="1644890918" protected="0"/>
+            <w:tmTcPr id="1644892731" protected="0"/>
           </w:tcPr>
           <w:p>
             <w:pPr>
@@ -3094,7 +3094,7 @@
         <w:tc>
           <w:tcPr>
             <w:tcW w:w="4324" w:type="dxa"/>
-            <w:tmTcPr id="1644890918" protected="0"/>
+            <w:tmTcPr id="1644892731" protected="0"/>
           </w:tcPr>
           <w:p>
             <w:pPr>
@@ -3110,7 +3110,7 @@
         <w:tc>
           <w:tcPr>
             <w:tcW w:w="4324" w:type="dxa"/>
-            <w:tmTcPr id="1644890918" protected="0"/>
+            <w:tmTcPr id="1644892731" protected="0"/>
           </w:tcPr>
           <w:p>
             <w:pPr>
@@ -3126,7 +3126,7 @@
         <w:tc>
           <w:tcPr>
             <w:tcW w:w="1969" w:type="dxa"/>
-            <w:tmTcPr id="1644890918" protected="0"/>
+            <w:tmTcPr id="1644892731" protected="0"/>
           </w:tcPr>
           <w:p>
             <w:pPr>
@@ -3143,7 +3143,7 @@
         <w:tc>
           <w:tcPr>
             <w:tcW w:w="1969" w:type="dxa"/>
-            <w:tmTcPr id="1644890918" protected="0"/>
+            <w:tmTcPr id="1644892731" protected="0"/>
           </w:tcPr>
           <w:p>
             <w:pPr>
@@ -3167,7 +3167,7 @@
         <w:tc>
           <w:tcPr>
             <w:tcW w:w="4324" w:type="dxa"/>
-            <w:tmTcPr id="1644890918" protected="0"/>
+            <w:tmTcPr id="1644892731" protected="0"/>
           </w:tcPr>
           <w:p>
             <w:pPr>
@@ -3183,7 +3183,7 @@
         <w:tc>
           <w:tcPr>
             <w:tcW w:w="4324" w:type="dxa"/>
-            <w:tmTcPr id="1644890918" protected="0"/>
+            <w:tmTcPr id="1644892731" protected="0"/>
           </w:tcPr>
           <w:p>
             <w:commentRangeStart w:id="1"/>
@@ -3202,7 +3202,7 @@
         <w:tc>
           <w:tcPr>
             <w:tcW w:w="1969" w:type="dxa"/>
-            <w:tmTcPr id="1644890918" protected="0"/>
+            <w:tmTcPr id="1644892731" protected="0"/>
           </w:tcPr>
           <w:p>
             <w:pPr>
@@ -3219,7 +3219,7 @@
         <w:tc>
           <w:tcPr>
             <w:tcW w:w="1969" w:type="dxa"/>
-            <w:tmTcPr id="1644890918" protected="0"/>
+            <w:tmTcPr id="1644892731" protected="0"/>
           </w:tcPr>
           <w:p>
             <w:pPr>
@@ -3243,7 +3243,7 @@
         <w:tc>
           <w:tcPr>
             <w:tcW w:w="4324" w:type="dxa"/>
-            <w:tmTcPr id="1644890918" protected="0"/>
+            <w:tmTcPr id="1644892731" protected="0"/>
           </w:tcPr>
           <w:p>
             <w:pPr>
@@ -3259,7 +3259,7 @@
         <w:tc>
           <w:tcPr>
             <w:tcW w:w="4324" w:type="dxa"/>
-            <w:tmTcPr id="1644890918" protected="0"/>
+            <w:tmTcPr id="1644892731" protected="0"/>
           </w:tcPr>
           <w:p>
             <w:pPr>
@@ -3275,7 +3275,7 @@
         <w:tc>
           <w:tcPr>
             <w:tcW w:w="1969" w:type="dxa"/>
-            <w:tmTcPr id="1644890918" protected="0"/>
+            <w:tmTcPr id="1644892731" protected="0"/>
           </w:tcPr>
           <w:p>
             <w:pPr>
@@ -3292,7 +3292,7 @@
         <w:tc>
           <w:tcPr>
             <w:tcW w:w="1969" w:type="dxa"/>
-            <w:tmTcPr id="1644890918" protected="0"/>
+            <w:tmTcPr id="1644892731" protected="0"/>
           </w:tcPr>
           <w:p>
             <w:pPr>
@@ -3316,7 +3316,7 @@
         <w:tc>
           <w:tcPr>
             <w:tcW w:w="4324" w:type="dxa"/>
-            <w:tmTcPr id="1644890918" protected="0"/>
+            <w:tmTcPr id="1644892731" protected="0"/>
           </w:tcPr>
           <w:p>
             <w:pPr>
@@ -3332,7 +3332,7 @@
         <w:tc>
           <w:tcPr>
             <w:tcW w:w="4324" w:type="dxa"/>
-            <w:tmTcPr id="1644890918" protected="0"/>
+            <w:tmTcPr id="1644892731" protected="0"/>
           </w:tcPr>
           <w:p>
             <w:pPr>
@@ -3348,7 +3348,7 @@
         <w:tc>
           <w:tcPr>
             <w:tcW w:w="1969" w:type="dxa"/>
-            <w:tmTcPr id="1644890918" protected="0"/>
+            <w:tmTcPr id="1644892731" protected="0"/>
           </w:tcPr>
           <w:p>
             <w:pPr>
@@ -3365,7 +3365,7 @@
         <w:tc>
           <w:tcPr>
             <w:tcW w:w="1969" w:type="dxa"/>
-            <w:tmTcPr id="1644890918" protected="0"/>
+            <w:tmTcPr id="1644892731" protected="0"/>
           </w:tcPr>
           <w:p>
             <w:pPr>
@@ -3389,7 +3389,7 @@
         <w:tc>
           <w:tcPr>
             <w:tcW w:w="4324" w:type="dxa"/>
-            <w:tmTcPr id="1644890918" protected="0"/>
+            <w:tmTcPr id="1644892731" protected="0"/>
           </w:tcPr>
           <w:p>
             <w:pPr>
@@ -3405,7 +3405,7 @@
         <w:tc>
           <w:tcPr>
             <w:tcW w:w="4324" w:type="dxa"/>
-            <w:tmTcPr id="1644890918" protected="0"/>
+            <w:tmTcPr id="1644892731" protected="0"/>
           </w:tcPr>
           <w:p>
             <w:pPr>
@@ -3421,7 +3421,7 @@
         <w:tc>
           <w:tcPr>
             <w:tcW w:w="1969" w:type="dxa"/>
-            <w:tmTcPr id="1644890918" protected="0"/>
+            <w:tmTcPr id="1644892731" protected="0"/>
           </w:tcPr>
           <w:p>
             <w:pPr>
@@ -3438,7 +3438,7 @@
         <w:tc>
           <w:tcPr>
             <w:tcW w:w="1969" w:type="dxa"/>
-            <w:tmTcPr id="1644890918" protected="0"/>
+            <w:tmTcPr id="1644892731" protected="0"/>
           </w:tcPr>
           <w:p>
             <w:pPr>
@@ -3462,7 +3462,7 @@
         <w:tc>
           <w:tcPr>
             <w:tcW w:w="4324" w:type="dxa"/>
-            <w:tmTcPr id="1644890918" protected="0"/>
+            <w:tmTcPr id="1644892731" protected="0"/>
           </w:tcPr>
           <w:p>
             <w:pPr>
@@ -3478,7 +3478,7 @@
         <w:tc>
           <w:tcPr>
             <w:tcW w:w="4324" w:type="dxa"/>
-            <w:tmTcPr id="1644890918" protected="0"/>
+            <w:tmTcPr id="1644892731" protected="0"/>
           </w:tcPr>
           <w:p>
             <w:pPr>
@@ -3494,7 +3494,7 @@
         <w:tc>
           <w:tcPr>
             <w:tcW w:w="1969" w:type="dxa"/>
-            <w:tmTcPr id="1644890918" protected="0"/>
+            <w:tmTcPr id="1644892731" protected="0"/>
           </w:tcPr>
           <w:p>
             <w:pPr>
@@ -3511,7 +3511,7 @@
         <w:tc>
           <w:tcPr>
             <w:tcW w:w="1969" w:type="dxa"/>
-            <w:tmTcPr id="1644890918" protected="0"/>
+            <w:tmTcPr id="1644892731" protected="0"/>
           </w:tcPr>
           <w:p>
             <w:pPr>
@@ -3535,7 +3535,7 @@
         <w:tc>
           <w:tcPr>
             <w:tcW w:w="4324" w:type="dxa"/>
-            <w:tmTcPr id="1644890918" protected="0"/>
+            <w:tmTcPr id="1644892731" protected="0"/>
           </w:tcPr>
           <w:p>
             <w:pPr>
@@ -3551,7 +3551,7 @@
         <w:tc>
           <w:tcPr>
             <w:tcW w:w="4324" w:type="dxa"/>
-            <w:tmTcPr id="1644890918" protected="0"/>
+            <w:tmTcPr id="1644892731" protected="0"/>
           </w:tcPr>
           <w:p>
             <w:pPr>
@@ -3567,7 +3567,7 @@
         <w:tc>
           <w:tcPr>
             <w:tcW w:w="1969" w:type="dxa"/>
-            <w:tmTcPr id="1644890918" protected="0"/>
+            <w:tmTcPr id="1644892731" protected="0"/>
           </w:tcPr>
           <w:p>
             <w:pPr>
@@ -3584,7 +3584,7 @@
         <w:tc>
           <w:tcPr>
             <w:tcW w:w="1969" w:type="dxa"/>
-            <w:tmTcPr id="1644890918" protected="0"/>
+            <w:tmTcPr id="1644892731" protected="0"/>
           </w:tcPr>
           <w:p>
             <w:pPr>
@@ -3608,7 +3608,7 @@
         <w:tc>
           <w:tcPr>
             <w:tcW w:w="4324" w:type="dxa"/>
-            <w:tmTcPr id="1644890918" protected="0"/>
+            <w:tmTcPr id="1644892731" protected="0"/>
           </w:tcPr>
           <w:p>
             <w:pPr>
@@ -3633,7 +3633,7 @@
           <w:tcPr>
             <w:tcW w:w="4324" w:type="dxa"/>
             <w:shd w:val="solid" w:color="BFBFBF" tmshd="1259929952, 0, 16777215"/>
-            <w:tmTcPr id="1644890918" protected="0"/>
+            <w:tmTcPr id="1644892731" protected="0"/>
           </w:tcPr>
           <w:p>
             <w:pPr>
@@ -3657,7 +3657,7 @@
           <w:tcPr>
             <w:tcW w:w="1969" w:type="dxa"/>
             <w:shd w:val="solid" w:color="BFBFBF" tmshd="1259929952, 0, 16777215"/>
-            <w:tmTcPr id="1644890918" protected="0"/>
+            <w:tmTcPr id="1644892731" protected="0"/>
           </w:tcPr>
           <w:p>
             <w:pPr>
@@ -3682,7 +3682,7 @@
           <w:tcPr>
             <w:tcW w:w="1969" w:type="dxa"/>
             <w:shd w:val="solid" w:color="BFBFBF" tmshd="1259929952, 0, 16777215"/>
-            <w:tmTcPr id="1644890918" protected="0"/>
+            <w:tmTcPr id="1644892731" protected="0"/>
           </w:tcPr>
           <w:p>
             <w:pPr>
@@ -3713,7 +3713,7 @@
         <w:tc>
           <w:tcPr>
             <w:tcW w:w="4324" w:type="dxa"/>
-            <w:tmTcPr id="1644890918" protected="0"/>
+            <w:tmTcPr id="1644892731" protected="0"/>
           </w:tcPr>
           <w:p>
             <w:pPr>
@@ -3729,7 +3729,7 @@
         <w:tc>
           <w:tcPr>
             <w:tcW w:w="4324" w:type="dxa"/>
-            <w:tmTcPr id="1644890918" protected="0"/>
+            <w:tmTcPr id="1644892731" protected="0"/>
           </w:tcPr>
           <w:p>
             <w:pPr>
@@ -3745,7 +3745,7 @@
         <w:tc>
           <w:tcPr>
             <w:tcW w:w="1969" w:type="dxa"/>
-            <w:tmTcPr id="1644890918" protected="0"/>
+            <w:tmTcPr id="1644892731" protected="0"/>
           </w:tcPr>
           <w:p>
             <w:pPr>
@@ -3762,7 +3762,7 @@
         <w:tc>
           <w:tcPr>
             <w:tcW w:w="1969" w:type="dxa"/>
-            <w:tmTcPr id="1644890918" protected="0"/>
+            <w:tmTcPr id="1644892731" protected="0"/>
           </w:tcPr>
           <w:p>
             <w:pPr>
@@ -3786,7 +3786,7 @@
         <w:tc>
           <w:tcPr>
             <w:tcW w:w="4324" w:type="dxa"/>
-            <w:tmTcPr id="1644890918" protected="0"/>
+            <w:tmTcPr id="1644892731" protected="0"/>
           </w:tcPr>
           <w:p>
             <w:pPr>
@@ -3802,7 +3802,7 @@
         <w:tc>
           <w:tcPr>
             <w:tcW w:w="4324" w:type="dxa"/>
-            <w:tmTcPr id="1644890918" protected="0"/>
+            <w:tmTcPr id="1644892731" protected="0"/>
           </w:tcPr>
           <w:p>
             <w:commentRangeStart w:id="0"/>
@@ -3823,7 +3823,7 @@
         <w:tc>
           <w:tcPr>
             <w:tcW w:w="1969" w:type="dxa"/>
-            <w:tmTcPr id="1644890918" protected="0"/>
+            <w:tmTcPr id="1644892731" protected="0"/>
           </w:tcPr>
           <w:p>
             <w:pPr>
@@ -3840,7 +3840,7 @@
         <w:tc>
           <w:tcPr>
             <w:tcW w:w="1969" w:type="dxa"/>
-            <w:tmTcPr id="1644890918" protected="0"/>
+            <w:tmTcPr id="1644892731" protected="0"/>
           </w:tcPr>
           <w:p>
             <w:pPr>
@@ -3864,7 +3864,7 @@
         <w:tc>
           <w:tcPr>
             <w:tcW w:w="4324" w:type="dxa"/>
-            <w:tmTcPr id="1644890918" protected="0"/>
+            <w:tmTcPr id="1644892731" protected="0"/>
           </w:tcPr>
           <w:p>
             <w:pPr>
@@ -3880,7 +3880,7 @@
         <w:tc>
           <w:tcPr>
             <w:tcW w:w="4324" w:type="dxa"/>
-            <w:tmTcPr id="1644890918" protected="0"/>
+            <w:tmTcPr id="1644892731" protected="0"/>
           </w:tcPr>
           <w:p>
             <w:pPr>
@@ -3896,7 +3896,7 @@
         <w:tc>
           <w:tcPr>
             <w:tcW w:w="1969" w:type="dxa"/>
-            <w:tmTcPr id="1644890918" protected="0"/>
+            <w:tmTcPr id="1644892731" protected="0"/>
           </w:tcPr>
           <w:p>
             <w:pPr>
@@ -3913,7 +3913,7 @@
         <w:tc>
           <w:tcPr>
             <w:tcW w:w="1969" w:type="dxa"/>
-            <w:tmTcPr id="1644890918" protected="0"/>
+            <w:tmTcPr id="1644892731" protected="0"/>
           </w:tcPr>
           <w:p>
             <w:pPr>
@@ -3937,7 +3937,7 @@
         <w:tc>
           <w:tcPr>
             <w:tcW w:w="4324" w:type="dxa"/>
-            <w:tmTcPr id="1644890918" protected="0"/>
+            <w:tmTcPr id="1644892731" protected="0"/>
           </w:tcPr>
           <w:p>
             <w:pPr>
@@ -3953,7 +3953,7 @@
         <w:tc>
           <w:tcPr>
             <w:tcW w:w="4324" w:type="dxa"/>
-            <w:tmTcPr id="1644890918" protected="0"/>
+            <w:tmTcPr id="1644892731" protected="0"/>
           </w:tcPr>
           <w:p>
             <w:pPr>
@@ -3969,7 +3969,7 @@
         <w:tc>
           <w:tcPr>
             <w:tcW w:w="1969" w:type="dxa"/>
-            <w:tmTcPr id="1644890918" protected="0"/>
+            <w:tmTcPr id="1644892731" protected="0"/>
           </w:tcPr>
           <w:p>
             <w:pPr>
@@ -3986,7 +3986,7 @@
         <w:tc>
           <w:tcPr>
             <w:tcW w:w="1969" w:type="dxa"/>
-            <w:tmTcPr id="1644890918" protected="0"/>
+            <w:tmTcPr id="1644892731" protected="0"/>
           </w:tcPr>
           <w:p>
             <w:pPr>
@@ -4010,7 +4010,7 @@
         <w:tc>
           <w:tcPr>
             <w:tcW w:w="4324" w:type="dxa"/>
-            <w:tmTcPr id="1644890918" protected="0"/>
+            <w:tmTcPr id="1644892731" protected="0"/>
           </w:tcPr>
           <w:p>
             <w:pPr>
@@ -4034,7 +4034,7 @@
           <w:tcPr>
             <w:tcW w:w="4324" w:type="dxa"/>
             <w:shd w:val="solid" w:color="BFBFBF" tmshd="1259929952, 0, 16777215"/>
-            <w:tmTcPr id="1644890918" protected="0"/>
+            <w:tmTcPr id="1644892731" protected="0"/>
           </w:tcPr>
           <w:p>
             <w:pPr>
@@ -4057,7 +4057,7 @@
           <w:tcPr>
             <w:tcW w:w="1969" w:type="dxa"/>
             <w:shd w:val="solid" w:color="BFBFBF" tmshd="1259929952, 0, 16777215"/>
-            <w:tmTcPr id="1644890918" protected="0"/>
+            <w:tmTcPr id="1644892731" protected="0"/>
           </w:tcPr>
           <w:p>
             <w:pPr>
@@ -4081,7 +4081,7 @@
           <w:tcPr>
             <w:tcW w:w="1969" w:type="dxa"/>
             <w:shd w:val="solid" w:color="BFBFBF" tmshd="1259929952, 0, 16777215"/>
-            <w:tmTcPr id="1644890918" protected="0"/>
+            <w:tmTcPr id="1644892731" protected="0"/>
           </w:tcPr>
           <w:p>
             <w:pPr>
@@ -4343,7 +4343,7 @@
           <w:tcPr>
             <w:tcW w:w="3365" w:type="dxa"/>
             <w:shd w:val="solid" w:color="BFBFBF" tmshd="1259929952, 0, 16777215"/>
-            <w:tmTcPr id="1644890918" protected="0"/>
+            <w:tmTcPr id="1644892731" protected="0"/>
           </w:tcPr>
           <w:p>
             <w:pPr>
@@ -4365,7 +4365,7 @@
           <w:tcPr>
             <w:tcW w:w="3365" w:type="dxa"/>
             <w:shd w:val="solid" w:color="BFBFBF" tmshd="1259929952, 0, 16777215"/>
-            <w:tmTcPr id="1644890918" protected="0"/>
+            <w:tmTcPr id="1644892731" protected="0"/>
           </w:tcPr>
           <w:p>
             <w:pPr>
@@ -4388,7 +4388,7 @@
           <w:tcPr>
             <w:tcW w:w="3365" w:type="dxa"/>
             <w:shd w:val="solid" w:color="BFBFBF" tmshd="1259929952, 0, 16777215"/>
-            <w:tmTcPr id="1644890918" protected="0"/>
+            <w:tmTcPr id="1644892731" protected="0"/>
           </w:tcPr>
           <w:p>
             <w:pPr>
@@ -4411,7 +4411,7 @@
           <w:tcPr>
             <w:tcW w:w="3365" w:type="dxa"/>
             <w:shd w:val="solid" w:color="BFBFBF" tmshd="1259929952, 0, 16777215"/>
-            <w:tmTcPr id="1644890918" protected="0"/>
+            <w:tmTcPr id="1644892731" protected="0"/>
           </w:tcPr>
           <w:p>
             <w:pPr>
@@ -4440,7 +4440,7 @@
         <w:tc>
           <w:tcPr>
             <w:tcW w:w="3365" w:type="dxa"/>
-            <w:tmTcPr id="1644890918" protected="0"/>
+            <w:tmTcPr id="1644892731" protected="0"/>
           </w:tcPr>
           <w:p>
             <w:pPr>
@@ -4454,7 +4454,7 @@
         <w:tc>
           <w:tcPr>
             <w:tcW w:w="3365" w:type="dxa"/>
-            <w:tmTcPr id="1644890918" protected="0"/>
+            <w:tmTcPr id="1644892731" protected="0"/>
           </w:tcPr>
           <w:p>
             <w:pPr>
@@ -4468,7 +4468,7 @@
         <w:tc>
           <w:tcPr>
             <w:tcW w:w="3365" w:type="dxa"/>
-            <w:tmTcPr id="1644890918" protected="0"/>
+            <w:tmTcPr id="1644892731" protected="0"/>
           </w:tcPr>
           <w:p>
             <w:pPr>
@@ -4482,7 +4482,7 @@
         <w:tc>
           <w:tcPr>
             <w:tcW w:w="3365" w:type="dxa"/>
-            <w:tmTcPr id="1644890918" protected="0"/>
+            <w:tmTcPr id="1644892731" protected="0"/>
           </w:tcPr>
           <w:p>
             <w:pPr>
@@ -4503,7 +4503,7 @@
         <w:tc>
           <w:tcPr>
             <w:tcW w:w="3365" w:type="dxa"/>
-            <w:tmTcPr id="1644890918" protected="0"/>
+            <w:tmTcPr id="1644892731" protected="0"/>
           </w:tcPr>
           <w:p>
             <w:pPr>
@@ -4517,7 +4517,7 @@
         <w:tc>
           <w:tcPr>
             <w:tcW w:w="3365" w:type="dxa"/>
-            <w:tmTcPr id="1644890918" protected="0"/>
+            <w:tmTcPr id="1644892731" protected="0"/>
           </w:tcPr>
           <w:p>
             <w:pPr>
@@ -4531,7 +4531,7 @@
         <w:tc>
           <w:tcPr>
             <w:tcW w:w="3365" w:type="dxa"/>
-            <w:tmTcPr id="1644890918" protected="0"/>
+            <w:tmTcPr id="1644892731" protected="0"/>
           </w:tcPr>
           <w:p>
             <w:pPr>
@@ -4545,7 +4545,7 @@
         <w:tc>
           <w:tcPr>
             <w:tcW w:w="3365" w:type="dxa"/>
-            <w:tmTcPr id="1644890918" protected="0"/>
+            <w:tmTcPr id="1644892731" protected="0"/>
           </w:tcPr>
           <w:p>
             <w:pPr>
@@ -4566,7 +4566,7 @@
         <w:tc>
           <w:tcPr>
             <w:tcW w:w="3365" w:type="dxa"/>
-            <w:tmTcPr id="1644890918" protected="0"/>
+            <w:tmTcPr id="1644892731" protected="0"/>
           </w:tcPr>
           <w:p>
             <w:pPr>
@@ -4581,7 +4581,7 @@
           <w:tcPr>
             <w:tcW w:w="3365" w:type="dxa"/>
             <w:shd w:val="solid" w:color="FF9E9E" tmshd="1042678132, 255, 16777215"/>
-            <w:tmTcPr id="1644890918" protected="0"/>
+            <w:tmTcPr id="1644892731" protected="0"/>
           </w:tcPr>
           <w:p>
             <w:pPr>
@@ -4596,7 +4596,7 @@
           <w:tcPr>
             <w:tcW w:w="3365" w:type="dxa"/>
             <w:shd w:val="solid" w:color="FFFF9E" tmshd="1042678132, 65535, 16777215"/>
-            <w:tmTcPr id="1644890918" protected="0"/>
+            <w:tmTcPr id="1644892731" protected="0"/>
           </w:tcPr>
           <w:p>
             <w:pPr>
@@ -4611,7 +4611,7 @@
           <w:tcPr>
             <w:tcW w:w="3365" w:type="dxa"/>
             <w:shd w:val="solid" w:color="5CFF5C" tmshd="608174452, 65280, 16777215"/>
-            <w:tmTcPr id="1644890918" protected="0"/>
+            <w:tmTcPr id="1644892731" protected="0"/>
           </w:tcPr>
           <w:p>
             <w:pPr>
@@ -4632,7 +4632,7 @@
         <w:tc>
           <w:tcPr>
             <w:tcW w:w="3365" w:type="dxa"/>
-            <w:tmTcPr id="1644890918" protected="0"/>
+            <w:tmTcPr id="1644892731" protected="0"/>
           </w:tcPr>
           <w:p>
             <w:pPr>
@@ -4647,7 +4647,7 @@
           <w:tcPr>
             <w:tcW w:w="3365" w:type="dxa"/>
             <w:shd w:val="solid" w:color="5CFF5C" tmshd="608174452, 65280, 16777215"/>
-            <w:tmTcPr id="1644890918" protected="0"/>
+            <w:tmTcPr id="1644892731" protected="0"/>
           </w:tcPr>
           <w:p>
             <w:pPr>
@@ -4662,7 +4662,7 @@
           <w:tcPr>
             <w:tcW w:w="3365" w:type="dxa"/>
             <w:shd w:val="solid" w:color="FF9E9E" tmshd="1042678132, 255, 16777215"/>
-            <w:tmTcPr id="1644890918" protected="0"/>
+            <w:tmTcPr id="1644892731" protected="0"/>
           </w:tcPr>
           <w:p>
             <w:pPr>
@@ -4677,7 +4677,7 @@
           <w:tcPr>
             <w:tcW w:w="3365" w:type="dxa"/>
             <w:shd w:val="solid" w:color="FF9E9E" tmshd="1042678132, 255, 16777215"/>
-            <w:tmTcPr id="1644890918" protected="0"/>
+            <w:tmTcPr id="1644892731" protected="0"/>
           </w:tcPr>
           <w:p>
             <w:pPr>
@@ -4698,7 +4698,7 @@
         <w:tc>
           <w:tcPr>
             <w:tcW w:w="3365" w:type="dxa"/>
-            <w:tmTcPr id="1644890918" protected="0"/>
+            <w:tmTcPr id="1644892731" protected="0"/>
           </w:tcPr>
           <w:p>
             <w:pPr>
@@ -4713,7 +4713,7 @@
           <w:tcPr>
             <w:tcW w:w="3365" w:type="dxa"/>
             <w:shd w:val="solid" w:color="FFFF9E" tmshd="1042678132, 65535, 16777215"/>
-            <w:tmTcPr id="1644890918" protected="0"/>
+            <w:tmTcPr id="1644892731" protected="0"/>
           </w:tcPr>
           <w:p>
             <w:pPr>
@@ -4728,7 +4728,7 @@
           <w:tcPr>
             <w:tcW w:w="3365" w:type="dxa"/>
             <w:shd w:val="solid" w:color="5CFF5C" tmshd="608174452, 65280, 16777215"/>
-            <w:tmTcPr id="1644890918" protected="0"/>
+            <w:tmTcPr id="1644892731" protected="0"/>
           </w:tcPr>
           <w:p>
             <w:pPr>
@@ -4743,7 +4743,7 @@
           <w:tcPr>
             <w:tcW w:w="3365" w:type="dxa"/>
             <w:shd w:val="solid" w:color="FF9E9E" tmshd="1042678132, 255, 16777215"/>
-            <w:tmTcPr id="1644890918" protected="0"/>
+            <w:tmTcPr id="1644892731" protected="0"/>
           </w:tcPr>
           <w:p>
             <w:pPr>
@@ -4764,7 +4764,7 @@
         <w:tc>
           <w:tcPr>
             <w:tcW w:w="3365" w:type="dxa"/>
-            <w:tmTcPr id="1644890918" protected="0"/>
+            <w:tmTcPr id="1644892731" protected="0"/>
           </w:tcPr>
           <w:p>
             <w:pPr>
@@ -4779,7 +4779,7 @@
           <w:tcPr>
             <w:tcW w:w="3365" w:type="dxa"/>
             <w:shd w:val="solid" w:color="FF9E9E" tmshd="1042678132, 255, 16777215"/>
-            <w:tmTcPr id="1644890918" protected="0"/>
+            <w:tmTcPr id="1644892731" protected="0"/>
           </w:tcPr>
           <w:p>
             <w:pPr>
@@ -4794,7 +4794,7 @@
           <w:tcPr>
             <w:tcW w:w="3365" w:type="dxa"/>
             <w:shd w:val="solid" w:color="5CFF5C" tmshd="608174452, 65280, 16777215"/>
-            <w:tmTcPr id="1644890918" protected="0"/>
+            <w:tmTcPr id="1644892731" protected="0"/>
           </w:tcPr>
           <w:p>
             <w:pPr>
@@ -4809,7 +4809,7 @@
           <w:tcPr>
             <w:tcW w:w="3365" w:type="dxa"/>
             <w:shd w:val="solid" w:color="5CFF5C" tmshd="608174452, 65280, 16777215"/>
-            <w:tmTcPr id="1644890918" protected="0"/>
+            <w:tmTcPr id="1644892731" protected="0"/>
           </w:tcPr>
           <w:p>
             <w:pPr>
@@ -4830,7 +4830,7 @@
         <w:tc>
           <w:tcPr>
             <w:tcW w:w="3365" w:type="dxa"/>
-            <w:tmTcPr id="1644890918" protected="0"/>
+            <w:tmTcPr id="1644892731" protected="0"/>
           </w:tcPr>
           <w:p>
             <w:pPr>
@@ -4845,7 +4845,7 @@
           <w:tcPr>
             <w:tcW w:w="3365" w:type="dxa"/>
             <w:shd w:val="solid" w:color="5CFF5C" tmshd="608174452, 65280, 16777215"/>
-            <w:tmTcPr id="1644890918" protected="0"/>
+            <w:tmTcPr id="1644892731" protected="0"/>
           </w:tcPr>
           <w:p>
             <w:pPr>
@@ -4860,7 +4860,7 @@
           <w:tcPr>
             <w:tcW w:w="3365" w:type="dxa"/>
             <w:shd w:val="solid" w:color="FF9E9E" tmshd="1042678132, 255, 16777215"/>
-            <w:tmTcPr id="1644890918" protected="0"/>
+            <w:tmTcPr id="1644892731" protected="0"/>
           </w:tcPr>
           <w:p>
             <w:pPr>
@@ -4875,7 +4875,7 @@
           <w:tcPr>
             <w:tcW w:w="3365" w:type="dxa"/>
             <w:shd w:val="solid" w:color="FF9E9E" tmshd="1042678132, 255, 16777215"/>
-            <w:tmTcPr id="1644890918" protected="0"/>
+            <w:tmTcPr id="1644892731" protected="0"/>
           </w:tcPr>
           <w:p>
             <w:pPr>
@@ -4896,7 +4896,7 @@
         <w:tc>
           <w:tcPr>
             <w:tcW w:w="3365" w:type="dxa"/>
-            <w:tmTcPr id="1644890918" protected="0"/>
+            <w:tmTcPr id="1644892731" protected="0"/>
           </w:tcPr>
           <w:p>
             <w:pPr>
@@ -4911,7 +4911,7 @@
           <w:tcPr>
             <w:tcW w:w="3365" w:type="dxa"/>
             <w:shd w:val="solid" w:color="5CFF5C" tmshd="608174452, 65280, 16777215"/>
-            <w:tmTcPr id="1644890918" protected="0"/>
+            <w:tmTcPr id="1644892731" protected="0"/>
           </w:tcPr>
           <w:p>
             <w:pPr>
@@ -4926,7 +4926,7 @@
           <w:tcPr>
             <w:tcW w:w="3365" w:type="dxa"/>
             <w:shd w:val="solid" w:color="5CFF5C" tmshd="608174452, 65280, 16777215"/>
-            <w:tmTcPr id="1644890918" protected="0"/>
+            <w:tmTcPr id="1644892731" protected="0"/>
           </w:tcPr>
           <w:p>
             <w:pPr>
@@ -4941,7 +4941,7 @@
           <w:tcPr>
             <w:tcW w:w="3365" w:type="dxa"/>
             <w:shd w:val="solid" w:color="5CFF5C" tmshd="608174452, 65280, 16777215"/>
-            <w:tmTcPr id="1644890918" protected="0"/>
+            <w:tmTcPr id="1644892731" protected="0"/>
           </w:tcPr>
           <w:p>
             <w:pPr>
@@ -4984,7 +4984,7 @@
         <w:pStyle w:val="para2"/>
       </w:pPr>
       <w:r>
-        <w:t>Defer widget construction (setTimeout) in case &lt;use&gt; is slow to load</w:t>
+        <w:t>Try to create problem when removing class=class. (Could look in c-t git history for introduction of that line, and discord chat about the problem.)</w:t>
       </w:r>
     </w:p>
     <w:p>
@@ -4992,7 +4992,7 @@
         <w:pStyle w:val="para2"/>
       </w:pPr>
       <w:r>
-        <w:t>Try to create problem when removing class=class. (Could look in c-t git history for introduction of that line, and discord chat about the problem.)</w:t>
+        <w:t>Defer widget construction (setTimeout) in case &lt;use&gt; is slow to load</w:t>
       </w:r>
     </w:p>
     <w:p>

</xml_diff>